<commit_message>
General research updates and coding progress uploaded
</commit_message>
<xml_diff>
--- a/Research Assistant Work - Readable File.docx
+++ b/Research Assistant Work - Readable File.docx
@@ -8571,6 +8571,19 @@
       <w:pPr>
         <w:pStyle w:val="ListParagraph"/>
         <w:numPr>
+          <w:ilvl w:val="1"/>
+          <w:numId w:val="4"/>
+        </w:numPr>
+        <w:rPr>
+          <w:highlight w:val="yellow"/>
+          <w:lang w:val="en-US"/>
+        </w:rPr>
+      </w:pPr>
+    </w:p>
+    <w:p>
+      <w:pPr>
+        <w:pStyle w:val="ListParagraph"/>
+        <w:numPr>
           <w:ilvl w:val="0"/>
           <w:numId w:val="4"/>
         </w:numPr>
@@ -8866,372 +8879,1400 @@
         <w:rPr>
           <w:lang w:val="en-US"/>
         </w:rPr>
+        <w:t>User-defined Hessians</w:t>
+      </w:r>
+    </w:p>
+    <w:p>
+      <w:pPr>
+        <w:pStyle w:val="ListParagraph"/>
+        <w:numPr>
+          <w:ilvl w:val="1"/>
+          <w:numId w:val="4"/>
+        </w:numPr>
+        <w:rPr>
+          <w:lang w:val="en-US"/>
+        </w:rPr>
+      </w:pPr>
+      <w:r>
+        <w:rPr>
+          <w:lang w:val="en-US"/>
+        </w:rPr>
+        <w:t xml:space="preserve">Hessian matrix contains </w:t>
+      </w:r>
+      <w:proofErr w:type="gramStart"/>
+      <w:r>
+        <w:rPr>
+          <w:lang w:val="en-US"/>
+        </w:rPr>
+        <w:t>all of</w:t>
+      </w:r>
+      <w:proofErr w:type="gramEnd"/>
+      <w:r>
+        <w:rPr>
+          <w:lang w:val="en-US"/>
+        </w:rPr>
+        <w:t xml:space="preserve"> the second partial derivatives of a multi-variate function. In other words, the second derivative of a function with respect to its variables in each possible combination (with respect to x, y, y then x, and x then y</w:t>
+      </w:r>
+    </w:p>
+    <w:p>
+      <w:pPr>
+        <w:pStyle w:val="ListParagraph"/>
+        <w:numPr>
+          <w:ilvl w:val="1"/>
+          <w:numId w:val="4"/>
+        </w:numPr>
+        <w:rPr>
+          <w:lang w:val="en-US"/>
+        </w:rPr>
+      </w:pPr>
+      <w:r>
+        <w:rPr>
+          <w:lang w:val="en-US"/>
+        </w:rPr>
+        <w:t xml:space="preserve">We can define the hessian matrix of the </w:t>
+      </w:r>
+      <w:proofErr w:type="spellStart"/>
+      <w:r>
+        <w:rPr>
+          <w:lang w:val="en-US"/>
+        </w:rPr>
+        <w:t>rosenbrock</w:t>
+      </w:r>
+      <w:proofErr w:type="spellEnd"/>
+      <w:r>
+        <w:rPr>
+          <w:lang w:val="en-US"/>
+        </w:rPr>
+        <w:t xml:space="preserve"> </w:t>
+      </w:r>
+      <w:proofErr w:type="gramStart"/>
+      <w:r>
+        <w:rPr>
+          <w:lang w:val="en-US"/>
+        </w:rPr>
+        <w:t>function</w:t>
+      </w:r>
+      <w:proofErr w:type="gramEnd"/>
+    </w:p>
+    <w:p>
+      <w:pPr>
+        <w:pStyle w:val="ListParagraph"/>
+        <w:numPr>
+          <w:ilvl w:val="1"/>
+          <w:numId w:val="4"/>
+        </w:numPr>
+        <w:rPr>
+          <w:lang w:val="en-US"/>
+        </w:rPr>
+      </w:pPr>
+      <w:r>
+        <w:rPr>
+          <w:lang w:val="en-US"/>
+        </w:rPr>
+        <w:t xml:space="preserve">Only need to fill in one lower-rectangular portion of a hessian matrix because it does not matter in what order you take partial derivatives – the matrix will ultimately be </w:t>
+      </w:r>
+      <w:proofErr w:type="gramStart"/>
+      <w:r>
+        <w:rPr>
+          <w:lang w:val="en-US"/>
+        </w:rPr>
+        <w:t>symmetrical</w:t>
+      </w:r>
+      <w:proofErr w:type="gramEnd"/>
+    </w:p>
+    <w:p>
+      <w:pPr>
+        <w:pStyle w:val="ListParagraph"/>
+        <w:numPr>
+          <w:ilvl w:val="1"/>
+          <w:numId w:val="4"/>
+        </w:numPr>
+        <w:rPr>
+          <w:lang w:val="en-US"/>
+        </w:rPr>
+      </w:pPr>
+      <w:r>
+        <w:rPr>
+          <w:lang w:val="en-US"/>
+        </w:rPr>
+        <w:t>For operator functions, we can add additional functions to the operator equal to the first-order derivative (gradient vector for multi-variate) and second-order derivative (hessian matrix for multi-variate)</w:t>
+      </w:r>
+      <w:r>
+        <w:rPr>
+          <w:lang w:val="en-US"/>
+        </w:rPr>
+        <w:br/>
+      </w:r>
+    </w:p>
+    <w:p>
+      <w:pPr>
+        <w:rPr>
+          <w:lang w:val="en-US"/>
+        </w:rPr>
+      </w:pPr>
+      <w:r>
+        <w:rPr>
+          <w:lang w:val="en-US"/>
+        </w:rPr>
+        <w:t>Nested Optimization Problems</w:t>
+      </w:r>
+    </w:p>
+    <w:p>
+      <w:pPr>
+        <w:pStyle w:val="ListParagraph"/>
+        <w:numPr>
+          <w:ilvl w:val="1"/>
+          <w:numId w:val="4"/>
+        </w:numPr>
+        <w:rPr>
+          <w:lang w:val="en-US"/>
+        </w:rPr>
+      </w:pPr>
+      <w:r>
+        <w:rPr>
+          <w:lang w:val="en-US"/>
+        </w:rPr>
+        <w:t xml:space="preserve">We can look at nested optimization problems, where our ultimate optimization problem depends on the results of an initial </w:t>
+      </w:r>
+      <w:proofErr w:type="gramStart"/>
+      <w:r>
+        <w:rPr>
+          <w:lang w:val="en-US"/>
+        </w:rPr>
+        <w:t>optimization</w:t>
+      </w:r>
+      <w:proofErr w:type="gramEnd"/>
+    </w:p>
+    <w:p>
+      <w:pPr>
+        <w:pStyle w:val="ListParagraph"/>
+        <w:numPr>
+          <w:ilvl w:val="1"/>
+          <w:numId w:val="4"/>
+        </w:numPr>
+        <w:rPr>
+          <w:lang w:val="en-US"/>
+        </w:rPr>
+      </w:pPr>
+      <w:r>
+        <w:rPr>
+          <w:lang w:val="en-US"/>
+        </w:rPr>
+        <w:t>Here, we can use an example of a minimization function subject to a constraint where some variable is the maximum of another function</w:t>
+      </w:r>
+      <w:r>
+        <w:rPr>
+          <w:lang w:val="en-US"/>
+        </w:rPr>
+        <w:t xml:space="preserve"> over a variable exclusively in the lower-level (sub) </w:t>
+      </w:r>
+      <w:proofErr w:type="gramStart"/>
+      <w:r>
+        <w:rPr>
+          <w:lang w:val="en-US"/>
+        </w:rPr>
+        <w:t>function</w:t>
+      </w:r>
+      <w:proofErr w:type="gramEnd"/>
+    </w:p>
+    <w:p>
+      <w:pPr>
+        <w:pStyle w:val="ListParagraph"/>
+        <w:numPr>
+          <w:ilvl w:val="1"/>
+          <w:numId w:val="4"/>
+        </w:numPr>
+        <w:rPr>
+          <w:lang w:val="en-US"/>
+        </w:rPr>
+      </w:pPr>
+      <w:r>
+        <w:rPr>
+          <w:lang w:val="en-US"/>
+        </w:rPr>
+        <w:t>We can create a container function for our lower-level function that takes fixed variables as arguments (</w:t>
+      </w:r>
+      <w:r>
+        <w:rPr>
+          <w:lang w:val="en-US"/>
+        </w:rPr>
+        <w:t xml:space="preserve">those that are not involved as sub-problem decision variables) and computes the value of the sub-problem using </w:t>
+      </w:r>
+      <w:r>
+        <w:rPr>
+          <w:lang w:val="en-US"/>
+        </w:rPr>
+        <w:t xml:space="preserve">our decision variables </w:t>
+      </w:r>
+      <w:proofErr w:type="gramStart"/>
+      <w:r>
+        <w:rPr>
+          <w:lang w:val="en-US"/>
+        </w:rPr>
+        <w:t>y</w:t>
+      </w:r>
+      <w:proofErr w:type="gramEnd"/>
+    </w:p>
+    <w:p>
+      <w:pPr>
+        <w:pStyle w:val="ListParagraph"/>
+        <w:numPr>
+          <w:ilvl w:val="1"/>
+          <w:numId w:val="4"/>
+        </w:numPr>
+        <w:rPr>
+          <w:lang w:val="en-US"/>
+        </w:rPr>
+      </w:pPr>
+      <w:r>
+        <w:rPr>
+          <w:lang w:val="en-US"/>
+        </w:rPr>
+        <w:t xml:space="preserve">However, we can also represent the subproblem optimization as a </w:t>
+      </w:r>
+      <w:r>
+        <w:rPr>
+          <w:lang w:val="en-US"/>
+        </w:rPr>
+        <w:t>@operator function with the first order being our sub-problem optimization function, our second order being the gradient vector of the function, and our third order being the hessian matrix with respect to our objective variables (decision variables in the objective function)</w:t>
+      </w:r>
+    </w:p>
+    <w:p>
+      <w:pPr>
+        <w:pStyle w:val="ListParagraph"/>
+        <w:numPr>
+          <w:ilvl w:val="2"/>
+          <w:numId w:val="4"/>
+        </w:numPr>
+        <w:rPr>
+          <w:lang w:val="en-US"/>
+        </w:rPr>
+      </w:pPr>
+      <w:r>
+        <w:rPr>
+          <w:lang w:val="en-US"/>
+        </w:rPr>
+        <w:t xml:space="preserve">The reason for only providing derivatives with respect to the x’s (obj function decision variables) is that we are maximizing our sub-problem optimization with respect to y (this will set our decision variables for y such that the objective is maximized absolutely), but our </w:t>
+      </w:r>
+      <w:r>
+        <w:rPr>
+          <w:lang w:val="en-US"/>
+        </w:rPr>
+        <w:t xml:space="preserve">sub-problem </w:t>
+      </w:r>
+      <w:r>
+        <w:rPr>
+          <w:lang w:val="en-US"/>
+        </w:rPr>
+        <w:t xml:space="preserve">value will depend on our x-values in the problem, so we want to maximize our overall objective function as a function of the x’s with respect to the sub-problem and with respect to the </w:t>
+      </w:r>
+      <w:r>
+        <w:rPr>
+          <w:lang w:val="en-US"/>
+        </w:rPr>
+        <w:t>overall problem. For this reason, we look at how the sub-problem changes to with respect to x, such that we can determine the overall maximum of the objective function.</w:t>
+      </w:r>
+    </w:p>
+    <w:p>
+      <w:pPr>
+        <w:pStyle w:val="ListParagraph"/>
+        <w:numPr>
+          <w:ilvl w:val="1"/>
+          <w:numId w:val="4"/>
+        </w:numPr>
+        <w:rPr>
+          <w:highlight w:val="yellow"/>
+          <w:lang w:val="en-US"/>
+        </w:rPr>
+      </w:pPr>
+      <w:r>
+        <w:rPr>
+          <w:highlight w:val="yellow"/>
+          <w:lang w:val="en-US"/>
+        </w:rPr>
+        <w:t>**Why do we need to define our second and third-order functions with respect to the x’s (the objective function decision variables</w:t>
+      </w:r>
+      <w:proofErr w:type="gramStart"/>
+      <w:r>
+        <w:rPr>
+          <w:highlight w:val="yellow"/>
+          <w:lang w:val="en-US"/>
+        </w:rPr>
+        <w:t>)</w:t>
+      </w:r>
+      <w:r>
+        <w:rPr>
+          <w:highlight w:val="yellow"/>
+          <w:lang w:val="en-US"/>
+        </w:rPr>
+        <w:t>?,</w:t>
+      </w:r>
+      <w:proofErr w:type="gramEnd"/>
+      <w:r>
+        <w:rPr>
+          <w:highlight w:val="yellow"/>
+          <w:lang w:val="en-US"/>
+        </w:rPr>
+        <w:t xml:space="preserve"> What is the point of providing the first and second order derivatives, anyway if you’re going to brute force the calculation?</w:t>
+      </w:r>
+      <w:r>
+        <w:rPr>
+          <w:highlight w:val="yellow"/>
+          <w:lang w:val="en-US"/>
+        </w:rPr>
+        <w:t xml:space="preserve"> In other words, do solvers work through </w:t>
+      </w:r>
+      <w:r>
+        <w:rPr>
+          <w:highlight w:val="yellow"/>
+          <w:lang w:val="en-US"/>
+        </w:rPr>
         <w:lastRenderedPageBreak/>
-        <w:t>User-defined Hessians</w:t>
-      </w:r>
-    </w:p>
-    <w:p>
-      <w:pPr>
-        <w:pStyle w:val="ListParagraph"/>
-        <w:numPr>
-          <w:ilvl w:val="1"/>
-          <w:numId w:val="4"/>
-        </w:numPr>
-        <w:rPr>
-          <w:lang w:val="en-US"/>
-        </w:rPr>
-      </w:pPr>
-      <w:r>
-        <w:rPr>
-          <w:lang w:val="en-US"/>
-        </w:rPr>
-        <w:t xml:space="preserve">Hessian matrix contains </w:t>
-      </w:r>
-      <w:proofErr w:type="gramStart"/>
-      <w:r>
-        <w:rPr>
-          <w:lang w:val="en-US"/>
-        </w:rPr>
-        <w:t>all of</w:t>
-      </w:r>
-      <w:proofErr w:type="gramEnd"/>
-      <w:r>
-        <w:rPr>
-          <w:lang w:val="en-US"/>
-        </w:rPr>
-        <w:t xml:space="preserve"> the second partial derivatives of a multi-variate function. In other words, the second derivative of a function with respect to</w:t>
-      </w:r>
-      <w:r>
-        <w:rPr>
-          <w:lang w:val="en-US"/>
-        </w:rPr>
-        <w:t xml:space="preserve"> its variables in each possible combination (with respect to x, y, y then x, and x then y</w:t>
-      </w:r>
-    </w:p>
-    <w:p>
-      <w:pPr>
-        <w:pStyle w:val="ListParagraph"/>
-        <w:numPr>
-          <w:ilvl w:val="1"/>
-          <w:numId w:val="4"/>
-        </w:numPr>
-        <w:rPr>
-          <w:lang w:val="en-US"/>
-        </w:rPr>
-      </w:pPr>
-      <w:r>
-        <w:rPr>
-          <w:lang w:val="en-US"/>
-        </w:rPr>
-        <w:t xml:space="preserve">We can define the hessian matrix of the </w:t>
+        <w:t xml:space="preserve">fast brute force, or do they exercise calculus (derivatives) to determine maximum, minimum, etc. points for these </w:t>
+      </w:r>
+      <w:proofErr w:type="gramStart"/>
+      <w:r>
+        <w:rPr>
+          <w:highlight w:val="yellow"/>
+          <w:lang w:val="en-US"/>
+        </w:rPr>
+        <w:t>models?*</w:t>
+      </w:r>
+      <w:proofErr w:type="gramEnd"/>
+      <w:r>
+        <w:rPr>
+          <w:highlight w:val="yellow"/>
+          <w:lang w:val="en-US"/>
+        </w:rPr>
+        <w:t>*</w:t>
+      </w:r>
+    </w:p>
+    <w:p>
+      <w:pPr>
+        <w:pStyle w:val="ListParagraph"/>
+        <w:numPr>
+          <w:ilvl w:val="1"/>
+          <w:numId w:val="4"/>
+        </w:numPr>
+        <w:rPr>
+          <w:lang w:val="en-US"/>
+        </w:rPr>
+      </w:pPr>
+      <w:r>
+        <w:rPr>
+          <w:lang w:val="en-US"/>
+        </w:rPr>
+        <w:t xml:space="preserve">To improve performance, we can use a cache to avoid recalling the sub-problem’s order </w:t>
+      </w:r>
+      <w:proofErr w:type="gramStart"/>
+      <w:r>
+        <w:rPr>
+          <w:lang w:val="en-US"/>
+        </w:rPr>
+        <w:t>conditions</w:t>
+      </w:r>
+      <w:proofErr w:type="gramEnd"/>
+    </w:p>
+    <w:p>
+      <w:pPr>
+        <w:rPr>
+          <w:lang w:val="en-US"/>
+        </w:rPr>
+      </w:pPr>
+    </w:p>
+    <w:p>
+      <w:pPr>
+        <w:rPr>
+          <w:lang w:val="en-US"/>
+        </w:rPr>
+      </w:pPr>
+      <w:r>
+        <w:rPr>
+          <w:lang w:val="en-US"/>
+        </w:rPr>
+        <w:t>Week 7: 4 hours</w:t>
+      </w:r>
+    </w:p>
+    <w:p>
+      <w:pPr>
+        <w:rPr>
+          <w:lang w:val="en-US"/>
+        </w:rPr>
+      </w:pPr>
+    </w:p>
+    <w:p>
+      <w:pPr>
+        <w:rPr>
+          <w:lang w:val="en-US"/>
+        </w:rPr>
+      </w:pPr>
+      <w:r>
+        <w:rPr>
+          <w:lang w:val="en-US"/>
+        </w:rPr>
+        <w:t>Next meeting – Optimization Methods in Finance</w:t>
+      </w:r>
+    </w:p>
+    <w:p>
+      <w:pPr>
+        <w:rPr>
+          <w:lang w:val="en-US"/>
+        </w:rPr>
+      </w:pPr>
+      <w:hyperlink r:id="rId5" w:history="1">
+        <w:r>
+          <w:rPr>
+            <w:rStyle w:val="Hyperlink"/>
+            <w:lang w:val="en-US"/>
+          </w:rPr>
+          <w:t>https://www.andrew.cmu.edu/user/gc0v/webpub/book.pdf</w:t>
+        </w:r>
+      </w:hyperlink>
+    </w:p>
+    <w:p>
+      <w:pPr>
+        <w:rPr>
+          <w:lang w:val="en-US"/>
+        </w:rPr>
+      </w:pPr>
+    </w:p>
+    <w:p>
+      <w:pPr>
+        <w:rPr>
+          <w:lang w:val="en-US"/>
+        </w:rPr>
+      </w:pPr>
+      <w:r>
+        <w:rPr>
+          <w:lang w:val="en-US"/>
+        </w:rPr>
+        <w:t xml:space="preserve">Identify a question or so, and try to implement that </w:t>
+      </w:r>
+      <w:proofErr w:type="gramStart"/>
+      <w:r>
+        <w:rPr>
+          <w:lang w:val="en-US"/>
+        </w:rPr>
+        <w:t>model</w:t>
+      </w:r>
+      <w:proofErr w:type="gramEnd"/>
+    </w:p>
+    <w:p>
+      <w:pPr>
+        <w:rPr>
+          <w:lang w:val="en-US"/>
+        </w:rPr>
+      </w:pPr>
+    </w:p>
+    <w:p>
+      <w:pPr>
+        <w:rPr>
+          <w:lang w:val="en-US"/>
+        </w:rPr>
+      </w:pPr>
+      <w:r>
+        <w:rPr>
+          <w:lang w:val="en-US"/>
+        </w:rPr>
+        <w:t>Finding a question with a quadratic constraint</w:t>
+      </w:r>
+    </w:p>
+    <w:p>
+      <w:pPr>
+        <w:rPr>
+          <w:lang w:val="en-US"/>
+        </w:rPr>
+      </w:pPr>
+    </w:p>
+    <w:p>
+      <w:pPr>
+        <w:rPr>
+          <w:lang w:val="en-US"/>
+        </w:rPr>
+      </w:pPr>
+    </w:p>
+    <w:p>
+      <w:pPr>
+        <w:rPr>
+          <w:lang w:val="en-US"/>
+        </w:rPr>
+      </w:pPr>
+    </w:p>
+    <w:p>
+      <w:pPr>
+        <w:rPr>
+          <w:lang w:val="en-US"/>
+        </w:rPr>
+      </w:pPr>
+    </w:p>
+    <w:p>
+      <w:pPr>
+        <w:rPr>
+          <w:lang w:val="en-US"/>
+        </w:rPr>
+      </w:pPr>
+    </w:p>
+    <w:p>
+      <w:pPr>
+        <w:rPr>
+          <w:lang w:val="en-US"/>
+        </w:rPr>
+      </w:pPr>
+    </w:p>
+    <w:p>
+      <w:pPr>
+        <w:rPr>
+          <w:lang w:val="en-US"/>
+        </w:rPr>
+      </w:pPr>
+    </w:p>
+    <w:p>
+      <w:pPr>
+        <w:rPr>
+          <w:lang w:val="en-US"/>
+        </w:rPr>
+      </w:pPr>
+    </w:p>
+    <w:p>
+      <w:pPr>
+        <w:rPr>
+          <w:lang w:val="en-US"/>
+        </w:rPr>
+      </w:pPr>
+    </w:p>
+    <w:p>
+      <w:pPr>
+        <w:rPr>
+          <w:lang w:val="en-US"/>
+        </w:rPr>
+      </w:pPr>
+    </w:p>
+    <w:p>
+      <w:pPr>
+        <w:rPr>
+          <w:lang w:val="en-US"/>
+        </w:rPr>
+      </w:pPr>
+    </w:p>
+    <w:p>
+      <w:pPr>
+        <w:rPr>
+          <w:lang w:val="en-US"/>
+        </w:rPr>
+      </w:pPr>
+    </w:p>
+    <w:p>
+      <w:pPr>
+        <w:rPr>
+          <w:lang w:val="en-US"/>
+        </w:rPr>
+      </w:pPr>
+    </w:p>
+    <w:p>
+      <w:pPr>
+        <w:rPr>
+          <w:lang w:val="en-US"/>
+        </w:rPr>
+      </w:pPr>
+    </w:p>
+    <w:p>
+      <w:pPr>
+        <w:rPr>
+          <w:lang w:val="en-US"/>
+        </w:rPr>
+      </w:pPr>
+    </w:p>
+    <w:p>
+      <w:pPr>
+        <w:rPr>
+          <w:lang w:val="en-US"/>
+        </w:rPr>
+      </w:pPr>
+    </w:p>
+    <w:p>
+      <w:pPr>
+        <w:rPr>
+          <w:lang w:val="en-US"/>
+        </w:rPr>
+      </w:pPr>
+    </w:p>
+    <w:p>
+      <w:pPr>
+        <w:rPr>
+          <w:lang w:val="en-US"/>
+        </w:rPr>
+      </w:pPr>
+    </w:p>
+    <w:p>
+      <w:pPr>
+        <w:rPr>
+          <w:lang w:val="en-US"/>
+        </w:rPr>
+      </w:pPr>
+    </w:p>
+    <w:p>
+      <w:pPr>
+        <w:rPr>
+          <w:lang w:val="en-US"/>
+        </w:rPr>
+      </w:pPr>
+    </w:p>
+    <w:p>
+      <w:pPr>
+        <w:rPr>
+          <w:lang w:val="en-US"/>
+        </w:rPr>
+      </w:pPr>
+    </w:p>
+    <w:p>
+      <w:pPr>
+        <w:rPr>
+          <w:lang w:val="en-US"/>
+        </w:rPr>
+      </w:pPr>
+    </w:p>
+    <w:p>
+      <w:pPr>
+        <w:rPr>
+          <w:lang w:val="en-US"/>
+        </w:rPr>
+      </w:pPr>
+    </w:p>
+    <w:p>
+      <w:pPr>
+        <w:rPr>
+          <w:lang w:val="en-US"/>
+        </w:rPr>
+      </w:pPr>
+    </w:p>
+    <w:p>
+      <w:pPr>
+        <w:rPr>
+          <w:lang w:val="en-US"/>
+        </w:rPr>
+      </w:pPr>
+    </w:p>
+    <w:p>
+      <w:pPr>
+        <w:rPr>
+          <w:lang w:val="en-US"/>
+        </w:rPr>
+      </w:pPr>
+    </w:p>
+    <w:p>
+      <w:pPr>
+        <w:rPr>
+          <w:lang w:val="en-US"/>
+        </w:rPr>
+      </w:pPr>
+    </w:p>
+    <w:p>
+      <w:pPr>
+        <w:rPr>
+          <w:lang w:val="en-US"/>
+        </w:rPr>
+      </w:pPr>
+    </w:p>
+    <w:p>
+      <w:pPr>
+        <w:rPr>
+          <w:lang w:val="en-US"/>
+        </w:rPr>
+      </w:pPr>
+    </w:p>
+    <w:p>
+      <w:pPr>
+        <w:rPr>
+          <w:lang w:val="en-US"/>
+        </w:rPr>
+      </w:pPr>
+    </w:p>
+    <w:p>
+      <w:pPr>
+        <w:rPr>
+          <w:lang w:val="en-US"/>
+        </w:rPr>
+      </w:pPr>
+    </w:p>
+    <w:p>
+      <w:pPr>
+        <w:rPr>
+          <w:lang w:val="en-US"/>
+        </w:rPr>
+      </w:pPr>
+      <w:r>
+        <w:rPr>
+          <w:lang w:val="en-US"/>
+        </w:rPr>
+        <w:lastRenderedPageBreak/>
+        <w:t>Optimization Methods in Finance</w:t>
+      </w:r>
+      <w:r>
+        <w:rPr>
+          <w:lang w:val="en-US"/>
+        </w:rPr>
+        <w:t xml:space="preserve"> Reading</w:t>
+      </w:r>
+    </w:p>
+    <w:p>
+      <w:pPr>
+        <w:rPr>
+          <w:lang w:val="en-US"/>
+        </w:rPr>
+      </w:pPr>
+    </w:p>
+    <w:p>
+      <w:pPr>
+        <w:rPr>
+          <w:lang w:val="en-US"/>
+        </w:rPr>
+      </w:pPr>
+      <w:r>
+        <w:rPr>
+          <w:lang w:val="en-US"/>
+        </w:rPr>
+        <w:t xml:space="preserve">An optimization can have a global and local solution, where the global solution is optimal for all feasible sets and the local solution is optimal for some subset of the feasible region that is some distance from the optimal </w:t>
+      </w:r>
+      <w:proofErr w:type="gramStart"/>
+      <w:r>
+        <w:rPr>
+          <w:lang w:val="en-US"/>
+        </w:rPr>
+        <w:t>point</w:t>
+      </w:r>
+      <w:proofErr w:type="gramEnd"/>
+    </w:p>
+    <w:p>
+      <w:pPr>
+        <w:rPr>
+          <w:lang w:val="en-US"/>
+        </w:rPr>
+      </w:pPr>
+    </w:p>
+    <w:p>
+      <w:pPr>
+        <w:rPr>
+          <w:lang w:val="en-US"/>
+        </w:rPr>
+      </w:pPr>
+      <w:r>
+        <w:rPr>
+          <w:lang w:val="en-US"/>
+        </w:rPr>
+        <w:t xml:space="preserve">**Difference between global minimizer and strict global minimizer, same </w:t>
+      </w:r>
+      <w:r>
+        <w:rPr>
+          <w:lang w:val="en-US"/>
+        </w:rPr>
+        <w:t xml:space="preserve">question </w:t>
+      </w:r>
+      <w:r>
+        <w:rPr>
+          <w:lang w:val="en-US"/>
+        </w:rPr>
+        <w:t>for strict local vs. not strict local**</w:t>
+      </w:r>
+    </w:p>
+    <w:p>
+      <w:pPr>
+        <w:rPr>
+          <w:lang w:val="en-US"/>
+        </w:rPr>
+      </w:pPr>
+    </w:p>
+    <w:p>
+      <w:pPr>
+        <w:rPr>
+          <w:lang w:val="en-US"/>
+        </w:rPr>
+      </w:pPr>
+      <w:r>
+        <w:rPr>
+          <w:lang w:val="en-US"/>
+        </w:rPr>
+        <w:t xml:space="preserve">Predictors of optimization model efficiency: </w:t>
+      </w:r>
+      <w:r>
+        <w:rPr>
+          <w:lang w:val="en-US"/>
+        </w:rPr>
+        <w:t>Decision variables, number of constraints</w:t>
+      </w:r>
+    </w:p>
+    <w:p>
+      <w:pPr>
+        <w:rPr>
+          <w:lang w:val="en-US"/>
+        </w:rPr>
+      </w:pPr>
+    </w:p>
+    <w:p>
+      <w:pPr>
+        <w:rPr>
+          <w:lang w:val="en-US"/>
+        </w:rPr>
+      </w:pPr>
+      <w:r>
+        <w:rPr>
+          <w:lang w:val="en-US"/>
+        </w:rPr>
+        <w:t xml:space="preserve">Most successful ways of solving an LP are the interior-point and </w:t>
+      </w:r>
+      <w:r>
+        <w:rPr>
+          <w:lang w:val="en-US"/>
+        </w:rPr>
+        <w:t xml:space="preserve">simplex </w:t>
+      </w:r>
+      <w:proofErr w:type="gramStart"/>
+      <w:r>
+        <w:rPr>
+          <w:lang w:val="en-US"/>
+        </w:rPr>
+        <w:t>methods</w:t>
+      </w:r>
+      <w:proofErr w:type="gramEnd"/>
+    </w:p>
+    <w:p>
+      <w:pPr>
+        <w:rPr>
+          <w:lang w:val="en-US"/>
+        </w:rPr>
+      </w:pPr>
+    </w:p>
+    <w:p>
+      <w:pPr>
+        <w:rPr>
+          <w:lang w:val="en-US"/>
+        </w:rPr>
+      </w:pPr>
+      <w:r>
+        <w:rPr>
+          <w:lang w:val="en-US"/>
+        </w:rPr>
+        <w:t>Quadratic programs:</w:t>
+      </w:r>
+    </w:p>
+    <w:p>
+      <w:pPr>
+        <w:rPr>
+          <w:lang w:val="en-US"/>
+        </w:rPr>
+      </w:pPr>
+    </w:p>
+    <w:p>
+      <w:pPr>
+        <w:rPr>
+          <w:lang w:val="en-US"/>
+        </w:rPr>
+      </w:pPr>
+      <w:r>
+        <w:rPr>
+          <w:lang w:val="en-US"/>
+        </w:rPr>
+        <w:t>Objective function has a degree of 2: 1/2 (x-</w:t>
+      </w:r>
+      <w:proofErr w:type="gramStart"/>
+      <w:r>
+        <w:rPr>
+          <w:lang w:val="en-US"/>
+        </w:rPr>
+        <w:t>transpose)*</w:t>
+      </w:r>
+      <w:proofErr w:type="gramEnd"/>
+      <w:r>
+        <w:rPr>
+          <w:lang w:val="en-US"/>
+        </w:rPr>
+        <w:t>Q(</w:t>
+      </w:r>
+      <w:r>
+        <w:rPr>
+          <w:lang w:val="en-US"/>
+        </w:rPr>
+        <w:t>linear matrix)*x + f(x)</w:t>
+      </w:r>
+    </w:p>
+    <w:p>
+      <w:pPr>
+        <w:rPr>
+          <w:lang w:val="en-US"/>
+        </w:rPr>
+      </w:pPr>
+    </w:p>
+    <w:p>
+      <w:pPr>
+        <w:rPr>
+          <w:lang w:val="en-US"/>
+        </w:rPr>
+      </w:pPr>
+      <w:r>
+        <w:rPr>
+          <w:lang w:val="en-US"/>
+        </w:rPr>
+        <w:t>Q</w:t>
+      </w:r>
+      <w:r>
+        <w:rPr>
+          <w:lang w:val="en-US"/>
+        </w:rPr>
+        <w:t xml:space="preserve"> is a linear </w:t>
+      </w:r>
+      <w:r>
+        <w:rPr>
+          <w:lang w:val="en-US"/>
+        </w:rPr>
+        <w:t>symmetric and diagonal matrix that is defined as the linear scale of the x-variable in the quadratic term, (</w:t>
+      </w:r>
+      <w:r>
+        <w:rPr>
+          <w:b/>
+          <w:bCs/>
+          <w:lang w:val="en-US"/>
+        </w:rPr>
+        <w:t>0.2</w:t>
+      </w:r>
+      <w:r>
+        <w:rPr>
+          <w:lang w:val="en-US"/>
+        </w:rPr>
+        <w:t>x^2)</w:t>
+      </w:r>
+      <w:r>
+        <w:rPr>
+          <w:lang w:val="en-US"/>
+        </w:rPr>
+        <w:t xml:space="preserve"> and f(x) is the scale on the linear term.</w:t>
+      </w:r>
+      <w:r>
+        <w:rPr>
+          <w:lang w:val="en-US"/>
+        </w:rPr>
+        <w:t xml:space="preserve"> </w:t>
+      </w:r>
+    </w:p>
+    <w:p>
+      <w:pPr>
+        <w:rPr>
+          <w:lang w:val="en-US"/>
+        </w:rPr>
+      </w:pPr>
+    </w:p>
+    <w:p>
+      <w:pPr>
+        <w:rPr>
+          <w:lang w:val="en-US"/>
+        </w:rPr>
+      </w:pPr>
+      <w:r>
+        <w:rPr>
+          <w:lang w:val="en-US"/>
+        </w:rPr>
+        <w:t xml:space="preserve">The QP solver only understands a particular format (1/2 times quadratic term, &lt;= and not &gt;= for inequality constraints. **Why is </w:t>
+      </w:r>
+      <w:proofErr w:type="gramStart"/>
+      <w:r>
+        <w:rPr>
+          <w:lang w:val="en-US"/>
+        </w:rPr>
+        <w:t>this?*</w:t>
+      </w:r>
+      <w:proofErr w:type="gramEnd"/>
+      <w:r>
+        <w:rPr>
+          <w:lang w:val="en-US"/>
+        </w:rPr>
+        <w:t>*</w:t>
+      </w:r>
+    </w:p>
+    <w:p>
+      <w:pPr>
+        <w:rPr>
+          <w:lang w:val="en-US"/>
+        </w:rPr>
+      </w:pPr>
+    </w:p>
+    <w:p>
+      <w:pPr>
+        <w:rPr>
+          <w:lang w:val="en-US"/>
+        </w:rPr>
+      </w:pPr>
+      <w:r>
+        <w:rPr>
+          <w:lang w:val="en-US"/>
+        </w:rPr>
+        <w:t>Week 10: 6 hours</w:t>
+      </w:r>
+    </w:p>
+    <w:p>
+      <w:pPr>
+        <w:rPr>
+          <w:lang w:val="en-US"/>
+        </w:rPr>
+      </w:pPr>
+    </w:p>
+    <w:p>
+      <w:pPr>
+        <w:rPr>
+          <w:lang w:val="en-US"/>
+        </w:rPr>
+      </w:pPr>
+      <w:r>
+        <w:rPr>
+          <w:lang w:val="en-US"/>
+        </w:rPr>
+        <w:t>**Dual of a ML program – can you explain</w:t>
+      </w:r>
+      <w:r>
+        <w:rPr>
+          <w:lang w:val="en-US"/>
+        </w:rPr>
+        <w:t xml:space="preserve"> what this is and what it </w:t>
+      </w:r>
+      <w:proofErr w:type="gramStart"/>
+      <w:r>
+        <w:rPr>
+          <w:lang w:val="en-US"/>
+        </w:rPr>
+        <w:t>represents</w:t>
+      </w:r>
+      <w:r>
+        <w:rPr>
+          <w:lang w:val="en-US"/>
+        </w:rPr>
+        <w:t>?*</w:t>
+      </w:r>
+      <w:proofErr w:type="gramEnd"/>
+      <w:r>
+        <w:rPr>
+          <w:lang w:val="en-US"/>
+        </w:rPr>
+        <w:t>*</w:t>
+      </w:r>
+    </w:p>
+    <w:p>
+      <w:pPr>
+        <w:rPr>
+          <w:lang w:val="en-US"/>
+        </w:rPr>
+      </w:pPr>
+    </w:p>
+    <w:p>
+      <w:pPr>
+        <w:rPr>
+          <w:lang w:val="en-US"/>
+        </w:rPr>
+      </w:pPr>
+      <w:r>
+        <w:rPr>
+          <w:lang w:val="en-US"/>
+        </w:rPr>
+        <w:t>Finance Applied Quadratic Optimization Models</w:t>
+      </w:r>
+    </w:p>
+    <w:p>
+      <w:pPr>
+        <w:rPr>
+          <w:lang w:val="en-US"/>
+        </w:rPr>
+      </w:pPr>
+    </w:p>
+    <w:p>
+      <w:pPr>
+        <w:rPr>
+          <w:lang w:val="en-US"/>
+        </w:rPr>
+      </w:pPr>
+      <w:r>
+        <w:rPr>
+          <w:lang w:val="en-US"/>
+        </w:rPr>
+        <w:t>Mean-Variance Optimization:</w:t>
+      </w:r>
+    </w:p>
+    <w:p>
+      <w:pPr>
+        <w:pStyle w:val="ListParagraph"/>
+        <w:numPr>
+          <w:ilvl w:val="1"/>
+          <w:numId w:val="4"/>
+        </w:numPr>
+        <w:rPr>
+          <w:lang w:val="en-US"/>
+        </w:rPr>
+      </w:pPr>
+      <w:r>
+        <w:rPr>
+          <w:lang w:val="en-US"/>
+        </w:rPr>
+        <w:t xml:space="preserve">Takes into account the trade-off between expected return and risk of a </w:t>
+      </w:r>
+      <w:proofErr w:type="gramStart"/>
+      <w:r>
+        <w:rPr>
+          <w:lang w:val="en-US"/>
+        </w:rPr>
+        <w:t>portfolio</w:t>
+      </w:r>
+      <w:proofErr w:type="gramEnd"/>
+    </w:p>
+    <w:p>
+      <w:pPr>
+        <w:pStyle w:val="ListParagraph"/>
+        <w:numPr>
+          <w:ilvl w:val="1"/>
+          <w:numId w:val="4"/>
+        </w:numPr>
+        <w:rPr>
+          <w:lang w:val="en-US"/>
+        </w:rPr>
+      </w:pPr>
+      <w:r>
+        <w:rPr>
+          <w:lang w:val="en-US"/>
+        </w:rPr>
+        <w:t xml:space="preserve">Consider assets </w:t>
+      </w:r>
+      <w:r>
+        <w:rPr>
+          <w:lang w:val="en-US"/>
+        </w:rPr>
+        <w:t>(</w:t>
+      </w:r>
+      <w:r>
+        <w:rPr>
+          <w:lang w:val="en-US"/>
+        </w:rPr>
+        <w:t>S1, S2… Sn</w:t>
+      </w:r>
+      <w:r>
+        <w:rPr>
+          <w:lang w:val="en-US"/>
+        </w:rPr>
+        <w:t>)</w:t>
+      </w:r>
+      <w:r>
+        <w:rPr>
+          <w:lang w:val="en-US"/>
+        </w:rPr>
+        <w:t xml:space="preserve"> with randomly distributed returns at each period. We </w:t>
+      </w:r>
+      <w:r>
+        <w:rPr>
+          <w:lang w:val="en-US"/>
+        </w:rPr>
+        <w:t xml:space="preserve">can define </w:t>
+      </w:r>
+      <w:r>
+        <w:rPr>
+          <w:lang w:val="en-US"/>
+        </w:rPr>
+        <w:t>μ</w:t>
+      </w:r>
+      <w:r>
+        <w:rPr>
+          <w:lang w:val="en-US"/>
+        </w:rPr>
+        <w:t>(</w:t>
       </w:r>
       <w:proofErr w:type="spellStart"/>
       <w:r>
         <w:rPr>
           <w:lang w:val="en-US"/>
         </w:rPr>
-        <w:t>rosenbrock</w:t>
+        <w:t>i</w:t>
       </w:r>
       <w:proofErr w:type="spellEnd"/>
       <w:r>
         <w:rPr>
           <w:lang w:val="en-US"/>
         </w:rPr>
-        <w:t xml:space="preserve"> </w:t>
-      </w:r>
-      <w:proofErr w:type="gramStart"/>
-      <w:r>
-        <w:rPr>
-          <w:lang w:val="en-US"/>
-        </w:rPr>
-        <w:t>function</w:t>
-      </w:r>
-      <w:proofErr w:type="gramEnd"/>
-    </w:p>
-    <w:p>
-      <w:pPr>
-        <w:pStyle w:val="ListParagraph"/>
-        <w:numPr>
-          <w:ilvl w:val="1"/>
-          <w:numId w:val="4"/>
-        </w:numPr>
-        <w:rPr>
-          <w:lang w:val="en-US"/>
-        </w:rPr>
-      </w:pPr>
-      <w:r>
-        <w:rPr>
-          <w:lang w:val="en-US"/>
-        </w:rPr>
-        <w:t xml:space="preserve">Only need to fill in one lower-rectangular portion of a hessian matrix because it does not matter in what order you take partial derivatives – the matrix will ultimately be </w:t>
-      </w:r>
-      <w:proofErr w:type="gramStart"/>
-      <w:r>
-        <w:rPr>
-          <w:lang w:val="en-US"/>
-        </w:rPr>
-        <w:t>symmetrical</w:t>
-      </w:r>
-      <w:proofErr w:type="gramEnd"/>
-    </w:p>
-    <w:p>
-      <w:pPr>
-        <w:pStyle w:val="ListParagraph"/>
-        <w:numPr>
-          <w:ilvl w:val="1"/>
-          <w:numId w:val="4"/>
-        </w:numPr>
-        <w:rPr>
-          <w:lang w:val="en-US"/>
-        </w:rPr>
-      </w:pPr>
-      <w:r>
-        <w:rPr>
-          <w:lang w:val="en-US"/>
-        </w:rPr>
-        <w:t>For operator functions, we can add additional functions to the operator equal to the first-order derivative (gradient vector for multi-variate) and second-order derivative (hessian matrix for multi-variate)</w:t>
-      </w:r>
-      <w:r>
-        <w:rPr>
-          <w:lang w:val="en-US"/>
-        </w:rPr>
-        <w:br/>
-      </w:r>
-    </w:p>
-    <w:p>
-      <w:pPr>
-        <w:rPr>
-          <w:lang w:val="en-US"/>
-        </w:rPr>
-      </w:pPr>
-      <w:r>
-        <w:rPr>
-          <w:lang w:val="en-US"/>
-        </w:rPr>
-        <w:t>Nested Optimization Problems</w:t>
-      </w:r>
-    </w:p>
-    <w:p>
-      <w:pPr>
-        <w:pStyle w:val="ListParagraph"/>
-        <w:numPr>
-          <w:ilvl w:val="1"/>
-          <w:numId w:val="4"/>
-        </w:numPr>
-        <w:rPr>
-          <w:lang w:val="en-US"/>
-        </w:rPr>
-      </w:pPr>
-      <w:r>
-        <w:rPr>
-          <w:lang w:val="en-US"/>
-        </w:rPr>
-        <w:t xml:space="preserve">We can look at nested optimization problems, where our ultimate optimization problem depends on the results of an initial </w:t>
-      </w:r>
-      <w:proofErr w:type="gramStart"/>
-      <w:r>
-        <w:rPr>
-          <w:lang w:val="en-US"/>
-        </w:rPr>
-        <w:t>optimization</w:t>
-      </w:r>
-      <w:proofErr w:type="gramEnd"/>
-    </w:p>
-    <w:p>
-      <w:pPr>
-        <w:pStyle w:val="ListParagraph"/>
-        <w:numPr>
-          <w:ilvl w:val="1"/>
-          <w:numId w:val="4"/>
-        </w:numPr>
-        <w:rPr>
-          <w:lang w:val="en-US"/>
-        </w:rPr>
-      </w:pPr>
-      <w:r>
-        <w:rPr>
-          <w:lang w:val="en-US"/>
-        </w:rPr>
-        <w:t>Here, we can use an example of a minimization function subject to a constraint where some variable is the maximum of another function</w:t>
-      </w:r>
-      <w:r>
-        <w:rPr>
-          <w:lang w:val="en-US"/>
-        </w:rPr>
-        <w:t xml:space="preserve"> over a variable exclusively in the lower-level (sub) </w:t>
-      </w:r>
-      <w:proofErr w:type="gramStart"/>
-      <w:r>
-        <w:rPr>
-          <w:lang w:val="en-US"/>
-        </w:rPr>
-        <w:t>function</w:t>
-      </w:r>
-      <w:proofErr w:type="gramEnd"/>
-    </w:p>
-    <w:p>
-      <w:pPr>
-        <w:pStyle w:val="ListParagraph"/>
-        <w:numPr>
-          <w:ilvl w:val="1"/>
-          <w:numId w:val="4"/>
-        </w:numPr>
-        <w:rPr>
-          <w:lang w:val="en-US"/>
-        </w:rPr>
-      </w:pPr>
-      <w:r>
-        <w:rPr>
-          <w:lang w:val="en-US"/>
-        </w:rPr>
-        <w:t>We can create a container function for our lower-level function that takes fixed variables as arguments (</w:t>
-      </w:r>
-      <w:r>
-        <w:rPr>
-          <w:lang w:val="en-US"/>
-        </w:rPr>
-        <w:t xml:space="preserve">those that are not involved as sub-problem decision variables) and computes the value of the sub-problem using </w:t>
-      </w:r>
-      <w:r>
-        <w:rPr>
-          <w:lang w:val="en-US"/>
-        </w:rPr>
-        <w:t xml:space="preserve">our decision variables </w:t>
-      </w:r>
-      <w:proofErr w:type="gramStart"/>
-      <w:r>
-        <w:rPr>
-          <w:lang w:val="en-US"/>
-        </w:rPr>
-        <w:t>y</w:t>
-      </w:r>
-      <w:proofErr w:type="gramEnd"/>
-    </w:p>
-    <w:p>
-      <w:pPr>
-        <w:pStyle w:val="ListParagraph"/>
-        <w:numPr>
-          <w:ilvl w:val="1"/>
-          <w:numId w:val="4"/>
-        </w:numPr>
-        <w:rPr>
-          <w:lang w:val="en-US"/>
-        </w:rPr>
-      </w:pPr>
-      <w:r>
-        <w:rPr>
-          <w:lang w:val="en-US"/>
-        </w:rPr>
-        <w:t xml:space="preserve">However, we can also represent the subproblem optimization as a </w:t>
-      </w:r>
-      <w:r>
-        <w:rPr>
-          <w:lang w:val="en-US"/>
-        </w:rPr>
-        <w:t>@operator function with the first order being our sub-problem optimization function, our second order being the gradient vector of the function, and our third order being the hessian matrix with respect to our objective variables (decision variables in the objective function)</w:t>
-      </w:r>
-    </w:p>
-    <w:p>
-      <w:pPr>
-        <w:pStyle w:val="ListParagraph"/>
-        <w:numPr>
-          <w:ilvl w:val="2"/>
-          <w:numId w:val="4"/>
-        </w:numPr>
-        <w:rPr>
-          <w:lang w:val="en-US"/>
-        </w:rPr>
-      </w:pPr>
-      <w:r>
-        <w:rPr>
-          <w:lang w:val="en-US"/>
-        </w:rPr>
-        <w:t xml:space="preserve">The reason for only providing derivatives with respect to the x’s (obj function decision variables) is that we are maximizing our sub-problem optimization with respect to y (this will set our decision variables for y such that the objective is maximized absolutely), but our </w:t>
-      </w:r>
-      <w:r>
-        <w:rPr>
-          <w:lang w:val="en-US"/>
-        </w:rPr>
-        <w:t xml:space="preserve">sub-problem </w:t>
-      </w:r>
-      <w:r>
-        <w:rPr>
-          <w:lang w:val="en-US"/>
-        </w:rPr>
-        <w:t xml:space="preserve">value will depend on our x-values in the problem, so we want to maximize our overall objective function as a function of the x’s with respect to the sub-problem and with respect to the </w:t>
-      </w:r>
-      <w:r>
-        <w:rPr>
-          <w:lang w:val="en-US"/>
-        </w:rPr>
-        <w:t>overall problem. For this reason, we look at how the sub-problem changes to with respect to x, such that we can determine the overall maximum of the objective function.</w:t>
-      </w:r>
-    </w:p>
-    <w:p>
-      <w:pPr>
-        <w:pStyle w:val="ListParagraph"/>
-        <w:numPr>
-          <w:ilvl w:val="1"/>
-          <w:numId w:val="4"/>
-        </w:numPr>
-        <w:rPr>
-          <w:highlight w:val="yellow"/>
-          <w:lang w:val="en-US"/>
-        </w:rPr>
-      </w:pPr>
-      <w:r>
-        <w:rPr>
-          <w:highlight w:val="yellow"/>
-          <w:lang w:val="en-US"/>
-        </w:rPr>
-        <w:t>**Why do we need to define our second and third-order functions with respect to the x’s (the objective function decision variables</w:t>
-      </w:r>
-      <w:proofErr w:type="gramStart"/>
-      <w:r>
-        <w:rPr>
-          <w:highlight w:val="yellow"/>
-          <w:lang w:val="en-US"/>
-        </w:rPr>
         <w:t>)</w:t>
       </w:r>
       <w:r>
         <w:rPr>
-          <w:highlight w:val="yellow"/>
-          <w:lang w:val="en-US"/>
-        </w:rPr>
-        <w:t>?,</w:t>
-      </w:r>
-      <w:proofErr w:type="gramEnd"/>
-      <w:r>
-        <w:rPr>
-          <w:highlight w:val="yellow"/>
-          <w:lang w:val="en-US"/>
-        </w:rPr>
-        <w:t xml:space="preserve"> What is the point of providing the first and second order derivatives, anyway if you’re going to brute force the calculation?</w:t>
-      </w:r>
-      <w:r>
-        <w:rPr>
-          <w:highlight w:val="yellow"/>
-          <w:lang w:val="en-US"/>
-        </w:rPr>
-        <w:t xml:space="preserve"> In other words, do solvers work through fast brute force, or do they exercise calculus (derivatives) to determine maximum, minimum, etc. points for these </w:t>
-      </w:r>
-      <w:proofErr w:type="gramStart"/>
-      <w:r>
-        <w:rPr>
-          <w:highlight w:val="yellow"/>
-          <w:lang w:val="en-US"/>
-        </w:rPr>
-        <w:t>models?*</w:t>
-      </w:r>
-      <w:proofErr w:type="gramEnd"/>
-      <w:r>
-        <w:rPr>
-          <w:highlight w:val="yellow"/>
-          <w:lang w:val="en-US"/>
-        </w:rPr>
-        <w:t>*</w:t>
-      </w:r>
+          <w:lang w:val="en-US"/>
+        </w:rPr>
+        <w:t xml:space="preserve"> as the expected return (conditional mean) of an asset’s returns and </w:t>
+      </w:r>
+      <w:r>
+        <w:rPr>
+          <w:lang w:val="en-US"/>
+        </w:rPr>
+        <w:t>σ</w:t>
+      </w:r>
+      <w:r>
+        <w:rPr>
+          <w:lang w:val="en-US"/>
+        </w:rPr>
+        <w:t xml:space="preserve"> as the expected risk of the investment (conditional standard deviation of returns)</w:t>
+      </w:r>
+    </w:p>
+    <w:p>
+      <w:pPr>
+        <w:pStyle w:val="ListParagraph"/>
+        <w:numPr>
+          <w:ilvl w:val="1"/>
+          <w:numId w:val="4"/>
+        </w:numPr>
+        <w:rPr>
+          <w:lang w:val="en-US"/>
+        </w:rPr>
+      </w:pPr>
+      <w:r>
+        <w:rPr>
+          <w:lang w:val="en-US"/>
+        </w:rPr>
+        <w:t xml:space="preserve">For </w:t>
+      </w:r>
+      <w:proofErr w:type="spellStart"/>
+      <w:r>
+        <w:rPr>
+          <w:lang w:val="en-US"/>
+        </w:rPr>
+        <w:t>i</w:t>
+      </w:r>
+      <w:proofErr w:type="spellEnd"/>
+      <w:r>
+        <w:rPr>
+          <w:lang w:val="en-US"/>
+        </w:rPr>
+        <w:t xml:space="preserve"> and j within S (Si, </w:t>
+      </w:r>
+      <w:proofErr w:type="spellStart"/>
+      <w:r>
+        <w:rPr>
+          <w:lang w:val="en-US"/>
+        </w:rPr>
+        <w:t>Sj</w:t>
+      </w:r>
+      <w:proofErr w:type="spellEnd"/>
+      <w:r>
+        <w:rPr>
+          <w:lang w:val="en-US"/>
+        </w:rPr>
+        <w:t xml:space="preserve">), </w:t>
+      </w:r>
+      <w:r>
+        <w:rPr>
+          <w:lang w:val="en-US"/>
+        </w:rPr>
+        <w:t>ρ</w:t>
+      </w:r>
+      <w:r>
+        <w:rPr>
+          <w:lang w:val="en-US"/>
+        </w:rPr>
+        <w:t xml:space="preserve"> is the correlation coefficient between the returns of the two assets. </w:t>
+      </w:r>
+      <w:r>
+        <w:rPr>
+          <w:lang w:val="en-US"/>
+        </w:rPr>
+        <w:t xml:space="preserve">We can represent the covariance matrix of asset returns as </w:t>
+      </w:r>
+      <w:r>
+        <w:rPr>
+          <w:lang w:val="en-US"/>
+        </w:rPr>
+        <w:t>Σ</w:t>
+      </w:r>
+      <w:r>
+        <w:rPr>
+          <w:lang w:val="en-US"/>
+        </w:rPr>
+        <w:t xml:space="preserve">, which is a symmetric </w:t>
+      </w:r>
+      <w:proofErr w:type="gramStart"/>
+      <w:r>
+        <w:rPr>
+          <w:lang w:val="en-US"/>
+        </w:rPr>
+        <w:t>matrix</w:t>
+      </w:r>
+      <w:proofErr w:type="gramEnd"/>
+    </w:p>
+    <w:p>
+      <w:pPr>
+        <w:pStyle w:val="ListParagraph"/>
+        <w:numPr>
+          <w:ilvl w:val="1"/>
+          <w:numId w:val="4"/>
+        </w:numPr>
+        <w:rPr>
+          <w:lang w:val="en-US"/>
+        </w:rPr>
+      </w:pPr>
+      <w:r>
+        <w:rPr>
+          <w:lang w:val="en-US"/>
+        </w:rPr>
+        <w:t xml:space="preserve">We can view </w:t>
+      </w:r>
+      <w:r>
+        <w:rPr>
+          <w:lang w:val="en-US"/>
+        </w:rPr>
+        <w:t>μ</w:t>
+      </w:r>
+      <w:r>
+        <w:rPr>
+          <w:lang w:val="en-US"/>
+        </w:rPr>
+        <w:t xml:space="preserve"> as a vector of a securities</w:t>
+      </w:r>
+      <w:r>
+        <w:rPr>
+          <w:lang w:val="en-US"/>
+        </w:rPr>
+        <w:t>’ expected</w:t>
+      </w:r>
+      <w:r>
+        <w:rPr>
+          <w:lang w:val="en-US"/>
+        </w:rPr>
+        <w:t xml:space="preserve"> returns </w:t>
+      </w:r>
+      <w:r>
+        <w:rPr>
+          <w:lang w:val="en-US"/>
+        </w:rPr>
+        <w:t xml:space="preserve">(one-dimensional vector) </w:t>
+      </w:r>
+      <w:r>
+        <w:rPr>
+          <w:lang w:val="en-US"/>
+        </w:rPr>
+        <w:t xml:space="preserve">and </w:t>
+      </w:r>
+      <w:r>
+        <w:rPr>
+          <w:lang w:val="en-US"/>
+        </w:rPr>
+        <w:t xml:space="preserve">x as a vector of weight of the portfolio in each security. We can derive the expected return of the portfolio as the weighted average of asset expected return by weight. We can also represent this as </w:t>
+      </w:r>
+      <w:r>
+        <w:rPr>
+          <w:lang w:val="en-US"/>
+        </w:rPr>
+        <w:t>μ</w:t>
+      </w:r>
+      <w:r>
+        <w:rPr>
+          <w:lang w:val="en-US"/>
+        </w:rPr>
+        <w:t xml:space="preserve">-transpose * </w:t>
+      </w:r>
+      <w:proofErr w:type="gramStart"/>
+      <w:r>
+        <w:rPr>
+          <w:lang w:val="en-US"/>
+        </w:rPr>
+        <w:t>x</w:t>
+      </w:r>
+      <w:proofErr w:type="gramEnd"/>
     </w:p>
     <w:p>
       <w:pPr>
@@ -9249,41 +10290,76 @@
           <w:lang w:val="en-US"/>
         </w:rPr>
         <w:lastRenderedPageBreak/>
-        <w:t xml:space="preserve">To improve performance, we can use a cache to avoid recalling the sub-problem’s order </w:t>
-      </w:r>
-      <w:proofErr w:type="gramStart"/>
-      <w:r>
-        <w:rPr>
-          <w:lang w:val="en-US"/>
-        </w:rPr>
-        <w:t>conditions</w:t>
-      </w:r>
-      <w:proofErr w:type="gramEnd"/>
-      <w:r>
-        <w:rPr>
-          <w:lang w:val="en-US"/>
-        </w:rPr>
-        <w:t xml:space="preserve"> </w:t>
-      </w:r>
-    </w:p>
-    <w:p>
-      <w:pPr>
-        <w:rPr>
-          <w:lang w:val="en-US"/>
-        </w:rPr>
-      </w:pPr>
-    </w:p>
-    <w:p>
-      <w:pPr>
-        <w:rPr>
-          <w:lang w:val="en-US"/>
-        </w:rPr>
-      </w:pPr>
-      <w:r>
-        <w:rPr>
-          <w:lang w:val="en-US"/>
-        </w:rPr>
-        <w:t>Week 7: 4 hours</w:t>
+        <w:t xml:space="preserve">The variance of a portfolio is </w:t>
+      </w:r>
+      <w:r>
+        <w:rPr>
+          <w:lang w:val="en-US"/>
+        </w:rPr>
+        <w:t>denoted as the sum, over each (</w:t>
+      </w:r>
+      <w:proofErr w:type="spellStart"/>
+      <w:proofErr w:type="gramStart"/>
+      <w:r>
+        <w:rPr>
+          <w:lang w:val="en-US"/>
+        </w:rPr>
+        <w:t>i,j</w:t>
+      </w:r>
+      <w:proofErr w:type="spellEnd"/>
+      <w:proofErr w:type="gramEnd"/>
+      <w:r>
+        <w:rPr>
+          <w:lang w:val="en-US"/>
+        </w:rPr>
+        <w:t xml:space="preserve">) combination of assets, of the covariance multiplied by product of weight in each asset. This can also be represented by the </w:t>
+      </w:r>
+      <w:r>
+        <w:rPr>
+          <w:lang w:val="en-US"/>
+        </w:rPr>
+        <w:t>formula x-transpose * covariance matrix * x</w:t>
+      </w:r>
+    </w:p>
+    <w:p>
+      <w:pPr>
+        <w:pStyle w:val="ListParagraph"/>
+        <w:numPr>
+          <w:ilvl w:val="1"/>
+          <w:numId w:val="4"/>
+        </w:numPr>
+        <w:rPr>
+          <w:lang w:val="en-US"/>
+        </w:rPr>
+      </w:pPr>
+    </w:p>
+    <w:p>
+      <w:pPr>
+        <w:rPr>
+          <w:lang w:val="en-US"/>
+        </w:rPr>
+      </w:pPr>
+    </w:p>
+    <w:p>
+      <w:pPr>
+        <w:rPr>
+          <w:b/>
+          <w:bCs/>
+          <w:lang w:val="en-US"/>
+        </w:rPr>
+      </w:pPr>
+    </w:p>
+    <w:p>
+      <w:pPr>
+        <w:rPr>
+          <w:lang w:val="en-US"/>
+        </w:rPr>
+      </w:pPr>
+      <w:r>
+        <w:rPr>
+          <w:lang w:val="en-US"/>
+        </w:rPr>
+        <w:t>Week 11: 4 Hours</w:t>
       </w:r>
     </w:p>
     <w:sectPr>
@@ -10196,6 +11272,41 @@
       <w:contextualSpacing/>
     </w:pPr>
   </w:style>
+  <w:style w:type="character" w:styleId="Hyperlink">
+    <w:name w:val="Hyperlink"/>
+    <w:basedOn w:val="DefaultParagraphFont"/>
+    <w:uiPriority w:val="99"/>
+    <w:unhideWhenUsed/>
+    <w:rsid w:val="00DA0B75"/>
+    <w:rPr>
+      <w:color w:val="0563C1" w:themeColor="hyperlink"/>
+      <w:u w:val="single"/>
+    </w:rPr>
+  </w:style>
+  <w:style w:type="character" w:styleId="UnresolvedMention">
+    <w:name w:val="Unresolved Mention"/>
+    <w:basedOn w:val="DefaultParagraphFont"/>
+    <w:uiPriority w:val="99"/>
+    <w:semiHidden/>
+    <w:unhideWhenUsed/>
+    <w:rsid w:val="00DA0B75"/>
+    <w:rPr>
+      <w:color w:val="605E5C"/>
+      <w:shd w:val="clear" w:color="auto" w:fill="E1DFDD"/>
+    </w:rPr>
+  </w:style>
+  <w:style w:type="character" w:styleId="FollowedHyperlink">
+    <w:name w:val="FollowedHyperlink"/>
+    <w:basedOn w:val="DefaultParagraphFont"/>
+    <w:uiPriority w:val="99"/>
+    <w:semiHidden/>
+    <w:unhideWhenUsed/>
+    <w:rsid w:val="008D446B"/>
+    <w:rPr>
+      <w:color w:val="954F72" w:themeColor="followedHyperlink"/>
+      <w:u w:val="single"/>
+    </w:rPr>
+  </w:style>
 </w:styles>
 </file>
 

</xml_diff>

<commit_message>
Articles on quadratic optimization applications in high-frequency trading
</commit_message>
<xml_diff>
--- a/Research Assistant Work - Readable File.docx
+++ b/Research Assistant Work - Readable File.docx
@@ -10891,21 +10891,7 @@
         <w:rPr>
           <w:lang w:val="en-US"/>
         </w:rPr>
-        <w:t xml:space="preserve">create a diagonal matrix corresponding to our confidence in each view, where our confidence level is the variance of our noise vector with mean 0 and variance of the </w:t>
-      </w:r>
-      <w:proofErr w:type="spellStart"/>
-      <w:r>
-        <w:rPr>
-          <w:lang w:val="en-US"/>
-        </w:rPr>
-        <w:t>confidence.</w:t>
-      </w:r>
-      <w:proofErr w:type="spellEnd"/>
-      <w:r>
-        <w:rPr>
-          <w:lang w:val="en-US"/>
-        </w:rPr>
-        <w:t xml:space="preserve"> Given these elements, we incorporate them into an investor view matrix, “P” that fits into the model</w:t>
+        <w:t>create a diagonal matrix corresponding to our confidence in each view, where our confidence level is the variance of our noise vector with mean 0 and variance of the confidence. Given these elements, we incorporate them into an investor view matrix, “P” that fits into the model</w:t>
       </w:r>
       <w:r>
         <w:rPr>
@@ -10918,19 +10904,7 @@
           <w:lang w:val="en-US"/>
         </w:rPr>
         <w:br/>
-        <w:t xml:space="preserve">Where “P” is our view matrix, “q” is our expected excess returns, and epsilon is our noise vector. We can then incorporate this to compute our mean return vector which corresponds to a multivariate normal distribution with mean </w:t>
-      </w:r>
-      <w:r>
-        <w:rPr>
-          <w:lang w:val="en-US"/>
-        </w:rPr>
-        <w:t>mu-hat</w:t>
-      </w:r>
-      <w:r>
-        <w:rPr>
-          <w:lang w:val="en-US"/>
-        </w:rPr>
-        <w:t xml:space="preserve"> below:</w:t>
+        <w:t>Where “P” is our view matrix, “q” is our expected excess returns, and epsilon is our noise vector. We can then incorporate this to compute our mean return vector which corresponds to a multivariate normal distribution with mean mu-hat below:</w:t>
       </w:r>
       <w:r>
         <w:rPr>
@@ -11126,6 +11100,272 @@
         </w:rPr>
         <w:t xml:space="preserve"> </w:t>
       </w:r>
+    </w:p>
+    <w:p>
+      <w:pPr>
+        <w:rPr>
+          <w:lang w:val="en-US"/>
+        </w:rPr>
+      </w:pPr>
+    </w:p>
+    <w:p>
+      <w:pPr>
+        <w:rPr>
+          <w:lang w:val="en-US"/>
+        </w:rPr>
+      </w:pPr>
+      <w:r>
+        <w:rPr>
+          <w:lang w:val="en-US"/>
+        </w:rPr>
+        <w:t>Week 14:</w:t>
+      </w:r>
+    </w:p>
+    <w:p>
+      <w:pPr>
+        <w:rPr>
+          <w:lang w:val="en-US"/>
+        </w:rPr>
+      </w:pPr>
+      <w:r>
+        <w:rPr>
+          <w:lang w:val="en-US"/>
+        </w:rPr>
+        <w:t>10 hours</w:t>
+      </w:r>
+    </w:p>
+    <w:p>
+      <w:pPr>
+        <w:rPr>
+          <w:lang w:val="en-US"/>
+        </w:rPr>
+      </w:pPr>
+      <w:r>
+        <w:rPr>
+          <w:lang w:val="en-US"/>
+        </w:rPr>
+        <w:t xml:space="preserve"> </w:t>
+      </w:r>
+      <w:r>
+        <w:rPr>
+          <w:lang w:val="en-US"/>
+        </w:rPr>
+        <w:t>B</w:t>
+      </w:r>
+      <w:r>
+        <w:rPr>
+          <w:lang w:val="en-US"/>
+        </w:rPr>
+        <w:t>lack-</w:t>
+      </w:r>
+      <w:proofErr w:type="spellStart"/>
+      <w:r>
+        <w:rPr>
+          <w:lang w:val="en-US"/>
+        </w:rPr>
+        <w:t>litterman</w:t>
+      </w:r>
+      <w:proofErr w:type="spellEnd"/>
+      <w:r>
+        <w:rPr>
+          <w:lang w:val="en-US"/>
+        </w:rPr>
+        <w:t xml:space="preserve"> research, understanding the structure of the model and its application for short-term </w:t>
+      </w:r>
+      <w:proofErr w:type="gramStart"/>
+      <w:r>
+        <w:rPr>
+          <w:lang w:val="en-US"/>
+        </w:rPr>
+        <w:t>trading</w:t>
+      </w:r>
+      <w:proofErr w:type="gramEnd"/>
+    </w:p>
+    <w:p>
+      <w:pPr>
+        <w:rPr>
+          <w:lang w:val="en-US"/>
+        </w:rPr>
+      </w:pPr>
+    </w:p>
+    <w:p>
+      <w:pPr>
+        <w:rPr>
+          <w:lang w:val="en-US"/>
+        </w:rPr>
+      </w:pPr>
+      <w:hyperlink r:id="rId8" w:history="1">
+        <w:r>
+          <w:rPr>
+            <w:rStyle w:val="Hyperlink"/>
+            <w:lang w:val="en-US"/>
+          </w:rPr>
+          <w:t>https://web.stanford.edu/~boyd/papers/pdf/cvx_portfolio.pdf</w:t>
+        </w:r>
+      </w:hyperlink>
+    </w:p>
+    <w:p>
+      <w:pPr>
+        <w:rPr>
+          <w:lang w:val="en-US"/>
+        </w:rPr>
+      </w:pPr>
+      <w:hyperlink r:id="rId9" w:history="1">
+        <w:r>
+          <w:rPr>
+            <w:rStyle w:val="Hyperlink"/>
+            <w:lang w:val="en-US"/>
+          </w:rPr>
+          <w:t>https://community.wvu.edu/~krsubramani/courses/sp15/optfin/lecnotes/QPapps.pdf</w:t>
+        </w:r>
+      </w:hyperlink>
+    </w:p>
+    <w:p>
+      <w:pPr>
+        <w:rPr>
+          <w:lang w:val="en-US"/>
+        </w:rPr>
+      </w:pPr>
+      <w:hyperlink r:id="rId10" w:history="1">
+        <w:r>
+          <w:rPr>
+            <w:rStyle w:val="Hyperlink"/>
+            <w:lang w:val="en-US"/>
+          </w:rPr>
+          <w:t>https://www.daytrading.com/quadratic-programming</w:t>
+        </w:r>
+      </w:hyperlink>
+    </w:p>
+    <w:p>
+      <w:pPr>
+        <w:rPr>
+          <w:lang w:val="en-US"/>
+        </w:rPr>
+      </w:pPr>
+      <w:hyperlink r:id="rId11" w:history="1">
+        <w:r>
+          <w:rPr>
+            <w:rStyle w:val="Hyperlink"/>
+            <w:lang w:val="en-US"/>
+          </w:rPr>
+          <w:t>https://www.global.toshiba/ww/technology/corporate/rdc/rd/topics/23/2312-03.html</w:t>
+        </w:r>
+      </w:hyperlink>
+    </w:p>
+    <w:p>
+      <w:pPr>
+        <w:rPr>
+          <w:lang w:val="en-US"/>
+        </w:rPr>
+      </w:pPr>
+      <w:hyperlink r:id="rId12" w:history="1">
+        <w:r>
+          <w:rPr>
+            <w:rStyle w:val="Hyperlink"/>
+            <w:lang w:val="en-US"/>
+          </w:rPr>
+          <w:t>https://ieeexplore.ieee.org/document/10254556</w:t>
+        </w:r>
+      </w:hyperlink>
+    </w:p>
+    <w:p>
+      <w:pPr>
+        <w:rPr>
+          <w:lang w:val="en-US"/>
+        </w:rPr>
+      </w:pPr>
+      <w:hyperlink r:id="rId13" w:history="1">
+        <w:r>
+          <w:rPr>
+            <w:rStyle w:val="Hyperlink"/>
+            <w:lang w:val="en-US"/>
+          </w:rPr>
+          <w:t>https://ieeexplore.ieee.org/document/10292668</w:t>
+        </w:r>
+      </w:hyperlink>
+    </w:p>
+    <w:p>
+      <w:pPr>
+        <w:rPr>
+          <w:lang w:val="en-US"/>
+        </w:rPr>
+      </w:pPr>
+      <w:hyperlink r:id="rId14" w:history="1">
+        <w:r>
+          <w:rPr>
+            <w:rStyle w:val="Hyperlink"/>
+            <w:lang w:val="en-US"/>
+          </w:rPr>
+          <w:t>https://www.worldscientific.com/doi/abs/10.1142/9789812562586_0001</w:t>
+        </w:r>
+      </w:hyperlink>
+    </w:p>
+    <w:p>
+      <w:pPr>
+        <w:rPr>
+          <w:lang w:val="en-US"/>
+        </w:rPr>
+      </w:pPr>
+      <w:hyperlink r:id="rId15" w:history="1">
+        <w:r>
+          <w:rPr>
+            <w:rStyle w:val="Hyperlink"/>
+            <w:lang w:val="en-US"/>
+          </w:rPr>
+          <w:t>https://onlinelibrary.wiley.com/doi/epdf/10.1002/9781118593486.ch4?saml_referrer</w:t>
+        </w:r>
+      </w:hyperlink>
+    </w:p>
+    <w:p>
+      <w:pPr>
+        <w:rPr>
+          <w:lang w:val="en-US"/>
+        </w:rPr>
+      </w:pPr>
+      <w:hyperlink r:id="rId16" w:history="1">
+        <w:r>
+          <w:rPr>
+            <w:rStyle w:val="Hyperlink"/>
+            <w:lang w:val="en-US"/>
+          </w:rPr>
+          <w:t>https://www.reddit.com/r/algotrading/comments/14yg6c1/is_there_commercial_interest_for_superfast/</w:t>
+        </w:r>
+      </w:hyperlink>
+    </w:p>
+    <w:p>
+      <w:pPr>
+        <w:rPr>
+          <w:lang w:val="en-US"/>
+        </w:rPr>
+      </w:pPr>
+    </w:p>
+    <w:p>
+      <w:pPr>
+        <w:rPr>
+          <w:lang w:val="en-US"/>
+        </w:rPr>
+      </w:pPr>
+    </w:p>
+    <w:p>
+      <w:pPr>
+        <w:rPr>
+          <w:lang w:val="en-US"/>
+        </w:rPr>
+      </w:pPr>
+    </w:p>
+    <w:p>
+      <w:pPr>
+        <w:rPr>
+          <w:lang w:val="en-US"/>
+        </w:rPr>
+      </w:pPr>
+    </w:p>
+    <w:p>
+      <w:pPr>
+        <w:rPr>
+          <w:lang w:val="en-US"/>
+        </w:rPr>
+      </w:pPr>
     </w:p>
     <w:p>
       <w:pPr>

</xml_diff>

<commit_message>
New updates, information and questions on Ising and Max-Cut problems
</commit_message>
<xml_diff>
--- a/Research Assistant Work - Readable File.docx
+++ b/Research Assistant Work - Readable File.docx
@@ -108,21 +108,7 @@
           <w:lang w:val="en-US"/>
         </w:rPr>
         <w:tab/>
-        <w:t xml:space="preserve">- Unordered sets can be used for representing non-numeric vectors, such as Strings. They are </w:t>
-      </w:r>
-      <w:proofErr w:type="gramStart"/>
-      <w:r>
-        <w:rPr>
-          <w:lang w:val="en-US"/>
-        </w:rPr>
-        <w:t>most commonly initialized</w:t>
-      </w:r>
-      <w:proofErr w:type="gramEnd"/>
-      <w:r>
-        <w:rPr>
-          <w:lang w:val="en-US"/>
-        </w:rPr>
-        <w:t xml:space="preserve"> through a standard vector. Other methods include using a dictionary (each key is associated with some value), and using Julia's Set functionality, which allows you to iterate through elements of a vector/dictionary and assign the result to a new set. This method will also remove duplicate elements</w:t>
+        <w:t>- Unordered sets can be used for representing non-numeric vectors, such as Strings. They are most commonly initialized through a standard vector. Other methods include using a dictionary (each key is associated with some value), and using Julia's Set functionality, which allows you to iterate through elements of a vector/dictionary and assign the result to a new set. This method will also remove duplicate elements</w:t>
       </w:r>
     </w:p>
     <w:p>
@@ -139,19 +125,11 @@
         <w:t>- Numbered sets are used for numeric variables. These are often initialized using ranges to automatically create a vector that includes each element within the range. You can use the syntax [</w:t>
       </w:r>
       <w:proofErr w:type="spellStart"/>
-      <w:proofErr w:type="gramStart"/>
-      <w:r>
-        <w:rPr>
-          <w:lang w:val="en-US"/>
-        </w:rPr>
-        <w:t>start:step</w:t>
-      </w:r>
-      <w:proofErr w:type="gramEnd"/>
-      <w:r>
-        <w:rPr>
-          <w:lang w:val="en-US"/>
-        </w:rPr>
-        <w:t>:stop</w:t>
+      <w:r>
+        <w:rPr>
+          <w:lang w:val="en-US"/>
+        </w:rPr>
+        <w:t>start:step:stop</w:t>
       </w:r>
       <w:proofErr w:type="spellEnd"/>
       <w:r>
@@ -200,21 +178,7 @@
         <w:rPr>
           <w:lang w:val="en-US"/>
         </w:rPr>
-        <w:t>)] or iterating through tuple combinations. For multi-dimensional sets, you can construct containers using x[tuple_</w:t>
-      </w:r>
-      <w:proofErr w:type="gramStart"/>
-      <w:r>
-        <w:rPr>
-          <w:lang w:val="en-US"/>
-        </w:rPr>
-        <w:t>1,tuple</w:t>
-      </w:r>
-      <w:proofErr w:type="gramEnd"/>
-      <w:r>
-        <w:rPr>
-          <w:lang w:val="en-US"/>
-        </w:rPr>
-        <w:t>_2], where tuple_1 is the first dimension and tuple_2 is the second dimension.</w:t>
+        <w:t>)] or iterating through tuple combinations. For multi-dimensional sets, you can construct containers using x[tuple_1,tuple_2], where tuple_1 is the first dimension and tuple_2 is the second dimension.</w:t>
       </w:r>
     </w:p>
     <w:p>
@@ -245,7 +209,6 @@
         <w:t>(</w:t>
       </w:r>
       <w:proofErr w:type="spellStart"/>
-      <w:proofErr w:type="gramStart"/>
       <w:r>
         <w:rPr>
           <w:lang w:val="en-US"/>
@@ -253,7 +216,6 @@
         <w:t>x,y</w:t>
       </w:r>
       <w:proofErr w:type="spellEnd"/>
-      <w:proofErr w:type="gramEnd"/>
       <w:r>
         <w:rPr>
           <w:lang w:val="en-US"/>
@@ -261,7 +223,6 @@
         <w:t>) which returns all elements that are not common between x and y. Another operation is union(</w:t>
       </w:r>
       <w:proofErr w:type="spellStart"/>
-      <w:proofErr w:type="gramStart"/>
       <w:r>
         <w:rPr>
           <w:lang w:val="en-US"/>
@@ -269,7 +230,6 @@
         <w:t>x,y</w:t>
       </w:r>
       <w:proofErr w:type="spellEnd"/>
-      <w:proofErr w:type="gramEnd"/>
       <w:r>
         <w:rPr>
           <w:lang w:val="en-US"/>
@@ -288,21 +248,7 @@
           <w:lang w:val="en-US"/>
         </w:rPr>
         <w:tab/>
-        <w:t xml:space="preserve">- You can test for set membership using the "in" </w:t>
-      </w:r>
-      <w:proofErr w:type="gramStart"/>
-      <w:r>
-        <w:rPr>
-          <w:lang w:val="en-US"/>
-        </w:rPr>
-        <w:t>keyword, and</w:t>
-      </w:r>
-      <w:proofErr w:type="gramEnd"/>
-      <w:r>
-        <w:rPr>
-          <w:lang w:val="en-US"/>
-        </w:rPr>
-        <w:t xml:space="preserve"> combine with "for" and "if" keywords in expressions to filter and create new sets.</w:t>
+        <w:t>- You can test for set membership using the "in" keyword, and combine with "for" and "if" keywords in expressions to filter and create new sets.</w:t>
       </w:r>
     </w:p>
     <w:p>
@@ -450,20 +396,12 @@
         <w:tab/>
         <w:t xml:space="preserve">- Syntax: @variable to determine decision variables, @constraint to determine constraint function (cost), @objective to determine objective function. Use function </w:t>
       </w:r>
-      <w:proofErr w:type="gramStart"/>
       <w:r>
         <w:rPr>
           <w:lang w:val="en-US"/>
         </w:rPr>
         <w:lastRenderedPageBreak/>
-        <w:t>optimize!(</w:t>
-      </w:r>
-      <w:proofErr w:type="gramEnd"/>
-      <w:r>
-        <w:rPr>
-          <w:lang w:val="en-US"/>
-        </w:rPr>
-        <w:t xml:space="preserve">model) to solve program and </w:t>
+        <w:t xml:space="preserve">optimize!(model) to solve program and </w:t>
       </w:r>
       <w:proofErr w:type="spellStart"/>
       <w:r>
@@ -700,17 +638,9 @@
         <w:rPr>
           <w:lang w:val="en-US"/>
         </w:rPr>
-        <w:t xml:space="preserve">We then set the objective function (min cost -&gt; min </w:t>
-      </w:r>
-      <w:proofErr w:type="gramStart"/>
-      <w:r>
-        <w:rPr>
-          <w:lang w:val="en-US"/>
-        </w:rPr>
-        <w:t>sum(</w:t>
+        <w:t>We then set the objective function (min cost -&gt; min sum(</w:t>
       </w:r>
       <w:proofErr w:type="spellStart"/>
-      <w:proofErr w:type="gramEnd"/>
       <w:r>
         <w:rPr>
           <w:lang w:val="en-US"/>
@@ -740,21 +670,7 @@
         <w:rPr>
           <w:lang w:val="en-US"/>
         </w:rPr>
-        <w:t xml:space="preserve">We then define our constraints, (min macro &lt; </w:t>
-      </w:r>
-      <w:proofErr w:type="gramStart"/>
-      <w:r>
-        <w:rPr>
-          <w:lang w:val="en-US"/>
-        </w:rPr>
-        <w:t>sum(</w:t>
-      </w:r>
-      <w:proofErr w:type="gramEnd"/>
-      <w:r>
-        <w:rPr>
-          <w:lang w:val="en-US"/>
-        </w:rPr>
-        <w:t>x*macronutrient per unit) over all foods f &lt; max macro, with separate constraints for each type of macronutrient)</w:t>
+        <w:t>We then define our constraints, (min macro &lt; sum(x*macronutrient per unit) over all foods f &lt; max macro, with separate constraints for each type of macronutrient)</w:t>
       </w:r>
     </w:p>
     <w:p>
@@ -917,7 +833,6 @@
         <w:t>is denoted “d(</w:t>
       </w:r>
       <w:proofErr w:type="spellStart"/>
-      <w:proofErr w:type="gramStart"/>
       <w:r>
         <w:rPr>
           <w:lang w:val="en-US"/>
@@ -925,7 +840,6 @@
         <w:t>p,m</w:t>
       </w:r>
       <w:proofErr w:type="spellEnd"/>
-      <w:proofErr w:type="gramEnd"/>
       <w:r>
         <w:rPr>
           <w:lang w:val="en-US"/>
@@ -933,7 +847,6 @@
         <w:t>)”. Objective is to minimize total cost (d(</w:t>
       </w:r>
       <w:proofErr w:type="spellStart"/>
-      <w:proofErr w:type="gramStart"/>
       <w:r>
         <w:rPr>
           <w:lang w:val="en-US"/>
@@ -941,7 +854,6 @@
         <w:t>m,p</w:t>
       </w:r>
       <w:proofErr w:type="spellEnd"/>
-      <w:proofErr w:type="gramEnd"/>
       <w:r>
         <w:rPr>
           <w:lang w:val="en-US"/>
@@ -1062,21 +974,7 @@
         <w:rPr>
           <w:lang w:val="en-US"/>
         </w:rPr>
-        <w:t xml:space="preserve">** Would like to review this syntax, nested </w:t>
-      </w:r>
-      <w:proofErr w:type="gramStart"/>
-      <w:r>
-        <w:rPr>
-          <w:lang w:val="en-US"/>
-        </w:rPr>
-        <w:t>dictionary?*</w:t>
-      </w:r>
-      <w:proofErr w:type="gramEnd"/>
-      <w:r>
-        <w:rPr>
-          <w:lang w:val="en-US"/>
-        </w:rPr>
-        <w:t>*</w:t>
+        <w:t>** Would like to review this syntax, nested dictionary?**</w:t>
       </w:r>
     </w:p>
     <w:p>
@@ -1280,7 +1178,6 @@
         <w:t>Z(</w:t>
       </w:r>
       <w:proofErr w:type="spellStart"/>
-      <w:proofErr w:type="gramStart"/>
       <w:r>
         <w:rPr>
           <w:lang w:val="en-US"/>
@@ -1288,7 +1185,6 @@
         <w:t>m,f</w:t>
       </w:r>
       <w:proofErr w:type="spellEnd"/>
-      <w:proofErr w:type="gramEnd"/>
       <w:r>
         <w:rPr>
           <w:lang w:val="en-US"/>
@@ -1553,27 +1449,13 @@
         <w:rPr>
           <w:lang w:val="en-US"/>
         </w:rPr>
-        <w:t xml:space="preserve"> (origins</w:t>
-      </w:r>
-      <w:proofErr w:type="gramStart"/>
-      <w:r>
-        <w:rPr>
-          <w:lang w:val="en-US"/>
-        </w:rPr>
-        <w:t>)</w:t>
-      </w:r>
-      <w:r>
-        <w:rPr>
-          <w:lang w:val="en-US"/>
-        </w:rPr>
-        <w:t>,  and</w:t>
-      </w:r>
-      <w:proofErr w:type="gramEnd"/>
-      <w:r>
-        <w:rPr>
-          <w:lang w:val="en-US"/>
-        </w:rPr>
-        <w:t xml:space="preserve"> retail stores are represented by a vector of </w:t>
+        <w:t xml:space="preserve"> (origins)</w:t>
+      </w:r>
+      <w:r>
+        <w:rPr>
+          <w:lang w:val="en-US"/>
+        </w:rPr>
+        <w:t xml:space="preserve">,  and retail stores are represented by a vector of </w:t>
       </w:r>
       <w:r>
         <w:rPr>
@@ -1641,21 +1523,7 @@
         <w:rPr>
           <w:lang w:val="en-US"/>
         </w:rPr>
-        <w:t>Decision variable is x(</w:t>
-      </w:r>
-      <w:proofErr w:type="gramStart"/>
-      <w:r>
-        <w:rPr>
-          <w:lang w:val="en-US"/>
-        </w:rPr>
-        <w:t>i,j</w:t>
-      </w:r>
-      <w:proofErr w:type="gramEnd"/>
-      <w:r>
-        <w:rPr>
-          <w:lang w:val="en-US"/>
-        </w:rPr>
-        <w:t>), representing the number of units from “</w:t>
+        <w:t>Decision variable is x(i,j), representing the number of units from “</w:t>
       </w:r>
       <w:proofErr w:type="spellStart"/>
       <w:r>
@@ -1824,21 +1692,7 @@
         <w:rPr>
           <w:lang w:val="en-US"/>
         </w:rPr>
-        <w:t xml:space="preserve"> as distinct nodes, each node has both a supply capacity and demand level (although </w:t>
-      </w:r>
-      <w:proofErr w:type="gramStart"/>
-      <w:r>
-        <w:rPr>
-          <w:lang w:val="en-US"/>
-        </w:rPr>
-        <w:t>either can</w:t>
-      </w:r>
-      <w:proofErr w:type="gramEnd"/>
-      <w:r>
-        <w:rPr>
-          <w:lang w:val="en-US"/>
-        </w:rPr>
-        <w:t xml:space="preserve"> also be zero). Each node is represented by some instance “</w:t>
+        <w:t xml:space="preserve"> as distinct nodes, each node has both a supply capacity and demand level (although either can also be zero). Each node is represented by some instance “</w:t>
       </w:r>
       <w:proofErr w:type="spellStart"/>
       <w:r>
@@ -1852,21 +1706,7 @@
         <w:rPr>
           <w:lang w:val="en-US"/>
         </w:rPr>
-        <w:t>” in vector N. Instances (</w:t>
-      </w:r>
-      <w:proofErr w:type="gramStart"/>
-      <w:r>
-        <w:rPr>
-          <w:lang w:val="en-US"/>
-        </w:rPr>
-        <w:t>i,j</w:t>
-      </w:r>
-      <w:proofErr w:type="gramEnd"/>
-      <w:r>
-        <w:rPr>
-          <w:lang w:val="en-US"/>
-        </w:rPr>
-        <w:t>) in E represents the connections between all nodes, with shipment cost c(</w:t>
+        <w:t>” in vector N. Instances (i,j) in E represents the connections between all nodes, with shipment cost c(</w:t>
       </w:r>
       <w:proofErr w:type="spellStart"/>
       <w:r>
@@ -1901,7 +1741,6 @@
         <w:t>Supply capacity for each node “u(</w:t>
       </w:r>
       <w:proofErr w:type="spellStart"/>
-      <w:proofErr w:type="gramStart"/>
       <w:r>
         <w:rPr>
           <w:lang w:val="en-US"/>
@@ -1909,7 +1748,6 @@
         <w:t>I,p</w:t>
       </w:r>
       <w:proofErr w:type="spellEnd"/>
-      <w:proofErr w:type="gramEnd"/>
       <w:r>
         <w:rPr>
           <w:lang w:val="en-US"/>
@@ -1943,19 +1781,11 @@
         <w:t xml:space="preserve"> variables are “x(</w:t>
       </w:r>
       <w:proofErr w:type="spellStart"/>
-      <w:proofErr w:type="gramStart"/>
-      <w:r>
-        <w:rPr>
-          <w:lang w:val="en-US"/>
-        </w:rPr>
-        <w:t>i,j</w:t>
-      </w:r>
-      <w:proofErr w:type="gramEnd"/>
-      <w:r>
-        <w:rPr>
-          <w:lang w:val="en-US"/>
-        </w:rPr>
-        <w:t>,p</w:t>
+      <w:r>
+        <w:rPr>
+          <w:lang w:val="en-US"/>
+        </w:rPr>
+        <w:t>i,j,p</w:t>
       </w:r>
       <w:proofErr w:type="spellEnd"/>
       <w:r>
@@ -2323,7 +2153,6 @@
         <w:t>To model t&gt;=max{</w:t>
       </w:r>
       <w:proofErr w:type="spellStart"/>
-      <w:proofErr w:type="gramStart"/>
       <w:r>
         <w:rPr>
           <w:lang w:val="en-US"/>
@@ -2331,7 +2160,6 @@
         <w:t>x,y</w:t>
       </w:r>
       <w:proofErr w:type="spellEnd"/>
-      <w:proofErr w:type="gramEnd"/>
       <w:r>
         <w:rPr>
           <w:lang w:val="en-US"/>
@@ -2375,7 +2203,6 @@
         <w:t>To model t&lt;=min{</w:t>
       </w:r>
       <w:proofErr w:type="spellStart"/>
-      <w:proofErr w:type="gramStart"/>
       <w:r>
         <w:rPr>
           <w:lang w:val="en-US"/>
@@ -2383,7 +2210,6 @@
         <w:t>y,x</w:t>
       </w:r>
       <w:proofErr w:type="spellEnd"/>
-      <w:proofErr w:type="gramEnd"/>
       <w:r>
         <w:rPr>
           <w:lang w:val="en-US"/>
@@ -2577,21 +2403,7 @@
         <w:rPr>
           <w:lang w:val="en-US"/>
         </w:rPr>
-        <w:t xml:space="preserve">Create 3 element binary vector (0 or 1), and set a constraint where </w:t>
-      </w:r>
-      <w:proofErr w:type="gramStart"/>
-      <w:r>
-        <w:rPr>
-          <w:lang w:val="en-US"/>
-        </w:rPr>
-        <w:t>x[</w:t>
-      </w:r>
-      <w:proofErr w:type="gramEnd"/>
-      <w:r>
-        <w:rPr>
-          <w:lang w:val="en-US"/>
-        </w:rPr>
-        <w:t xml:space="preserve">3] </w:t>
+        <w:t xml:space="preserve">Create 3 element binary vector (0 or 1), and set a constraint where x[3] </w:t>
       </w:r>
       <w:r>
         <w:rPr>
@@ -2651,21 +2463,7 @@
         <w:rPr>
           <w:lang w:val="en-US"/>
         </w:rPr>
-        <w:t xml:space="preserve">where </w:t>
-      </w:r>
-      <w:proofErr w:type="gramStart"/>
-      <w:r>
-        <w:rPr>
-          <w:lang w:val="en-US"/>
-        </w:rPr>
-        <w:t>x[</w:t>
-      </w:r>
-      <w:proofErr w:type="gramEnd"/>
-      <w:r>
-        <w:rPr>
-          <w:lang w:val="en-US"/>
-        </w:rPr>
-        <w:t>3] &lt;= x[1], x[3] &lt;= x[2], and x[3] &gt;= x[1] + x[2] -1</w:t>
+        <w:t>where x[3] &lt;= x[1], x[3] &lt;= x[2], and x[3] &gt;= x[1] + x[2] -1</w:t>
       </w:r>
     </w:p>
     <w:p>
@@ -2701,21 +2499,7 @@
         <w:rPr>
           <w:lang w:val="en-US"/>
         </w:rPr>
-        <w:t xml:space="preserve">Set constraint where </w:t>
-      </w:r>
-      <w:proofErr w:type="gramStart"/>
-      <w:r>
-        <w:rPr>
-          <w:lang w:val="en-US"/>
-        </w:rPr>
-        <w:t>x[</w:t>
-      </w:r>
-      <w:proofErr w:type="gramEnd"/>
-      <w:r>
-        <w:rPr>
-          <w:lang w:val="en-US"/>
-        </w:rPr>
-        <w:t>1] + x[2] = 1, where x is a binary vector</w:t>
+        <w:t>Set constraint where x[1] + x[2] = 1, where x is a binary vector</w:t>
       </w:r>
     </w:p>
     <w:p>
@@ -2751,21 +2535,7 @@
         <w:rPr>
           <w:lang w:val="en-US"/>
         </w:rPr>
-        <w:t xml:space="preserve">Set </w:t>
-      </w:r>
-      <w:proofErr w:type="gramStart"/>
-      <w:r>
-        <w:rPr>
-          <w:lang w:val="en-US"/>
-        </w:rPr>
-        <w:t>x[</w:t>
-      </w:r>
-      <w:proofErr w:type="gramEnd"/>
-      <w:r>
-        <w:rPr>
-          <w:lang w:val="en-US"/>
-        </w:rPr>
-        <w:t xml:space="preserve">1] &lt;= x[2], such that </w:t>
+        <w:t xml:space="preserve">Set x[1] &lt;= x[2], such that </w:t>
       </w:r>
       <w:r>
         <w:rPr>
@@ -2867,21 +2637,7 @@
         <w:rPr>
           <w:lang w:val="en-US"/>
         </w:rPr>
-        <w:t xml:space="preserve">To model x1+x2 &lt;= 1 if z=1, use “--&gt;” operator, where z is a binary variable and x is a </w:t>
-      </w:r>
-      <w:proofErr w:type="gramStart"/>
-      <w:r>
-        <w:rPr>
-          <w:lang w:val="en-US"/>
-        </w:rPr>
-        <w:t>2 element</w:t>
-      </w:r>
-      <w:proofErr w:type="gramEnd"/>
-      <w:r>
-        <w:rPr>
-          <w:lang w:val="en-US"/>
-        </w:rPr>
-        <w:t xml:space="preserve"> vector in the function z--&gt;{sum(x) &lt;=1})</w:t>
+        <w:t>To model x1+x2 &lt;= 1 if z=1, use “--&gt;” operator, where z is a binary variable and x is a 2 element vector in the function z--&gt;{sum(x) &lt;=1})</w:t>
       </w:r>
     </w:p>
     <w:p>
@@ -2899,21 +2655,7 @@
         <w:rPr>
           <w:lang w:val="en-US"/>
         </w:rPr>
-        <w:t xml:space="preserve">For modelling the same constraint when z=0, </w:t>
-      </w:r>
-      <w:proofErr w:type="gramStart"/>
-      <w:r>
-        <w:rPr>
-          <w:lang w:val="en-US"/>
-        </w:rPr>
-        <w:t>use !z</w:t>
-      </w:r>
-      <w:proofErr w:type="gramEnd"/>
-      <w:r>
-        <w:rPr>
-          <w:lang w:val="en-US"/>
-        </w:rPr>
-        <w:t xml:space="preserve"> --&gt; {sum(x)&lt;=1})</w:t>
+        <w:t>For modelling the same constraint when z=0, use !z --&gt; {sum(x)&lt;=1})</w:t>
       </w:r>
     </w:p>
     <w:p>
@@ -2967,21 +2709,7 @@
         <w:rPr>
           <w:lang w:val="en-US"/>
         </w:rPr>
-        <w:t xml:space="preserve">Can be modelled using the </w:t>
-      </w:r>
-      <w:proofErr w:type="gramStart"/>
-      <w:r>
-        <w:rPr>
-          <w:lang w:val="en-US"/>
-        </w:rPr>
-        <w:t>semicontinuous(</w:t>
-      </w:r>
-      <w:proofErr w:type="gramEnd"/>
-      <w:r>
-        <w:rPr>
-          <w:lang w:val="en-US"/>
-        </w:rPr>
-        <w:t>) function, or using a binary reformulation</w:t>
+        <w:t>Can be modelled using the semicontinuous() function, or using a binary reformulation</w:t>
       </w:r>
     </w:p>
     <w:p>
@@ -3026,7 +2754,6 @@
         <w:t xml:space="preserve">use the </w:t>
       </w:r>
       <w:proofErr w:type="spellStart"/>
-      <w:proofErr w:type="gramStart"/>
       <w:r>
         <w:rPr>
           <w:lang w:val="en-US"/>
@@ -3038,14 +2765,7 @@
         <w:rPr>
           <w:lang w:val="en-US"/>
         </w:rPr>
-        <w:t>(</w:t>
-      </w:r>
-      <w:proofErr w:type="gramEnd"/>
-      <w:r>
-        <w:rPr>
-          <w:lang w:val="en-US"/>
-        </w:rPr>
-        <w:t>) function, or using binary reformulation with x being initialized as an integer type</w:t>
+        <w:t>() function, or using binary reformulation with x being initialized as an integer type</w:t>
       </w:r>
     </w:p>
     <w:p>
@@ -3063,21 +2783,7 @@
         <w:rPr>
           <w:lang w:val="en-US"/>
         </w:rPr>
-        <w:t xml:space="preserve">Special Ordered Sets of Type 1 (set of </w:t>
-      </w:r>
-      <w:proofErr w:type="gramStart"/>
-      <w:r>
-        <w:rPr>
-          <w:lang w:val="en-US"/>
-        </w:rPr>
-        <w:t>variable</w:t>
-      </w:r>
-      <w:proofErr w:type="gramEnd"/>
-      <w:r>
-        <w:rPr>
-          <w:lang w:val="en-US"/>
-        </w:rPr>
-        <w:t xml:space="preserve"> which at most 1 can take on a non-zero value)</w:t>
+        <w:t>Special Ordered Sets of Type 1 (set of variable which at most 1 can take on a non-zero value)</w:t>
       </w:r>
     </w:p>
     <w:p>
@@ -3338,21 +3044,7 @@
         <w:rPr>
           <w:lang w:val="en-US"/>
         </w:rPr>
-        <w:t xml:space="preserve">If a function that you are approximating is convex, you can minimize down onto </w:t>
-      </w:r>
-      <w:proofErr w:type="gramStart"/>
-      <w:r>
-        <w:rPr>
-          <w:lang w:val="en-US"/>
-        </w:rPr>
-        <w:t>it  using</w:t>
-      </w:r>
-      <w:proofErr w:type="gramEnd"/>
-      <w:r>
-        <w:rPr>
-          <w:lang w:val="en-US"/>
-        </w:rPr>
-        <w:t xml:space="preserve"> an outer approximation</w:t>
+        <w:t>If a function that you are approximating is convex, you can minimize down onto it  using an outer approximation</w:t>
       </w:r>
     </w:p>
     <w:p>
@@ -3410,19 +3102,11 @@
         </w:rPr>
         <w:t>x</w:t>
       </w:r>
-      <w:proofErr w:type="gramStart"/>
-      <w:r>
-        <w:rPr>
-          <w:lang w:val="en-US"/>
-        </w:rPr>
-        <w:t>1)(</w:t>
-      </w:r>
-      <w:proofErr w:type="gramEnd"/>
-      <w:r>
-        <w:rPr>
-          <w:lang w:val="en-US"/>
-        </w:rPr>
-        <w:t>x-x1)</w:t>
+      <w:r>
+        <w:rPr>
+          <w:lang w:val="en-US"/>
+        </w:rPr>
+        <w:t>1)(x-x1)</w:t>
       </w:r>
     </w:p>
     <w:p>
@@ -3490,21 +3174,7 @@
         <w:rPr>
           <w:lang w:val="en-US"/>
         </w:rPr>
-        <w:t>(x</w:t>
-      </w:r>
-      <w:proofErr w:type="gramStart"/>
-      <w:r>
-        <w:rPr>
-          <w:lang w:val="en-US"/>
-        </w:rPr>
-        <w:t>1)(</w:t>
-      </w:r>
-      <w:proofErr w:type="gramEnd"/>
-      <w:r>
-        <w:rPr>
-          <w:lang w:val="en-US"/>
-        </w:rPr>
-        <w:t>x-x1)</w:t>
+        <w:t>(x1)(x-x1)</w:t>
       </w:r>
     </w:p>
     <w:p>
@@ -3724,21 +3394,7 @@
         <w:rPr>
           <w:lang w:val="en-US"/>
         </w:rPr>
-        <w:t>We are given a set of clients M = {</w:t>
-      </w:r>
-      <w:proofErr w:type="gramStart"/>
-      <w:r>
-        <w:rPr>
-          <w:lang w:val="en-US"/>
-        </w:rPr>
-        <w:t>1,…</w:t>
-      </w:r>
-      <w:proofErr w:type="gramEnd"/>
-      <w:r>
-        <w:rPr>
-          <w:lang w:val="en-US"/>
-        </w:rPr>
-        <w:t xml:space="preserve">,m} and a set </w:t>
+        <w:t xml:space="preserve">We are given a set of clients M = {1,…,m} and a set </w:t>
       </w:r>
       <w:r>
         <w:rPr>
@@ -3810,21 +3466,7 @@
         <w:rPr>
           <w:lang w:val="en-US"/>
         </w:rPr>
-        <w:t>Binary variable x(</w:t>
-      </w:r>
-      <w:proofErr w:type="gramStart"/>
-      <w:r>
-        <w:rPr>
-          <w:lang w:val="en-US"/>
-        </w:rPr>
-        <w:t>i,j</w:t>
-      </w:r>
-      <w:proofErr w:type="gramEnd"/>
-      <w:r>
-        <w:rPr>
-          <w:lang w:val="en-US"/>
-        </w:rPr>
-        <w:t>) indicates whether client “</w:t>
+        <w:t>Binary variable x(i,j) indicates whether client “</w:t>
       </w:r>
       <w:proofErr w:type="spellStart"/>
       <w:r>
@@ -3916,21 +3558,7 @@
         <w:rPr>
           <w:lang w:val="en-US"/>
         </w:rPr>
-        <w:t>Cost of serving clients from assigned facility (in this case, the Euclidean distance between the two) c(</w:t>
-      </w:r>
-      <w:proofErr w:type="gramStart"/>
-      <w:r>
-        <w:rPr>
-          <w:lang w:val="en-US"/>
-        </w:rPr>
-        <w:t>i,j</w:t>
-      </w:r>
-      <w:proofErr w:type="gramEnd"/>
-      <w:r>
-        <w:rPr>
-          <w:lang w:val="en-US"/>
-        </w:rPr>
-        <w:t>)</w:t>
+        <w:t>Cost of serving clients from assigned facility (in this case, the Euclidean distance between the two) c(i,j)</w:t>
       </w:r>
     </w:p>
     <w:p>
@@ -4039,21 +3667,7 @@
         <w:rPr>
           <w:lang w:val="en-US"/>
         </w:rPr>
-        <w:t>total cost, or c(</w:t>
-      </w:r>
-      <w:proofErr w:type="gramStart"/>
-      <w:r>
-        <w:rPr>
-          <w:lang w:val="en-US"/>
-        </w:rPr>
-        <w:t>i,j</w:t>
-      </w:r>
-      <w:proofErr w:type="gramEnd"/>
-      <w:r>
-        <w:rPr>
-          <w:lang w:val="en-US"/>
-        </w:rPr>
-        <w:t>)*x(i,j) for all factory-client combinations + f(j)*y(j) for all factory locations</w:t>
+        <w:t>total cost, or c(i,j)*x(i,j) for all factory-client combinations + f(j)*y(j) for all factory locations</w:t>
       </w:r>
     </w:p>
     <w:p>
@@ -4183,21 +3797,7 @@
         <w:rPr>
           <w:lang w:val="en-US"/>
         </w:rPr>
-        <w:t>(0 unless x(</w:t>
-      </w:r>
-      <w:proofErr w:type="gramStart"/>
-      <w:r>
-        <w:rPr>
-          <w:lang w:val="en-US"/>
-        </w:rPr>
-        <w:t>i,j</w:t>
-      </w:r>
-      <w:proofErr w:type="gramEnd"/>
-      <w:r>
-        <w:rPr>
-          <w:lang w:val="en-US"/>
-        </w:rPr>
-        <w:t>) = 1</w:t>
+        <w:t>(0 unless x(i,j) = 1</w:t>
       </w:r>
       <w:r>
         <w:rPr>
@@ -4324,21 +3924,7 @@
         <w:rPr>
           <w:lang w:val="en-US"/>
         </w:rPr>
-        <w:t>The set of items available in the auction is M = {</w:t>
-      </w:r>
-      <w:proofErr w:type="gramStart"/>
-      <w:r>
-        <w:rPr>
-          <w:lang w:val="en-US"/>
-        </w:rPr>
-        <w:t>1,2,…</w:t>
-      </w:r>
-      <w:proofErr w:type="gramEnd"/>
-      <w:r>
-        <w:rPr>
-          <w:lang w:val="en-US"/>
-        </w:rPr>
-        <w:t>,m}, and</w:t>
+        <w:t>The set of items available in the auction is M = {1,2,…,m}, and</w:t>
       </w:r>
       <w:r>
         <w:rPr>
@@ -4490,21 +4076,7 @@
         <w:rPr>
           <w:lang w:val="en-US"/>
         </w:rPr>
-        <w:t xml:space="preserve">Creates lower triangular matrix by calling distance function on each city **why a triangular </w:t>
-      </w:r>
-      <w:proofErr w:type="gramStart"/>
-      <w:r>
-        <w:rPr>
-          <w:lang w:val="en-US"/>
-        </w:rPr>
-        <w:t>matrix?*</w:t>
-      </w:r>
-      <w:proofErr w:type="gramEnd"/>
-      <w:r>
-        <w:rPr>
-          <w:lang w:val="en-US"/>
-        </w:rPr>
-        <w:t>*</w:t>
+        <w:t>Creates lower triangular matrix by calling distance function on each city **why a triangular matrix?**</w:t>
       </w:r>
     </w:p>
     <w:p>
@@ -4589,21 +4161,7 @@
           <w:lang w:val="en-US"/>
         </w:rPr>
         <w:lastRenderedPageBreak/>
-        <w:t>We compute the total distance between cities in a group by iterating over all cities using an indicator function z(</w:t>
-      </w:r>
-      <w:proofErr w:type="gramStart"/>
-      <w:r>
-        <w:rPr>
-          <w:lang w:val="en-US"/>
-        </w:rPr>
-        <w:t>i,j</w:t>
-      </w:r>
-      <w:proofErr w:type="gramEnd"/>
-      <w:r>
-        <w:rPr>
-          <w:lang w:val="en-US"/>
-        </w:rPr>
-        <w:t>) for cities within the same group</w:t>
+        <w:t>We compute the total distance between cities in a group by iterating over all cities using an indicator function z(i,j) for cities within the same group</w:t>
       </w:r>
     </w:p>
     <w:p>
@@ -4719,53 +4277,25 @@
         <w:rPr>
           <w:lang w:val="en-US"/>
         </w:rPr>
-        <w:t>Suppose that each arc (</w:t>
-      </w:r>
-      <w:proofErr w:type="gramStart"/>
-      <w:r>
-        <w:rPr>
-          <w:lang w:val="en-US"/>
-        </w:rPr>
-        <w:t>i,j</w:t>
-      </w:r>
-      <w:proofErr w:type="gramEnd"/>
-      <w:r>
-        <w:rPr>
-          <w:lang w:val="en-US"/>
-        </w:rPr>
-        <w:t>) is assigned some scalar cost a(i,j). We want to find a path through all the nodes that minimizes cost</w:t>
-      </w:r>
-    </w:p>
-    <w:p>
-      <w:pPr>
-        <w:pStyle w:val="ListParagraph"/>
-        <w:numPr>
-          <w:ilvl w:val="1"/>
-          <w:numId w:val="4"/>
-        </w:numPr>
-        <w:rPr>
-          <w:lang w:val="en-US"/>
-        </w:rPr>
-      </w:pPr>
-      <w:r>
-        <w:rPr>
-          <w:lang w:val="en-US"/>
-        </w:rPr>
-        <w:t>Minimize, for all pairs of (</w:t>
-      </w:r>
-      <w:proofErr w:type="gramStart"/>
-      <w:r>
-        <w:rPr>
-          <w:lang w:val="en-US"/>
-        </w:rPr>
-        <w:t>i,j</w:t>
-      </w:r>
-      <w:proofErr w:type="gramEnd"/>
-      <w:r>
-        <w:rPr>
-          <w:lang w:val="en-US"/>
-        </w:rPr>
-        <w:t>) the cost of the pair times an indicator function for whether the pair is activated</w:t>
+        <w:t>Suppose that each arc (i,j) is assigned some scalar cost a(i,j). We want to find a path through all the nodes that minimizes cost</w:t>
+      </w:r>
+    </w:p>
+    <w:p>
+      <w:pPr>
+        <w:pStyle w:val="ListParagraph"/>
+        <w:numPr>
+          <w:ilvl w:val="1"/>
+          <w:numId w:val="4"/>
+        </w:numPr>
+        <w:rPr>
+          <w:lang w:val="en-US"/>
+        </w:rPr>
+      </w:pPr>
+      <w:r>
+        <w:rPr>
+          <w:lang w:val="en-US"/>
+        </w:rPr>
+        <w:t>Minimize, for all pairs of (i,j) the cost of the pair times an indicator function for whether the pair is activated</w:t>
       </w:r>
     </w:p>
     <w:p>
@@ -4833,21 +4363,7 @@
         <w:rPr>
           <w:lang w:val="en-US"/>
         </w:rPr>
-        <w:t>” represents each person and “j” represents each object. There is some benefit a(</w:t>
-      </w:r>
-      <w:proofErr w:type="gramStart"/>
-      <w:r>
-        <w:rPr>
-          <w:lang w:val="en-US"/>
-        </w:rPr>
-        <w:t>i,j</w:t>
-      </w:r>
-      <w:proofErr w:type="gramEnd"/>
-      <w:r>
-        <w:rPr>
-          <w:lang w:val="en-US"/>
-        </w:rPr>
-        <w:t xml:space="preserve">) of matching person </w:t>
+        <w:t xml:space="preserve">” represents each person and “j” represents each object. There is some benefit a(i,j) of matching person </w:t>
       </w:r>
       <w:proofErr w:type="spellStart"/>
       <w:r>
@@ -4893,21 +4409,7 @@
         <w:rPr>
           <w:lang w:val="en-US"/>
         </w:rPr>
-        <w:t xml:space="preserve"> can only be assigned to object j if the pair (</w:t>
-      </w:r>
-      <w:proofErr w:type="gramStart"/>
-      <w:r>
-        <w:rPr>
-          <w:lang w:val="en-US"/>
-        </w:rPr>
-        <w:t>i,j</w:t>
-      </w:r>
-      <w:proofErr w:type="gramEnd"/>
-      <w:r>
-        <w:rPr>
-          <w:lang w:val="en-US"/>
-        </w:rPr>
-        <w:t>) belongs to a given set of pairs in A</w:t>
+        <w:t xml:space="preserve"> can only be assigned to object j if the pair (i,j) belongs to a given set of pairs in A</w:t>
       </w:r>
     </w:p>
     <w:p>
@@ -5076,27 +4578,13 @@
         <w:rPr>
           <w:lang w:val="en-US"/>
         </w:rPr>
-        <w:t xml:space="preserve"> Different </w:t>
-      </w:r>
-      <w:proofErr w:type="gramStart"/>
-      <w:r>
-        <w:rPr>
-          <w:lang w:val="en-US"/>
-        </w:rPr>
-        <w:t>forms?</w:t>
-      </w:r>
-      <w:r>
-        <w:rPr>
-          <w:lang w:val="en-US"/>
-        </w:rPr>
-        <w:t>*</w:t>
-      </w:r>
-      <w:proofErr w:type="gramEnd"/>
-      <w:r>
-        <w:rPr>
-          <w:lang w:val="en-US"/>
-        </w:rPr>
-        <w:t>*</w:t>
+        <w:t xml:space="preserve"> Different forms?</w:t>
+      </w:r>
+      <w:r>
+        <w:rPr>
+          <w:lang w:val="en-US"/>
+        </w:rPr>
+        <w:t>**</w:t>
       </w:r>
     </w:p>
     <w:p>
@@ -5270,19 +4758,11 @@
         <w:t>We will initialize a binary variable as an indicator for each possible number in each possible cell occurring. This takes the form x[</w:t>
       </w:r>
       <w:proofErr w:type="spellStart"/>
-      <w:proofErr w:type="gramStart"/>
-      <w:r>
-        <w:rPr>
-          <w:lang w:val="en-US"/>
-        </w:rPr>
-        <w:t>i,j</w:t>
-      </w:r>
-      <w:proofErr w:type="gramEnd"/>
-      <w:r>
-        <w:rPr>
-          <w:lang w:val="en-US"/>
-        </w:rPr>
-        <w:t>,k</w:t>
+      <w:r>
+        <w:rPr>
+          <w:lang w:val="en-US"/>
+        </w:rPr>
+        <w:t>i,j,k</w:t>
       </w:r>
       <w:proofErr w:type="spellEnd"/>
       <w:r>
@@ -5377,21 +4857,7 @@
         <w:rPr>
           <w:lang w:val="en-US"/>
         </w:rPr>
-        <w:t xml:space="preserve">Involves placing </w:t>
-      </w:r>
-      <w:proofErr w:type="gramStart"/>
-      <w:r>
-        <w:rPr>
-          <w:lang w:val="en-US"/>
-        </w:rPr>
-        <w:t>a number of</w:t>
-      </w:r>
-      <w:proofErr w:type="gramEnd"/>
-      <w:r>
-        <w:rPr>
-          <w:lang w:val="en-US"/>
-        </w:rPr>
-        <w:t xml:space="preserve"> queens on an N*N chessboard such that none of the queens can attack each other</w:t>
+        <w:t>Involves placing a number of queens on an N*N chessboard such that none of the queens can attack each other</w:t>
       </w:r>
     </w:p>
     <w:p>
@@ -5547,21 +5013,7 @@
         <w:rPr>
           <w:lang w:val="en-US"/>
         </w:rPr>
-        <w:t xml:space="preserve">variables can only take on integer forms **is this </w:t>
-      </w:r>
-      <w:proofErr w:type="gramStart"/>
-      <w:r>
-        <w:rPr>
-          <w:lang w:val="en-US"/>
-        </w:rPr>
-        <w:t>correct?*</w:t>
-      </w:r>
-      <w:proofErr w:type="gramEnd"/>
-      <w:r>
-        <w:rPr>
-          <w:lang w:val="en-US"/>
-        </w:rPr>
-        <w:t>*</w:t>
+        <w:t>variables can only take on integer forms **is this correct?**</w:t>
       </w:r>
     </w:p>
     <w:p>
@@ -5657,21 +5109,7 @@
         <w:rPr>
           <w:lang w:val="en-US"/>
         </w:rPr>
-        <w:t xml:space="preserve"> set is used for constructing a tour of a list of N variables. (From the textbook) “They will each be assigned an integer from 1 to N that describes the successor to each variable in the list” **I don’t understand this. What is the </w:t>
-      </w:r>
-      <w:proofErr w:type="gramStart"/>
-      <w:r>
-        <w:rPr>
-          <w:lang w:val="en-US"/>
-        </w:rPr>
-        <w:t>successor?*</w:t>
-      </w:r>
-      <w:proofErr w:type="gramEnd"/>
-      <w:r>
-        <w:rPr>
-          <w:lang w:val="en-US"/>
-        </w:rPr>
-        <w:t>*</w:t>
+        <w:t xml:space="preserve"> set is used for constructing a tour of a list of N variables. (From the textbook) “They will each be assigned an integer from 1 to N that describes the successor to each variable in the list” **I don’t understand this. What is the successor?**</w:t>
       </w:r>
     </w:p>
     <w:p>
@@ -5697,21 +5135,7 @@
         <w:rPr>
           <w:lang w:val="en-US"/>
         </w:rPr>
-        <w:t xml:space="preserve"> is used to test whether n elements of a set of variables belong to some set of values. For example, we want to ensure that at least one of </w:t>
-      </w:r>
-      <w:proofErr w:type="gramStart"/>
-      <w:r>
-        <w:rPr>
-          <w:lang w:val="en-US"/>
-        </w:rPr>
-        <w:t>x[</w:t>
-      </w:r>
-      <w:proofErr w:type="gramEnd"/>
-      <w:r>
-        <w:rPr>
-          <w:lang w:val="en-US"/>
-        </w:rPr>
-        <w:t>1] and x[2] in our model takes on the value of 3</w:t>
+        <w:t xml:space="preserve"> is used to test whether n elements of a set of variables belong to some set of values. For example, we want to ensure that at least one of x[1] and x[2] in our model takes on the value of 3</w:t>
       </w:r>
     </w:p>
     <w:p>
@@ -5930,21 +5354,7 @@
         <w:rPr>
           <w:lang w:val="en-US"/>
         </w:rPr>
-        <w:t xml:space="preserve">**How do you select the row </w:t>
-      </w:r>
-      <w:proofErr w:type="gramStart"/>
-      <w:r>
-        <w:rPr>
-          <w:lang w:val="en-US"/>
-        </w:rPr>
-        <w:t>#?*</w:t>
-      </w:r>
-      <w:proofErr w:type="gramEnd"/>
-      <w:r>
-        <w:rPr>
-          <w:lang w:val="en-US"/>
-        </w:rPr>
-        <w:t>*</w:t>
+        <w:t>**How do you select the row #?**</w:t>
       </w:r>
     </w:p>
     <w:p>
@@ -6021,21 +5431,7 @@
         <w:rPr>
           <w:lang w:val="en-US"/>
         </w:rPr>
-        <w:t xml:space="preserve"> function can create a sensitivity report of an LP </w:t>
-      </w:r>
-      <w:proofErr w:type="gramStart"/>
-      <w:r>
-        <w:rPr>
-          <w:lang w:val="en-US"/>
-        </w:rPr>
-        <w:t>similar to</w:t>
-      </w:r>
-      <w:proofErr w:type="gramEnd"/>
-      <w:r>
-        <w:rPr>
-          <w:lang w:val="en-US"/>
-        </w:rPr>
-        <w:t xml:space="preserve"> excel solver</w:t>
+        <w:t xml:space="preserve"> function can create a sensitivity report of an LP similar to excel solver</w:t>
       </w:r>
     </w:p>
     <w:p>
@@ -6326,21 +5722,7 @@
         <w:rPr>
           <w:lang w:val="en-US"/>
         </w:rPr>
-        <w:t xml:space="preserve">Mixed-integer nonlinear programs (MINLPs) enforce integrality for non-linear programs, </w:t>
-      </w:r>
-      <w:proofErr w:type="gramStart"/>
-      <w:r>
-        <w:rPr>
-          <w:lang w:val="en-US"/>
-        </w:rPr>
-        <w:t>similar to</w:t>
-      </w:r>
-      <w:proofErr w:type="gramEnd"/>
-      <w:r>
-        <w:rPr>
-          <w:lang w:val="en-US"/>
-        </w:rPr>
-        <w:t xml:space="preserve"> LPs</w:t>
+        <w:t>Mixed-integer nonlinear programs (MINLPs) enforce integrality for non-linear programs, similar to LPs</w:t>
       </w:r>
     </w:p>
     <w:p>
@@ -6614,7 +5996,6 @@
         <w:t>“</w:t>
       </w:r>
       <w:proofErr w:type="spellStart"/>
-      <w:proofErr w:type="gramStart"/>
       <w:r>
         <w:rPr>
           <w:lang w:val="en-US"/>
@@ -6622,7 +6003,6 @@
         <w:t>randn</w:t>
       </w:r>
       <w:proofErr w:type="spellEnd"/>
-      <w:proofErr w:type="gramEnd"/>
       <w:r>
         <w:rPr>
           <w:lang w:val="en-US"/>
@@ -6760,21 +6140,7 @@
         <w:rPr>
           <w:lang w:val="en-US"/>
         </w:rPr>
-        <w:t xml:space="preserve">Test that the model is feasible and locally solved **what does locally solved mean in this </w:t>
-      </w:r>
-      <w:proofErr w:type="gramStart"/>
-      <w:r>
-        <w:rPr>
-          <w:lang w:val="en-US"/>
-        </w:rPr>
-        <w:t>context?*</w:t>
-      </w:r>
-      <w:proofErr w:type="gramEnd"/>
-      <w:r>
-        <w:rPr>
-          <w:lang w:val="en-US"/>
-        </w:rPr>
-        <w:t>*</w:t>
+        <w:t>Test that the model is feasible and locally solved **what does locally solved mean in this context?**</w:t>
       </w:r>
     </w:p>
     <w:p>
@@ -6830,16 +6196,8 @@
         <w:rPr>
           <w:lang w:val="en-US"/>
         </w:rPr>
-        <w:t xml:space="preserve">We must take into account the mass, fuel consumption, gravity (a function of altitude), and aerodynamic drag </w:t>
-      </w:r>
-      <w:proofErr w:type="gramStart"/>
-      <w:r>
-        <w:rPr>
-          <w:lang w:val="en-US"/>
-        </w:rPr>
-        <w:t>D(</w:t>
-      </w:r>
-      <w:proofErr w:type="gramEnd"/>
+        <w:t>We must take into account the mass, fuel consumption, gravity (a function of altitude), and aerodynamic drag D(</w:t>
+      </w:r>
       <w:r>
         <w:rPr>
           <w:lang w:val="en-US"/>
@@ -7007,48 +6365,26 @@
         <w:rPr>
           <w:lang w:val="en-US"/>
         </w:rPr>
-        <w:t xml:space="preserve">We can use the </w:t>
-      </w:r>
-      <w:proofErr w:type="gramStart"/>
-      <w:r>
-        <w:rPr>
-          <w:lang w:val="en-US"/>
-        </w:rPr>
-        <w:t>fix(</w:t>
-      </w:r>
-      <w:proofErr w:type="gramEnd"/>
-      <w:r>
-        <w:rPr>
-          <w:lang w:val="en-US"/>
-        </w:rPr>
-        <w:t>) function to force the first elements of variables to be equal to the starting (initial) values defined for each variable.</w:t>
-      </w:r>
-    </w:p>
-    <w:p>
-      <w:pPr>
-        <w:pStyle w:val="ListParagraph"/>
-        <w:numPr>
-          <w:ilvl w:val="1"/>
-          <w:numId w:val="4"/>
-        </w:numPr>
-        <w:rPr>
-          <w:lang w:val="en-US"/>
-        </w:rPr>
-      </w:pPr>
-      <w:r>
-        <w:rPr>
-          <w:lang w:val="en-US"/>
-        </w:rPr>
-        <w:t xml:space="preserve">Objective is to maximize the height of the rocket at the final </w:t>
-      </w:r>
-      <w:proofErr w:type="gramStart"/>
-      <w:r>
-        <w:rPr>
-          <w:lang w:val="en-US"/>
-        </w:rPr>
-        <w:t>time period</w:t>
-      </w:r>
-      <w:proofErr w:type="gramEnd"/>
+        <w:t>We can use the fix() function to force the first elements of variables to be equal to the starting (initial) values defined for each variable.</w:t>
+      </w:r>
+    </w:p>
+    <w:p>
+      <w:pPr>
+        <w:pStyle w:val="ListParagraph"/>
+        <w:numPr>
+          <w:ilvl w:val="1"/>
+          <w:numId w:val="4"/>
+        </w:numPr>
+        <w:rPr>
+          <w:lang w:val="en-US"/>
+        </w:rPr>
+      </w:pPr>
+      <w:r>
+        <w:rPr>
+          <w:lang w:val="en-US"/>
+        </w:rPr>
+        <w:t>Objective is to maximize the height of the rocket at the final time period</w:t>
+      </w:r>
     </w:p>
     <w:p>
       <w:pPr>
@@ -7089,7 +6425,6 @@
         <w:t xml:space="preserve"> </w:t>
       </w:r>
       <w:proofErr w:type="spellStart"/>
-      <w:proofErr w:type="gramStart"/>
       <w:r>
         <w:rPr>
           <w:lang w:val="en-US"/>
@@ -7101,14 +6436,7 @@
         <w:rPr>
           <w:lang w:val="en-US"/>
         </w:rPr>
-        <w:t>(</w:t>
-      </w:r>
-      <w:proofErr w:type="gramEnd"/>
-      <w:r>
-        <w:rPr>
-          <w:lang w:val="en-US"/>
-        </w:rPr>
-        <w:t xml:space="preserve">x::Vector, t::Int) </w:t>
+        <w:t xml:space="preserve">(x::Vector, t::Int) </w:t>
       </w:r>
       <w:r>
         <w:rPr>
@@ -7153,7 +6481,6 @@
         <w:t xml:space="preserve"> (</w:t>
       </w:r>
       <w:proofErr w:type="spellStart"/>
-      <w:proofErr w:type="gramStart"/>
       <w:r>
         <w:rPr>
           <w:lang w:val="en-US"/>
@@ -7165,14 +6492,7 @@
         <w:rPr>
           <w:lang w:val="en-US"/>
         </w:rPr>
-        <w:t>(</w:t>
-      </w:r>
-      <w:proofErr w:type="gramEnd"/>
-      <w:r>
-        <w:rPr>
-          <w:lang w:val="en-US"/>
-        </w:rPr>
-        <w:t>or seconds per frame)</w:t>
+        <w:t>(or seconds per frame)</w:t>
       </w:r>
       <w:r>
         <w:rPr>
@@ -7292,21 +6612,7 @@
         <w:rPr>
           <w:lang w:val="en-US"/>
         </w:rPr>
-        <w:t xml:space="preserve">Risk is measured as the variance of portfolio returns, and can be simplified as the sum of the product of weights ($ invested in this </w:t>
-      </w:r>
-      <w:proofErr w:type="gramStart"/>
-      <w:r>
-        <w:rPr>
-          <w:lang w:val="en-US"/>
-        </w:rPr>
-        <w:t>case)  for</w:t>
-      </w:r>
-      <w:proofErr w:type="gramEnd"/>
-      <w:r>
-        <w:rPr>
-          <w:lang w:val="en-US"/>
-        </w:rPr>
-        <w:t xml:space="preserve"> each security combination times </w:t>
+        <w:t xml:space="preserve">Risk is measured as the variance of portfolio returns, and can be simplified as the sum of the product of weights ($ invested in this case)  for each security combination times </w:t>
       </w:r>
       <w:r>
         <w:rPr>
@@ -7360,21 +6666,7 @@
         <w:rPr>
           <w:lang w:val="en-US"/>
         </w:rPr>
-        <w:t xml:space="preserve">Understanding these rules, we can define our objective as minimizing the total variance of the portfolio returns. We set constraints, such as total </w:t>
-      </w:r>
-      <w:proofErr w:type="gramStart"/>
-      <w:r>
-        <w:rPr>
-          <w:lang w:val="en-US"/>
-        </w:rPr>
-        <w:t>return(</w:t>
-      </w:r>
-      <w:proofErr w:type="gramEnd"/>
-      <w:r>
-        <w:rPr>
-          <w:lang w:val="en-US"/>
-        </w:rPr>
-        <w:t>or profit) being at least 50 and the total amount invested being less than or equal to 1000. You cannot invest negative amounts (x must be greater than 0 for each stock)</w:t>
+        <w:t>Understanding these rules, we can define our objective as minimizing the total variance of the portfolio returns. We set constraints, such as total return(or profit) being at least 50 and the total amount invested being less than or equal to 1000. You cannot invest negative amounts (x must be greater than 0 for each stock)</w:t>
       </w:r>
     </w:p>
     <w:p>
@@ -7821,229 +7113,504 @@
           <w:highlight w:val="yellow"/>
           <w:lang w:val="en-US"/>
         </w:rPr>
-        <w:t xml:space="preserve"> Do they have the same effect in this </w:t>
-      </w:r>
-      <w:proofErr w:type="gramStart"/>
+        <w:t xml:space="preserve"> Do they have the same effect in this case?</w:t>
+      </w:r>
       <w:r>
         <w:rPr>
           <w:highlight w:val="yellow"/>
           <w:lang w:val="en-US"/>
         </w:rPr>
-        <w:t>case?</w:t>
-      </w:r>
-      <w:r>
+        <w:t>**</w:t>
+      </w:r>
+    </w:p>
+    <w:p>
+      <w:pPr>
+        <w:pStyle w:val="ListParagraph"/>
+        <w:numPr>
+          <w:ilvl w:val="1"/>
+          <w:numId w:val="4"/>
+        </w:numPr>
         <w:rPr>
           <w:highlight w:val="yellow"/>
           <w:lang w:val="en-US"/>
         </w:rPr>
-        <w:t>*</w:t>
-      </w:r>
-      <w:proofErr w:type="gramEnd"/>
-      <w:r>
+      </w:pPr>
+    </w:p>
+    <w:p>
+      <w:pPr>
+        <w:pStyle w:val="ListParagraph"/>
+        <w:numPr>
+          <w:ilvl w:val="0"/>
+          <w:numId w:val="4"/>
+        </w:numPr>
+        <w:rPr>
+          <w:lang w:val="en-US"/>
+        </w:rPr>
+      </w:pPr>
+      <w:r>
+        <w:rPr>
+          <w:lang w:val="en-US"/>
+        </w:rPr>
+        <w:t xml:space="preserve"> </w:t>
+      </w:r>
+      <w:r>
+        <w:rPr>
+          <w:lang w:val="en-US"/>
+        </w:rPr>
+        <w:t>We can create our own method of integration using brute-force rectangular or trapezoidal integration constraints</w:t>
+      </w:r>
+    </w:p>
+    <w:p>
+      <w:pPr>
+        <w:pStyle w:val="ListParagraph"/>
+        <w:numPr>
+          <w:ilvl w:val="0"/>
+          <w:numId w:val="4"/>
+        </w:numPr>
+        <w:rPr>
+          <w:lang w:val="en-US"/>
+        </w:rPr>
+      </w:pPr>
+      <w:r>
+        <w:rPr>
+          <w:lang w:val="en-US"/>
+        </w:rPr>
+        <w:t>We can then set our objective function to maximize our cross-range, or longitude</w:t>
+      </w:r>
+    </w:p>
+    <w:p>
+      <w:pPr>
+        <w:pStyle w:val="ListParagraph"/>
+        <w:numPr>
+          <w:ilvl w:val="0"/>
+          <w:numId w:val="4"/>
+        </w:numPr>
+        <w:rPr>
+          <w:lang w:val="en-US"/>
+        </w:rPr>
+      </w:pPr>
+      <w:r>
+        <w:rPr>
+          <w:lang w:val="en-US"/>
+        </w:rPr>
+        <w:t>We can then plot various decision variables over time</w:t>
+      </w:r>
+    </w:p>
+    <w:p>
+      <w:pPr>
+        <w:rPr>
+          <w:lang w:val="en-US"/>
+        </w:rPr>
+      </w:pPr>
+    </w:p>
+    <w:p>
+      <w:pPr>
+        <w:rPr>
+          <w:lang w:val="en-US"/>
+        </w:rPr>
+      </w:pPr>
+      <w:r>
+        <w:rPr>
+          <w:lang w:val="en-US"/>
+        </w:rPr>
+        <w:t>Tips and Tricks</w:t>
+      </w:r>
+    </w:p>
+    <w:p>
+      <w:pPr>
+        <w:pStyle w:val="ListParagraph"/>
+        <w:numPr>
+          <w:ilvl w:val="0"/>
+          <w:numId w:val="4"/>
+        </w:numPr>
+        <w:rPr>
+          <w:lang w:val="en-US"/>
+        </w:rPr>
+      </w:pPr>
+      <w:r>
+        <w:rPr>
+          <w:lang w:val="en-US"/>
+        </w:rPr>
+        <w:t>One useful functionality is to define functions that allow multiple outputs (a single vector output)</w:t>
+      </w:r>
+    </w:p>
+    <w:p>
+      <w:pPr>
+        <w:pStyle w:val="ListParagraph"/>
+        <w:numPr>
+          <w:ilvl w:val="1"/>
+          <w:numId w:val="4"/>
+        </w:numPr>
+        <w:rPr>
+          <w:lang w:val="en-US"/>
+        </w:rPr>
+      </w:pPr>
+      <w:r>
+        <w:rPr>
+          <w:lang w:val="en-US"/>
+        </w:rPr>
+        <w:t>This may help with efficiency, particularly if t</w:t>
+      </w:r>
+      <w:r>
+        <w:rPr>
+          <w:lang w:val="en-US"/>
+        </w:rPr>
+        <w:t xml:space="preserve">he variables are related and </w:t>
+      </w:r>
+      <w:r>
+        <w:rPr>
+          <w:lang w:val="en-US"/>
+        </w:rPr>
+        <w:t>share (computationally) expensive calculations to get there</w:t>
+      </w:r>
+    </w:p>
+    <w:p>
+      <w:pPr>
+        <w:pStyle w:val="ListParagraph"/>
+        <w:numPr>
+          <w:ilvl w:val="1"/>
+          <w:numId w:val="4"/>
+        </w:numPr>
+        <w:rPr>
+          <w:lang w:val="en-US"/>
+        </w:rPr>
+      </w:pPr>
+      <w:r>
+        <w:rPr>
+          <w:lang w:val="en-US"/>
+        </w:rPr>
+        <w:t xml:space="preserve">You can also use </w:t>
+      </w:r>
+      <w:proofErr w:type="spellStart"/>
+      <w:r>
+        <w:rPr>
+          <w:lang w:val="en-US"/>
+        </w:rPr>
+        <w:t>memoization</w:t>
+      </w:r>
+      <w:proofErr w:type="spellEnd"/>
+      <w:r>
+        <w:rPr>
+          <w:lang w:val="en-US"/>
+        </w:rPr>
+        <w:t xml:space="preserve"> **</w:t>
+      </w:r>
+      <w:r>
+        <w:rPr>
+          <w:lang w:val="en-US"/>
+        </w:rPr>
+        <w:t>Can you explain how memoization works</w:t>
+      </w:r>
+      <w:r>
+        <w:rPr>
+          <w:lang w:val="en-US"/>
+        </w:rPr>
+        <w:t>?**</w:t>
+      </w:r>
+    </w:p>
+    <w:p>
+      <w:pPr>
+        <w:pStyle w:val="ListParagraph"/>
+        <w:numPr>
+          <w:ilvl w:val="1"/>
+          <w:numId w:val="4"/>
+        </w:numPr>
         <w:rPr>
           <w:highlight w:val="yellow"/>
           <w:lang w:val="en-US"/>
         </w:rPr>
-        <w:t>*</w:t>
-      </w:r>
-    </w:p>
-    <w:p>
-      <w:pPr>
-        <w:pStyle w:val="ListParagraph"/>
-        <w:numPr>
-          <w:ilvl w:val="1"/>
-          <w:numId w:val="4"/>
-        </w:numPr>
+      </w:pPr>
+      <w:r>
         <w:rPr>
           <w:highlight w:val="yellow"/>
           <w:lang w:val="en-US"/>
         </w:rPr>
-      </w:pPr>
-    </w:p>
-    <w:p>
-      <w:pPr>
-        <w:pStyle w:val="ListParagraph"/>
-        <w:numPr>
-          <w:ilvl w:val="0"/>
-          <w:numId w:val="4"/>
-        </w:numPr>
-        <w:rPr>
-          <w:lang w:val="en-US"/>
-        </w:rPr>
-      </w:pPr>
-      <w:r>
-        <w:rPr>
-          <w:lang w:val="en-US"/>
-        </w:rPr>
-        <w:t xml:space="preserve"> </w:t>
-      </w:r>
-      <w:r>
-        <w:rPr>
-          <w:lang w:val="en-US"/>
-        </w:rPr>
-        <w:t>We can create our own method of integration using brute-force rectangular or trapezoidal integration constraints</w:t>
-      </w:r>
-    </w:p>
-    <w:p>
-      <w:pPr>
-        <w:pStyle w:val="ListParagraph"/>
-        <w:numPr>
-          <w:ilvl w:val="0"/>
-          <w:numId w:val="4"/>
-        </w:numPr>
-        <w:rPr>
-          <w:lang w:val="en-US"/>
-        </w:rPr>
-      </w:pPr>
-      <w:r>
-        <w:rPr>
-          <w:lang w:val="en-US"/>
-        </w:rPr>
-        <w:t>We can then set our objective function to maximize our cross-range, or longitude</w:t>
-      </w:r>
-    </w:p>
-    <w:p>
-      <w:pPr>
-        <w:pStyle w:val="ListParagraph"/>
-        <w:numPr>
-          <w:ilvl w:val="0"/>
-          <w:numId w:val="4"/>
-        </w:numPr>
-        <w:rPr>
-          <w:lang w:val="en-US"/>
-        </w:rPr>
-      </w:pPr>
-      <w:r>
-        <w:rPr>
-          <w:lang w:val="en-US"/>
-        </w:rPr>
-        <w:t>We can then plot various decision variables over time</w:t>
-      </w:r>
-    </w:p>
-    <w:p>
-      <w:pPr>
-        <w:rPr>
-          <w:lang w:val="en-US"/>
-        </w:rPr>
-      </w:pPr>
-    </w:p>
-    <w:p>
-      <w:pPr>
-        <w:rPr>
-          <w:lang w:val="en-US"/>
-        </w:rPr>
-      </w:pPr>
-      <w:r>
-        <w:rPr>
-          <w:lang w:val="en-US"/>
-        </w:rPr>
-        <w:t>Tips and Tricks</w:t>
-      </w:r>
-    </w:p>
-    <w:p>
-      <w:pPr>
-        <w:pStyle w:val="ListParagraph"/>
-        <w:numPr>
-          <w:ilvl w:val="0"/>
-          <w:numId w:val="4"/>
-        </w:numPr>
-        <w:rPr>
-          <w:lang w:val="en-US"/>
-        </w:rPr>
-      </w:pPr>
-      <w:r>
-        <w:rPr>
-          <w:lang w:val="en-US"/>
-        </w:rPr>
-        <w:t>One useful functionality is to define functions that allow multiple outputs (a single vector output)</w:t>
-      </w:r>
-    </w:p>
-    <w:p>
-      <w:pPr>
-        <w:pStyle w:val="ListParagraph"/>
-        <w:numPr>
-          <w:ilvl w:val="1"/>
-          <w:numId w:val="4"/>
-        </w:numPr>
-        <w:rPr>
-          <w:lang w:val="en-US"/>
-        </w:rPr>
-      </w:pPr>
-      <w:r>
-        <w:rPr>
-          <w:lang w:val="en-US"/>
-        </w:rPr>
-        <w:t>This may help with efficiency, particularly if t</w:t>
-      </w:r>
-      <w:r>
-        <w:rPr>
-          <w:lang w:val="en-US"/>
-        </w:rPr>
-        <w:t xml:space="preserve">he variables are related and </w:t>
-      </w:r>
-      <w:r>
-        <w:rPr>
-          <w:lang w:val="en-US"/>
-        </w:rPr>
-        <w:t>share (computationally) expensive calculations to get there</w:t>
-      </w:r>
-    </w:p>
-    <w:p>
-      <w:pPr>
-        <w:pStyle w:val="ListParagraph"/>
-        <w:numPr>
-          <w:ilvl w:val="1"/>
-          <w:numId w:val="4"/>
-        </w:numPr>
-        <w:rPr>
-          <w:lang w:val="en-US"/>
-        </w:rPr>
-      </w:pPr>
-      <w:r>
-        <w:rPr>
-          <w:lang w:val="en-US"/>
-        </w:rPr>
-        <w:t xml:space="preserve">You can also use </w:t>
+        <w:t>**What does @operator do, seems like it integrates an existing function into a model. How is this different from @expression? Why is it useful?**</w:t>
+      </w:r>
+    </w:p>
+    <w:p>
+      <w:pPr>
+        <w:rPr>
+          <w:lang w:val="en-US"/>
+        </w:rPr>
+      </w:pPr>
+    </w:p>
+    <w:p>
+      <w:pPr>
+        <w:rPr>
+          <w:lang w:val="en-US"/>
+        </w:rPr>
+      </w:pPr>
+    </w:p>
+    <w:p>
+      <w:pPr>
+        <w:rPr>
+          <w:lang w:val="en-US"/>
+        </w:rPr>
+      </w:pPr>
+    </w:p>
+    <w:p>
+      <w:pPr>
+        <w:rPr>
+          <w:lang w:val="en-US"/>
+        </w:rPr>
+      </w:pPr>
+    </w:p>
+    <w:p>
+      <w:pPr>
+        <w:rPr>
+          <w:lang w:val="en-US"/>
+        </w:rPr>
+      </w:pPr>
+    </w:p>
+    <w:p>
+      <w:pPr>
+        <w:rPr>
+          <w:lang w:val="en-US"/>
+        </w:rPr>
+      </w:pPr>
+      <w:r>
+        <w:rPr>
+          <w:lang w:val="en-US"/>
+        </w:rPr>
+        <w:t>User-defined Hessians</w:t>
+      </w:r>
+    </w:p>
+    <w:p>
+      <w:pPr>
+        <w:pStyle w:val="ListParagraph"/>
+        <w:numPr>
+          <w:ilvl w:val="1"/>
+          <w:numId w:val="4"/>
+        </w:numPr>
+        <w:rPr>
+          <w:lang w:val="en-US"/>
+        </w:rPr>
+      </w:pPr>
+      <w:r>
+        <w:rPr>
+          <w:lang w:val="en-US"/>
+        </w:rPr>
+        <w:t>Hessian matrix contains all of the second partial derivatives of a multi-variate function. In other words, the second derivative of a function with respect to its variables in each possible combination (with respect to x, y, y then x, and x then y</w:t>
+      </w:r>
+    </w:p>
+    <w:p>
+      <w:pPr>
+        <w:pStyle w:val="ListParagraph"/>
+        <w:numPr>
+          <w:ilvl w:val="1"/>
+          <w:numId w:val="4"/>
+        </w:numPr>
+        <w:rPr>
+          <w:lang w:val="en-US"/>
+        </w:rPr>
+      </w:pPr>
+      <w:r>
+        <w:rPr>
+          <w:lang w:val="en-US"/>
+        </w:rPr>
+        <w:t xml:space="preserve">We can define the hessian matrix of the </w:t>
       </w:r>
       <w:proofErr w:type="spellStart"/>
       <w:r>
         <w:rPr>
           <w:lang w:val="en-US"/>
         </w:rPr>
-        <w:t>memoization</w:t>
+        <w:t>rosenbrock</w:t>
       </w:r>
       <w:proofErr w:type="spellEnd"/>
       <w:r>
         <w:rPr>
           <w:lang w:val="en-US"/>
         </w:rPr>
-        <w:t xml:space="preserve"> **</w:t>
-      </w:r>
-      <w:r>
-        <w:rPr>
-          <w:lang w:val="en-US"/>
-        </w:rPr>
-        <w:t xml:space="preserve">Can you explain how memoization </w:t>
-      </w:r>
-      <w:proofErr w:type="gramStart"/>
-      <w:r>
-        <w:rPr>
-          <w:lang w:val="en-US"/>
-        </w:rPr>
-        <w:t>works</w:t>
-      </w:r>
-      <w:r>
-        <w:rPr>
-          <w:lang w:val="en-US"/>
-        </w:rPr>
-        <w:t>?*</w:t>
-      </w:r>
-      <w:proofErr w:type="gramEnd"/>
-      <w:r>
-        <w:rPr>
-          <w:lang w:val="en-US"/>
-        </w:rPr>
-        <w:t>*</w:t>
+        <w:t xml:space="preserve"> function</w:t>
+      </w:r>
+    </w:p>
+    <w:p>
+      <w:pPr>
+        <w:pStyle w:val="ListParagraph"/>
+        <w:numPr>
+          <w:ilvl w:val="1"/>
+          <w:numId w:val="4"/>
+        </w:numPr>
+        <w:rPr>
+          <w:lang w:val="en-US"/>
+        </w:rPr>
+      </w:pPr>
+      <w:r>
+        <w:rPr>
+          <w:lang w:val="en-US"/>
+        </w:rPr>
+        <w:t>Only need to fill in one lower-rectangular portion of a hessian matrix because it does not matter in what order you take partial derivatives – the matrix will ultimately be symmetrical</w:t>
+      </w:r>
+    </w:p>
+    <w:p>
+      <w:pPr>
+        <w:pStyle w:val="ListParagraph"/>
+        <w:numPr>
+          <w:ilvl w:val="1"/>
+          <w:numId w:val="4"/>
+        </w:numPr>
+        <w:rPr>
+          <w:lang w:val="en-US"/>
+        </w:rPr>
+      </w:pPr>
+      <w:r>
+        <w:rPr>
+          <w:lang w:val="en-US"/>
+        </w:rPr>
+        <w:t>For operator functions, we can add additional functions to the operator equal to the first-order derivative (gradient vector for multi-variate) and second-order derivative (hessian matrix for multi-variate)</w:t>
+      </w:r>
+      <w:r>
+        <w:rPr>
+          <w:lang w:val="en-US"/>
+        </w:rPr>
+        <w:br/>
+      </w:r>
+    </w:p>
+    <w:p>
+      <w:pPr>
+        <w:rPr>
+          <w:lang w:val="en-US"/>
+        </w:rPr>
+      </w:pPr>
+      <w:r>
+        <w:rPr>
+          <w:lang w:val="en-US"/>
+        </w:rPr>
+        <w:t>Nested Optimization Problems</w:t>
+      </w:r>
+    </w:p>
+    <w:p>
+      <w:pPr>
+        <w:pStyle w:val="ListParagraph"/>
+        <w:numPr>
+          <w:ilvl w:val="1"/>
+          <w:numId w:val="4"/>
+        </w:numPr>
+        <w:rPr>
+          <w:lang w:val="en-US"/>
+        </w:rPr>
+      </w:pPr>
+      <w:r>
+        <w:rPr>
+          <w:lang w:val="en-US"/>
+        </w:rPr>
+        <w:t>We can look at nested optimization problems, where our ultimate optimization problem depends on the results of an initial optimization</w:t>
+      </w:r>
+    </w:p>
+    <w:p>
+      <w:pPr>
+        <w:pStyle w:val="ListParagraph"/>
+        <w:numPr>
+          <w:ilvl w:val="1"/>
+          <w:numId w:val="4"/>
+        </w:numPr>
+        <w:rPr>
+          <w:lang w:val="en-US"/>
+        </w:rPr>
+      </w:pPr>
+      <w:r>
+        <w:rPr>
+          <w:lang w:val="en-US"/>
+        </w:rPr>
+        <w:t>Here, we can use an example of a minimization function subject to a constraint where some variable is the maximum of another function</w:t>
+      </w:r>
+      <w:r>
+        <w:rPr>
+          <w:lang w:val="en-US"/>
+        </w:rPr>
+        <w:t xml:space="preserve"> over a variable exclusively in the lower-level (sub) function</w:t>
+      </w:r>
+    </w:p>
+    <w:p>
+      <w:pPr>
+        <w:pStyle w:val="ListParagraph"/>
+        <w:numPr>
+          <w:ilvl w:val="1"/>
+          <w:numId w:val="4"/>
+        </w:numPr>
+        <w:rPr>
+          <w:lang w:val="en-US"/>
+        </w:rPr>
+      </w:pPr>
+      <w:r>
+        <w:rPr>
+          <w:lang w:val="en-US"/>
+        </w:rPr>
+        <w:t>We can create a container function for our lower-level function that takes fixed variables as arguments (</w:t>
+      </w:r>
+      <w:r>
+        <w:rPr>
+          <w:lang w:val="en-US"/>
+        </w:rPr>
+        <w:t xml:space="preserve">those that are not involved as sub-problem decision variables) and computes the value of the sub-problem using </w:t>
+      </w:r>
+      <w:r>
+        <w:rPr>
+          <w:lang w:val="en-US"/>
+        </w:rPr>
+        <w:t>our decision variables y</w:t>
+      </w:r>
+    </w:p>
+    <w:p>
+      <w:pPr>
+        <w:pStyle w:val="ListParagraph"/>
+        <w:numPr>
+          <w:ilvl w:val="1"/>
+          <w:numId w:val="4"/>
+        </w:numPr>
+        <w:rPr>
+          <w:lang w:val="en-US"/>
+        </w:rPr>
+      </w:pPr>
+      <w:r>
+        <w:rPr>
+          <w:lang w:val="en-US"/>
+        </w:rPr>
+        <w:t xml:space="preserve">However, we can also represent the subproblem optimization as a </w:t>
+      </w:r>
+      <w:r>
+        <w:rPr>
+          <w:lang w:val="en-US"/>
+        </w:rPr>
+        <w:t>@operator function with the first order being our sub-problem optimization function, our second order being the gradient vector of the function, and our third order being the hessian matrix with respect to our objective variables (decision variables in the objective function)</w:t>
+      </w:r>
+    </w:p>
+    <w:p>
+      <w:pPr>
+        <w:pStyle w:val="ListParagraph"/>
+        <w:numPr>
+          <w:ilvl w:val="2"/>
+          <w:numId w:val="4"/>
+        </w:numPr>
+        <w:rPr>
+          <w:lang w:val="en-US"/>
+        </w:rPr>
+      </w:pPr>
+      <w:r>
+        <w:rPr>
+          <w:lang w:val="en-US"/>
+        </w:rPr>
+        <w:t xml:space="preserve">The reason for only providing derivatives with respect to the x’s (obj function decision variables) is that we are maximizing our sub-problem optimization with respect to y (this will set our decision variables for y such that the objective is maximized absolutely), but our </w:t>
+      </w:r>
+      <w:r>
+        <w:rPr>
+          <w:lang w:val="en-US"/>
+        </w:rPr>
+        <w:t xml:space="preserve">sub-problem </w:t>
+      </w:r>
+      <w:r>
+        <w:rPr>
+          <w:lang w:val="en-US"/>
+        </w:rPr>
+        <w:t xml:space="preserve">value will depend on our x-values in the problem, so we want to maximize our overall objective function as a function of the x’s with respect to the sub-problem and with respect to the </w:t>
+      </w:r>
+      <w:r>
+        <w:rPr>
+          <w:lang w:val="en-US"/>
+        </w:rPr>
+        <w:t>overall problem. For this reason, we look at how the sub-problem changes to with respect to x, such that we can determine the overall maximum of the objective function.</w:t>
       </w:r>
     </w:p>
     <w:p>
@@ -8063,404 +7630,29 @@
           <w:highlight w:val="yellow"/>
           <w:lang w:val="en-US"/>
         </w:rPr>
-        <w:t xml:space="preserve">**What does @operator do, seems like it integrates an existing function into a model. How is this different from @expression? Why is it </w:t>
-      </w:r>
-      <w:proofErr w:type="gramStart"/>
+        <w:t>**Why do we need to define our second and third-order functions with respect to the x’s (the objective function decision variables)</w:t>
+      </w:r>
       <w:r>
         <w:rPr>
           <w:highlight w:val="yellow"/>
           <w:lang w:val="en-US"/>
         </w:rPr>
-        <w:t>useful?*</w:t>
-      </w:r>
-      <w:proofErr w:type="gramEnd"/>
+        <w:t>?, What is the point of providing the first and second order derivatives, anyway if you’re going to brute force the calculation?</w:t>
+      </w:r>
       <w:r>
         <w:rPr>
           <w:highlight w:val="yellow"/>
           <w:lang w:val="en-US"/>
         </w:rPr>
-        <w:t>*</w:t>
-      </w:r>
-    </w:p>
-    <w:p>
-      <w:pPr>
-        <w:rPr>
-          <w:lang w:val="en-US"/>
-        </w:rPr>
-      </w:pPr>
-    </w:p>
-    <w:p>
-      <w:pPr>
-        <w:rPr>
-          <w:lang w:val="en-US"/>
-        </w:rPr>
-      </w:pPr>
-    </w:p>
-    <w:p>
-      <w:pPr>
-        <w:rPr>
-          <w:lang w:val="en-US"/>
-        </w:rPr>
-      </w:pPr>
-    </w:p>
-    <w:p>
-      <w:pPr>
-        <w:rPr>
-          <w:lang w:val="en-US"/>
-        </w:rPr>
-      </w:pPr>
-    </w:p>
-    <w:p>
-      <w:pPr>
-        <w:rPr>
-          <w:lang w:val="en-US"/>
-        </w:rPr>
-      </w:pPr>
-    </w:p>
-    <w:p>
-      <w:pPr>
-        <w:rPr>
-          <w:lang w:val="en-US"/>
-        </w:rPr>
-      </w:pPr>
-      <w:r>
-        <w:rPr>
-          <w:lang w:val="en-US"/>
-        </w:rPr>
-        <w:t>User-defined Hessians</w:t>
-      </w:r>
-    </w:p>
-    <w:p>
-      <w:pPr>
-        <w:pStyle w:val="ListParagraph"/>
-        <w:numPr>
-          <w:ilvl w:val="1"/>
-          <w:numId w:val="4"/>
-        </w:numPr>
-        <w:rPr>
-          <w:lang w:val="en-US"/>
-        </w:rPr>
-      </w:pPr>
-      <w:proofErr w:type="gramStart"/>
-      <w:r>
-        <w:rPr>
-          <w:lang w:val="en-US"/>
-        </w:rPr>
-        <w:t>Hessian</w:t>
-      </w:r>
-      <w:proofErr w:type="gramEnd"/>
-      <w:r>
-        <w:rPr>
-          <w:lang w:val="en-US"/>
-        </w:rPr>
-        <w:t xml:space="preserve"> matrix contains </w:t>
-      </w:r>
-      <w:proofErr w:type="gramStart"/>
-      <w:r>
-        <w:rPr>
-          <w:lang w:val="en-US"/>
-        </w:rPr>
-        <w:t>all of</w:t>
-      </w:r>
-      <w:proofErr w:type="gramEnd"/>
-      <w:r>
-        <w:rPr>
-          <w:lang w:val="en-US"/>
-        </w:rPr>
-        <w:t xml:space="preserve"> the second partial derivatives of a multi-variate function. In other words, the second derivative of a function with respect to its variables in each possible combination (with respect to x, y, y then x, and x then y</w:t>
-      </w:r>
-    </w:p>
-    <w:p>
-      <w:pPr>
-        <w:pStyle w:val="ListParagraph"/>
-        <w:numPr>
-          <w:ilvl w:val="1"/>
-          <w:numId w:val="4"/>
-        </w:numPr>
-        <w:rPr>
-          <w:lang w:val="en-US"/>
-        </w:rPr>
-      </w:pPr>
-      <w:r>
-        <w:rPr>
-          <w:lang w:val="en-US"/>
-        </w:rPr>
-        <w:t xml:space="preserve">We can define the hessian matrix of the </w:t>
-      </w:r>
-      <w:proofErr w:type="spellStart"/>
-      <w:r>
-        <w:rPr>
-          <w:lang w:val="en-US"/>
-        </w:rPr>
-        <w:t>rosenbrock</w:t>
-      </w:r>
-      <w:proofErr w:type="spellEnd"/>
-      <w:r>
-        <w:rPr>
-          <w:lang w:val="en-US"/>
-        </w:rPr>
-        <w:t xml:space="preserve"> function</w:t>
-      </w:r>
-    </w:p>
-    <w:p>
-      <w:pPr>
-        <w:pStyle w:val="ListParagraph"/>
-        <w:numPr>
-          <w:ilvl w:val="1"/>
-          <w:numId w:val="4"/>
-        </w:numPr>
-        <w:rPr>
-          <w:lang w:val="en-US"/>
-        </w:rPr>
-      </w:pPr>
-      <w:r>
-        <w:rPr>
-          <w:lang w:val="en-US"/>
-        </w:rPr>
-        <w:t>Only need to fill in one lower-rectangular portion of a hessian matrix because it does not matter in what order you take partial derivatives – the matrix will ultimately be symmetrical</w:t>
-      </w:r>
-    </w:p>
-    <w:p>
-      <w:pPr>
-        <w:pStyle w:val="ListParagraph"/>
-        <w:numPr>
-          <w:ilvl w:val="1"/>
-          <w:numId w:val="4"/>
-        </w:numPr>
-        <w:rPr>
-          <w:lang w:val="en-US"/>
-        </w:rPr>
-      </w:pPr>
-      <w:r>
-        <w:rPr>
-          <w:lang w:val="en-US"/>
-        </w:rPr>
-        <w:t>For operator functions, we can add additional functions to the operator equal to the first-order derivative (gradient vector for multi-variate) and second-order derivative (hessian matrix for multi-variate)</w:t>
-      </w:r>
-      <w:r>
-        <w:rPr>
-          <w:lang w:val="en-US"/>
-        </w:rPr>
-        <w:br/>
-      </w:r>
-    </w:p>
-    <w:p>
-      <w:pPr>
-        <w:rPr>
-          <w:lang w:val="en-US"/>
-        </w:rPr>
-      </w:pPr>
-      <w:r>
-        <w:rPr>
-          <w:lang w:val="en-US"/>
-        </w:rPr>
-        <w:t>Nested Optimization Problems</w:t>
-      </w:r>
-    </w:p>
-    <w:p>
-      <w:pPr>
-        <w:pStyle w:val="ListParagraph"/>
-        <w:numPr>
-          <w:ilvl w:val="1"/>
-          <w:numId w:val="4"/>
-        </w:numPr>
-        <w:rPr>
-          <w:lang w:val="en-US"/>
-        </w:rPr>
-      </w:pPr>
-      <w:r>
-        <w:rPr>
-          <w:lang w:val="en-US"/>
-        </w:rPr>
-        <w:t>We can look at nested optimization problems, where our ultimate optimization problem depends on the results of an initial optimization</w:t>
-      </w:r>
-    </w:p>
-    <w:p>
-      <w:pPr>
-        <w:pStyle w:val="ListParagraph"/>
-        <w:numPr>
-          <w:ilvl w:val="1"/>
-          <w:numId w:val="4"/>
-        </w:numPr>
-        <w:rPr>
-          <w:lang w:val="en-US"/>
-        </w:rPr>
-      </w:pPr>
-      <w:r>
-        <w:rPr>
-          <w:lang w:val="en-US"/>
-        </w:rPr>
-        <w:t>Here, we can use an example of a minimization function subject to a constraint where some variable is the maximum of another function</w:t>
-      </w:r>
-      <w:r>
-        <w:rPr>
-          <w:lang w:val="en-US"/>
-        </w:rPr>
-        <w:t xml:space="preserve"> over a variable exclusively in the lower-level (sub) function</w:t>
-      </w:r>
-    </w:p>
-    <w:p>
-      <w:pPr>
-        <w:pStyle w:val="ListParagraph"/>
-        <w:numPr>
-          <w:ilvl w:val="1"/>
-          <w:numId w:val="4"/>
-        </w:numPr>
-        <w:rPr>
-          <w:lang w:val="en-US"/>
-        </w:rPr>
-      </w:pPr>
-      <w:r>
-        <w:rPr>
-          <w:lang w:val="en-US"/>
-        </w:rPr>
-        <w:t>We can create a container function for our lower-level function that takes fixed variables as arguments (</w:t>
-      </w:r>
-      <w:r>
-        <w:rPr>
-          <w:lang w:val="en-US"/>
-        </w:rPr>
-        <w:t xml:space="preserve">those that are not involved as sub-problem decision variables) and computes the value of the sub-problem using </w:t>
-      </w:r>
-      <w:r>
-        <w:rPr>
-          <w:lang w:val="en-US"/>
-        </w:rPr>
-        <w:t>our decision variables y</w:t>
-      </w:r>
-    </w:p>
-    <w:p>
-      <w:pPr>
-        <w:pStyle w:val="ListParagraph"/>
-        <w:numPr>
-          <w:ilvl w:val="1"/>
-          <w:numId w:val="4"/>
-        </w:numPr>
-        <w:rPr>
-          <w:lang w:val="en-US"/>
-        </w:rPr>
-      </w:pPr>
-      <w:r>
-        <w:rPr>
-          <w:lang w:val="en-US"/>
-        </w:rPr>
-        <w:t xml:space="preserve">However, we can also represent the subproblem optimization as a </w:t>
-      </w:r>
-      <w:r>
-        <w:rPr>
-          <w:lang w:val="en-US"/>
-        </w:rPr>
-        <w:t>@operator function with the first order being our sub-problem optimization function, our second order being the gradient vector of the function, and our third order being the hessian matrix with respect to our objective variables (decision variables in the objective function)</w:t>
-      </w:r>
-    </w:p>
-    <w:p>
-      <w:pPr>
-        <w:pStyle w:val="ListParagraph"/>
-        <w:numPr>
-          <w:ilvl w:val="2"/>
-          <w:numId w:val="4"/>
-        </w:numPr>
-        <w:rPr>
-          <w:lang w:val="en-US"/>
-        </w:rPr>
-      </w:pPr>
-      <w:r>
-        <w:rPr>
-          <w:lang w:val="en-US"/>
-        </w:rPr>
-        <w:t xml:space="preserve">The reason for only providing derivatives with respect to the x’s (obj function decision variables) is that we are maximizing our sub-problem optimization with respect to y (this will set our decision variables for y such that the objective is maximized absolutely), but our </w:t>
-      </w:r>
-      <w:r>
-        <w:rPr>
-          <w:lang w:val="en-US"/>
-        </w:rPr>
-        <w:t xml:space="preserve">sub-problem </w:t>
-      </w:r>
-      <w:r>
-        <w:rPr>
-          <w:lang w:val="en-US"/>
-        </w:rPr>
-        <w:t xml:space="preserve">value will depend on our x-values in the problem, so we want to maximize our overall objective function as a function of the x’s with respect to the sub-problem and with respect to the </w:t>
-      </w:r>
-      <w:r>
-        <w:rPr>
-          <w:lang w:val="en-US"/>
-        </w:rPr>
-        <w:t>overall problem. For this reason, we look at how the sub-problem changes to with respect to x, such that we can determine the overall maximum of the objective function.</w:t>
-      </w:r>
-    </w:p>
-    <w:p>
-      <w:pPr>
-        <w:pStyle w:val="ListParagraph"/>
-        <w:numPr>
-          <w:ilvl w:val="1"/>
-          <w:numId w:val="4"/>
-        </w:numPr>
+        <w:t xml:space="preserve"> In other words, do solvers work through </w:t>
+      </w:r>
+      <w:r>
         <w:rPr>
           <w:highlight w:val="yellow"/>
           <w:lang w:val="en-US"/>
         </w:rPr>
-      </w:pPr>
-      <w:r>
-        <w:rPr>
-          <w:highlight w:val="yellow"/>
-          <w:lang w:val="en-US"/>
-        </w:rPr>
-        <w:t>**Why do we need to define our second and third-order functions with respect to the x’s (the objective function decision variables</w:t>
-      </w:r>
-      <w:proofErr w:type="gramStart"/>
-      <w:r>
-        <w:rPr>
-          <w:highlight w:val="yellow"/>
-          <w:lang w:val="en-US"/>
-        </w:rPr>
-        <w:t>)</w:t>
-      </w:r>
-      <w:r>
-        <w:rPr>
-          <w:highlight w:val="yellow"/>
-          <w:lang w:val="en-US"/>
-        </w:rPr>
-        <w:t>?,</w:t>
-      </w:r>
-      <w:proofErr w:type="gramEnd"/>
-      <w:r>
-        <w:rPr>
-          <w:highlight w:val="yellow"/>
-          <w:lang w:val="en-US"/>
-        </w:rPr>
-        <w:t xml:space="preserve"> What is the point of providing the first and second order derivatives, anyway if you’re going to brute force the calculation?</w:t>
-      </w:r>
-      <w:r>
-        <w:rPr>
-          <w:highlight w:val="yellow"/>
-          <w:lang w:val="en-US"/>
-        </w:rPr>
-        <w:t xml:space="preserve"> In other words, do solvers work through </w:t>
-      </w:r>
-      <w:r>
-        <w:rPr>
-          <w:highlight w:val="yellow"/>
-          <w:lang w:val="en-US"/>
-        </w:rPr>
         <w:lastRenderedPageBreak/>
-        <w:t xml:space="preserve">fast brute force, or do they exercise calculus (derivatives) to determine maximum, minimum, etc. points for these </w:t>
-      </w:r>
-      <w:proofErr w:type="gramStart"/>
-      <w:r>
-        <w:rPr>
-          <w:highlight w:val="yellow"/>
-          <w:lang w:val="en-US"/>
-        </w:rPr>
-        <w:t>models?*</w:t>
-      </w:r>
-      <w:proofErr w:type="gramEnd"/>
-      <w:r>
-        <w:rPr>
-          <w:highlight w:val="yellow"/>
-          <w:lang w:val="en-US"/>
-        </w:rPr>
-        <w:t>*</w:t>
+        <w:t>fast brute force, or do they exercise calculus (derivatives) to determine maximum, minimum, etc. points for these models?**</w:t>
       </w:r>
     </w:p>
     <w:p>
@@ -8955,16 +8147,8 @@
         <w:rPr>
           <w:lang w:val="en-US"/>
         </w:rPr>
-        <w:t>Objective function has a degree of 2: 1/2 (x-</w:t>
-      </w:r>
-      <w:proofErr w:type="gramStart"/>
-      <w:r>
-        <w:rPr>
-          <w:lang w:val="en-US"/>
-        </w:rPr>
-        <w:t>transpose)*</w:t>
-      </w:r>
-      <w:proofErr w:type="gramEnd"/>
+        <w:t>Objective function has a degree of 2: 1/2 (x-transpose)*</w:t>
+      </w:r>
       <w:r>
         <w:rPr>
           <w:lang w:val="en-US"/>
@@ -9053,21 +8237,7 @@
         <w:rPr>
           <w:lang w:val="en-US"/>
         </w:rPr>
-        <w:t xml:space="preserve">The QP solver only understands a particular format (1/2 times quadratic term, &lt;= and not &gt;= for inequality constraints. **Why is </w:t>
-      </w:r>
-      <w:proofErr w:type="gramStart"/>
-      <w:r>
-        <w:rPr>
-          <w:lang w:val="en-US"/>
-        </w:rPr>
-        <w:t>this?*</w:t>
-      </w:r>
-      <w:proofErr w:type="gramEnd"/>
-      <w:r>
-        <w:rPr>
-          <w:lang w:val="en-US"/>
-        </w:rPr>
-        <w:t>*</w:t>
+        <w:t>The QP solver only understands a particular format (1/2 times quadratic term, &lt;= and not &gt;= for inequality constraints. **Why is this?**</w:t>
       </w:r>
     </w:p>
     <w:p>
@@ -9113,27 +8283,13 @@
         <w:rPr>
           <w:lang w:val="en-US"/>
         </w:rPr>
-        <w:t xml:space="preserve"> what this is and what it </w:t>
-      </w:r>
-      <w:proofErr w:type="gramStart"/>
-      <w:r>
-        <w:rPr>
-          <w:lang w:val="en-US"/>
-        </w:rPr>
-        <w:t>represents</w:t>
-      </w:r>
-      <w:r>
-        <w:rPr>
-          <w:lang w:val="en-US"/>
-        </w:rPr>
-        <w:t>?*</w:t>
-      </w:r>
-      <w:proofErr w:type="gramEnd"/>
-      <w:r>
-        <w:rPr>
-          <w:lang w:val="en-US"/>
-        </w:rPr>
-        <w:t>*</w:t>
+        <w:t xml:space="preserve"> what this is and what it represents</w:t>
+      </w:r>
+      <w:r>
+        <w:rPr>
+          <w:lang w:val="en-US"/>
+        </w:rPr>
+        <w:t>?**</w:t>
       </w:r>
     </w:p>
     <w:p>
@@ -9187,19 +8343,11 @@
           <w:lang w:val="en-US"/>
         </w:rPr>
       </w:pPr>
-      <w:proofErr w:type="gramStart"/>
-      <w:r>
-        <w:rPr>
-          <w:lang w:val="en-US"/>
-        </w:rPr>
-        <w:t>Takes into account</w:t>
-      </w:r>
-      <w:proofErr w:type="gramEnd"/>
-      <w:r>
-        <w:rPr>
-          <w:lang w:val="en-US"/>
-        </w:rPr>
-        <w:t xml:space="preserve"> the trade-off between expected return and risk of a portfolio</w:t>
+      <w:r>
+        <w:rPr>
+          <w:lang w:val="en-US"/>
+        </w:rPr>
+        <w:t>Takes into account the trade-off between expected return and risk of a portfolio</w:t>
       </w:r>
     </w:p>
     <w:p>
@@ -9467,7 +8615,6 @@
         <w:t>denoted as the sum, over each (</w:t>
       </w:r>
       <w:proofErr w:type="spellStart"/>
-      <w:proofErr w:type="gramStart"/>
       <w:r>
         <w:rPr>
           <w:lang w:val="en-US"/>
@@ -9475,7 +8622,6 @@
         <w:t>i,j</w:t>
       </w:r>
       <w:proofErr w:type="spellEnd"/>
-      <w:proofErr w:type="gramEnd"/>
       <w:r>
         <w:rPr>
           <w:lang w:val="en-US"/>
@@ -9766,21 +8912,7 @@
         <w:rPr>
           <w:lang w:val="en-US"/>
         </w:rPr>
-        <w:t xml:space="preserve">Changes in asset returns and risk will likely lead to dramatic shifts in output weights. This results in </w:t>
-      </w:r>
-      <w:proofErr w:type="gramStart"/>
-      <w:r>
-        <w:rPr>
-          <w:lang w:val="en-US"/>
-        </w:rPr>
-        <w:t>overly-expensive</w:t>
-      </w:r>
-      <w:proofErr w:type="gramEnd"/>
-      <w:r>
-        <w:rPr>
-          <w:lang w:val="en-US"/>
-        </w:rPr>
-        <w:t xml:space="preserve"> rebalancing due to transaction costs of trading out of securities and into new ones.</w:t>
+        <w:t>Changes in asset returns and risk will likely lead to dramatic shifts in output weights. This results in overly-expensive rebalancing due to transaction costs of trading out of securities and into new ones.</w:t>
       </w:r>
     </w:p>
     <w:p>
@@ -9851,21 +8983,7 @@
         <w:rPr>
           <w:lang w:val="en-US"/>
         </w:rPr>
-        <w:t xml:space="preserve"> We can calculate the mean equilibrium return using the Capital Asset Pricing Model (CAPM) and estimate the variance of the mean equilibrium return by taking the sampling distribution of the mean (in the textbook, they assume some “</w:t>
-      </w:r>
-      <w:proofErr w:type="gramStart"/>
-      <w:r>
-        <w:rPr>
-          <w:lang w:val="en-US"/>
-        </w:rPr>
-        <w:t>t”&lt;</w:t>
-      </w:r>
-      <w:proofErr w:type="gramEnd"/>
-      <w:r>
-        <w:rPr>
-          <w:lang w:val="en-US"/>
-        </w:rPr>
-        <w:t xml:space="preserve">1 that is multiplied by the variance of asset returns). Once we have determined our </w:t>
+        <w:t xml:space="preserve"> We can calculate the mean equilibrium return using the Capital Asset Pricing Model (CAPM) and estimate the variance of the mean equilibrium return by taking the sampling distribution of the mean (in the textbook, they assume some “t”&lt;1 that is multiplied by the variance of asset returns). Once we have determined our </w:t>
       </w:r>
       <w:r>
         <w:rPr>
@@ -10553,21 +9671,7 @@
         <w:rPr>
           <w:lang w:val="en-US"/>
         </w:rPr>
-        <w:t xml:space="preserve">This paper looks at the classic Markowitz MVO </w:t>
-      </w:r>
-      <w:proofErr w:type="gramStart"/>
-      <w:r>
-        <w:rPr>
-          <w:lang w:val="en-US"/>
-        </w:rPr>
-        <w:t>model, and</w:t>
-      </w:r>
-      <w:proofErr w:type="gramEnd"/>
-      <w:r>
-        <w:rPr>
-          <w:lang w:val="en-US"/>
-        </w:rPr>
-        <w:t xml:space="preserve"> aims to </w:t>
+        <w:t xml:space="preserve">This paper looks at the classic Markowitz MVO model, and aims to </w:t>
       </w:r>
       <w:r>
         <w:rPr>
@@ -10694,21 +9798,7 @@
           <w:lang w:val="en-US"/>
         </w:rPr>
         <w:lastRenderedPageBreak/>
-        <w:t xml:space="preserve">The classic (branch and bound) solution </w:t>
-      </w:r>
-      <w:proofErr w:type="gramStart"/>
-      <w:r>
-        <w:rPr>
-          <w:lang w:val="en-US"/>
-        </w:rPr>
-        <w:t>is</w:t>
-      </w:r>
-      <w:proofErr w:type="gramEnd"/>
-      <w:r>
-        <w:rPr>
-          <w:lang w:val="en-US"/>
-        </w:rPr>
-        <w:t xml:space="preserve"> the optimal solution. The research found that, having run the model on nine IBM quantum computers (known as Noisy Intermediate Scale Quantum devices or NISQ), three of them returned the optimal solution. It goes on to conclude that as quantum computers evolve to more appropriate characteristics, MVO across a wider range of assets will be possible.</w:t>
+        <w:t>The classic (branch and bound) solution is the optimal solution. The research found that, having run the model on nine IBM quantum computers (known as Noisy Intermediate Scale Quantum devices or NISQ), three of them returned the optimal solution. It goes on to conclude that as quantum computers evolve to more appropriate characteristics, MVO across a wider range of assets will be possible.</w:t>
       </w:r>
     </w:p>
     <w:p>
@@ -11043,21 +10133,35 @@
             <w:rStyle w:val="Hyperlink"/>
             <w:lang w:val="en-US"/>
           </w:rPr>
-          <w:t>https://ieeexplo</w:t>
+          <w:t>https://iee</w:t>
         </w:r>
         <w:r>
           <w:rPr>
             <w:rStyle w:val="Hyperlink"/>
             <w:lang w:val="en-US"/>
           </w:rPr>
-          <w:t>r</w:t>
+          <w:t>e</w:t>
         </w:r>
         <w:r>
           <w:rPr>
             <w:rStyle w:val="Hyperlink"/>
             <w:lang w:val="en-US"/>
           </w:rPr>
-          <w:t>e.ieee.org/document/10254556</w:t>
+          <w:t>xp</w:t>
+        </w:r>
+        <w:r>
+          <w:rPr>
+            <w:rStyle w:val="Hyperlink"/>
+            <w:lang w:val="en-US"/>
+          </w:rPr>
+          <w:t>l</w:t>
+        </w:r>
+        <w:r>
+          <w:rPr>
+            <w:rStyle w:val="Hyperlink"/>
+            <w:lang w:val="en-US"/>
+          </w:rPr>
+          <w:t>ore.ieee.org/document/10254556</w:t>
         </w:r>
       </w:hyperlink>
     </w:p>
@@ -11410,25 +10514,7 @@
         <w:rPr>
           <w:lang w:val="en-US"/>
         </w:rPr>
-        <w:t xml:space="preserve">One idea </w:t>
-      </w:r>
-      <w:r>
-        <w:rPr>
-          <w:lang w:val="en-US"/>
-        </w:rPr>
-        <w:t>for our research</w:t>
-      </w:r>
-      <w:r>
-        <w:rPr>
-          <w:lang w:val="en-US"/>
-        </w:rPr>
-        <w:t xml:space="preserve"> might be to use a similar quadratic optimization model and aim to improve its efficiency using our own methods. </w:t>
-      </w:r>
-      <w:r>
-        <w:rPr>
-          <w:lang w:val="en-US"/>
-        </w:rPr>
-        <w:t xml:space="preserve">This way, we can improve our order fill rate. We could also </w:t>
+        <w:t xml:space="preserve">One idea for our research might be to use a similar quadratic optimization model and aim to improve its efficiency using our own methods. This way, we can improve our order fill rate. We could also </w:t>
       </w:r>
       <w:proofErr w:type="spellStart"/>
       <w:r>
@@ -11489,6 +10575,12 @@
           <w:lang w:val="en-US"/>
         </w:rPr>
       </w:pPr>
+      <w:r>
+        <w:rPr>
+          <w:lang w:val="en-US"/>
+        </w:rPr>
+        <w:t>Other papers:</w:t>
+      </w:r>
     </w:p>
     <w:p>
       <w:pPr>
@@ -11512,20 +10604,6 @@
           <w:lang w:val="en-US"/>
         </w:rPr>
       </w:pPr>
-    </w:p>
-    <w:p>
-      <w:pPr>
-        <w:rPr>
-          <w:lang w:val="en-US"/>
-        </w:rPr>
-      </w:pPr>
-    </w:p>
-    <w:p>
-      <w:pPr>
-        <w:rPr>
-          <w:lang w:val="en-US"/>
-        </w:rPr>
-      </w:pPr>
       <w:hyperlink r:id="rId22" w:history="1">
         <w:r>
           <w:rPr>
@@ -11542,13 +10620,6 @@
           <w:lang w:val="en-US"/>
         </w:rPr>
       </w:pPr>
-    </w:p>
-    <w:p>
-      <w:pPr>
-        <w:rPr>
-          <w:lang w:val="en-US"/>
-        </w:rPr>
-      </w:pPr>
       <w:hyperlink r:id="rId23" w:history="1">
         <w:r>
           <w:rPr>
@@ -11572,6 +10643,701 @@
           <w:lang w:val="en-US"/>
         </w:rPr>
       </w:pPr>
+    </w:p>
+    <w:p>
+      <w:pPr>
+        <w:rPr>
+          <w:lang w:val="en-US"/>
+        </w:rPr>
+      </w:pPr>
+      <w:r>
+        <w:rPr>
+          <w:lang w:val="en-US"/>
+        </w:rPr>
+        <w:t>Notes: Ising Model</w:t>
+      </w:r>
+      <w:r>
+        <w:rPr>
+          <w:lang w:val="en-US"/>
+        </w:rPr>
+        <w:t xml:space="preserve"> (Source: Wikipedia)</w:t>
+      </w:r>
+    </w:p>
+    <w:p>
+      <w:pPr>
+        <w:rPr>
+          <w:lang w:val="en-US"/>
+        </w:rPr>
+      </w:pPr>
+    </w:p>
+    <w:p>
+      <w:pPr>
+        <w:rPr>
+          <w:lang w:val="en-US"/>
+        </w:rPr>
+      </w:pPr>
+      <w:r>
+        <w:rPr>
+          <w:lang w:val="en-US"/>
+        </w:rPr>
+        <w:t>The Ising model represents a network of sites, indexed “</w:t>
+      </w:r>
+      <w:proofErr w:type="spellStart"/>
+      <w:r>
+        <w:rPr>
+          <w:lang w:val="en-US"/>
+        </w:rPr>
+        <w:t>i</w:t>
+      </w:r>
+      <w:proofErr w:type="spellEnd"/>
+      <w:r>
+        <w:rPr>
+          <w:lang w:val="en-US"/>
+        </w:rPr>
+        <w:t xml:space="preserve">” in a square lattice. Each site has a binary state, 1 or -1. </w:t>
+      </w:r>
+      <w:r>
+        <w:rPr>
+          <w:lang w:val="en-US"/>
+        </w:rPr>
+        <w:t xml:space="preserve">We can consider this model to represent a ferromagnet like Iron. Iron can become a permanent magnet if placed under an external magnetic field that leads each “site” in the material to hold the same electron spin. In this case, the electron dipoles together form a negatively or positively charged magnetic force and can </w:t>
+      </w:r>
+      <w:r>
+        <w:rPr>
+          <w:lang w:val="en-US"/>
+        </w:rPr>
+        <w:t>attract other magnetic materials. Looking at the Ising problem without an external field yields an equivalent formulation as the Max-Cut problem.</w:t>
+      </w:r>
+      <w:r>
+        <w:rPr>
+          <w:lang w:val="en-US"/>
+        </w:rPr>
+        <w:t xml:space="preserve"> </w:t>
+      </w:r>
+    </w:p>
+    <w:p>
+      <w:pPr>
+        <w:rPr>
+          <w:lang w:val="en-US"/>
+        </w:rPr>
+      </w:pPr>
+    </w:p>
+    <w:p>
+      <w:pPr>
+        <w:rPr>
+          <w:lang w:val="en-US"/>
+        </w:rPr>
+      </w:pPr>
+      <w:r>
+        <w:rPr>
+          <w:lang w:val="en-US"/>
+        </w:rPr>
+        <w:t>In the traditional Ising model, each site also has some interaction, J(</w:t>
+      </w:r>
+      <w:proofErr w:type="spellStart"/>
+      <w:r>
+        <w:rPr>
+          <w:lang w:val="en-US"/>
+        </w:rPr>
+        <w:t>i,j</w:t>
+      </w:r>
+      <w:proofErr w:type="spellEnd"/>
+      <w:r>
+        <w:rPr>
+          <w:lang w:val="en-US"/>
+        </w:rPr>
+        <w:t xml:space="preserve">), external magnetic field  h(j) [for point j] interacting with it. We can consider the </w:t>
+      </w:r>
+      <w:r>
+        <w:rPr>
+          <w:lang w:val="en-US"/>
+        </w:rPr>
+        <w:t xml:space="preserve">total </w:t>
+      </w:r>
+      <w:r>
+        <w:rPr>
+          <w:lang w:val="en-US"/>
+        </w:rPr>
+        <w:t xml:space="preserve">energy of some Ising lattice configuration as the following formula: </w:t>
+      </w:r>
+    </w:p>
+    <w:p>
+      <w:pPr>
+        <w:rPr>
+          <w:lang w:val="en-US"/>
+        </w:rPr>
+      </w:pPr>
+    </w:p>
+    <w:p>
+      <w:pPr>
+        <w:rPr>
+          <w:lang w:val="en-US"/>
+        </w:rPr>
+      </w:pPr>
+      <w:r>
+        <w:rPr>
+          <w:lang w:val="en-US"/>
+        </w:rPr>
+        <w:drawing>
+          <wp:inline distT="0" distB="0" distL="0" distR="0" wp14:anchorId="62C61D7A" wp14:editId="092A6CA6">
+            <wp:extent cx="2905530" cy="495369"/>
+            <wp:effectExtent l="0" t="0" r="9525" b="0"/>
+            <wp:docPr id="917212778" name="Picture 1" descr="A close-up of a sign&#10;&#10;Description automatically generated"/>
+            <wp:cNvGraphicFramePr>
+              <a:graphicFrameLocks xmlns:a="http://schemas.openxmlformats.org/drawingml/2006/main" noChangeAspect="1"/>
+            </wp:cNvGraphicFramePr>
+            <a:graphic xmlns:a="http://schemas.openxmlformats.org/drawingml/2006/main">
+              <a:graphicData uri="http://schemas.openxmlformats.org/drawingml/2006/picture">
+                <pic:pic xmlns:pic="http://schemas.openxmlformats.org/drawingml/2006/picture">
+                  <pic:nvPicPr>
+                    <pic:cNvPr id="917212778" name="Picture 1" descr="A close-up of a sign&#10;&#10;Description automatically generated"/>
+                    <pic:cNvPicPr/>
+                  </pic:nvPicPr>
+                  <pic:blipFill>
+                    <a:blip r:embed="rId24"/>
+                    <a:stretch>
+                      <a:fillRect/>
+                    </a:stretch>
+                  </pic:blipFill>
+                  <pic:spPr>
+                    <a:xfrm>
+                      <a:off x="0" y="0"/>
+                      <a:ext cx="2905530" cy="495369"/>
+                    </a:xfrm>
+                    <a:prstGeom prst="rect">
+                      <a:avLst/>
+                    </a:prstGeom>
+                  </pic:spPr>
+                </pic:pic>
+              </a:graphicData>
+            </a:graphic>
+          </wp:inline>
+        </w:drawing>
+      </w:r>
+    </w:p>
+    <w:p>
+      <w:pPr>
+        <w:rPr>
+          <w:lang w:val="en-US"/>
+        </w:rPr>
+      </w:pPr>
+    </w:p>
+    <w:p>
+      <w:pPr>
+        <w:rPr>
+          <w:lang w:val="en-US"/>
+        </w:rPr>
+      </w:pPr>
+    </w:p>
+    <w:p>
+      <w:pPr>
+        <w:rPr>
+          <w:lang w:val="en-US"/>
+        </w:rPr>
+      </w:pPr>
+      <w:r>
+        <w:rPr>
+          <w:lang w:val="en-US"/>
+        </w:rPr>
+        <w:t xml:space="preserve">Here, the first term sums the product of neighboring sites’ spin with the interaction effect “J”, for each neighboring site. </w:t>
+      </w:r>
+      <w:r>
+        <w:rPr>
+          <w:lang w:val="en-US"/>
+        </w:rPr>
+        <w:t xml:space="preserve">We can consider that if two sites have the same electron spin and a positive interaction effect, the energy of the lattice will decrease overall. </w:t>
+      </w:r>
+    </w:p>
+    <w:p>
+      <w:pPr>
+        <w:rPr>
+          <w:lang w:val="en-US"/>
+        </w:rPr>
+      </w:pPr>
+      <w:r>
+        <w:rPr>
+          <w:lang w:val="en-US"/>
+        </w:rPr>
+        <w:lastRenderedPageBreak/>
+        <w:t xml:space="preserve">The second term iterates through each site, taking the sum, at each site, of the external field multiplied by the electron spin in that area and then multiplies the sum by </w:t>
+      </w:r>
+      <w:r>
+        <w:rPr>
+          <w:lang w:val="en-US"/>
+        </w:rPr>
+        <w:t xml:space="preserve">mu, our dipole moment. </w:t>
+      </w:r>
+    </w:p>
+    <w:p>
+      <w:pPr>
+        <w:rPr>
+          <w:lang w:val="en-US"/>
+        </w:rPr>
+      </w:pPr>
+    </w:p>
+    <w:p>
+      <w:pPr>
+        <w:rPr>
+          <w:lang w:val="en-US"/>
+        </w:rPr>
+      </w:pPr>
+      <w:r>
+        <w:rPr>
+          <w:lang w:val="en-US"/>
+        </w:rPr>
+        <w:t xml:space="preserve">We can consider a simplified version of the Ising model where there is no external magnetic field operating on the lattice sites. This would cause our second term in the total energy formula to evaluate to zero, and our total energy of the lattice becomes only a function of the first term. </w:t>
+      </w:r>
+    </w:p>
+    <w:p>
+      <w:pPr>
+        <w:rPr>
+          <w:lang w:val="en-US"/>
+        </w:rPr>
+      </w:pPr>
+    </w:p>
+    <w:p>
+      <w:pPr>
+        <w:rPr>
+          <w:lang w:val="en-US"/>
+        </w:rPr>
+      </w:pPr>
+      <w:r>
+        <w:rPr>
+          <w:lang w:val="en-US"/>
+        </w:rPr>
+        <w:t>As mentioned, in this case, the problem becomes similar to a graph maximum cut (max-cut) problem. The Max-Cut problem will be described below.</w:t>
+      </w:r>
+    </w:p>
+    <w:p>
+      <w:pPr>
+        <w:rPr>
+          <w:lang w:val="en-US"/>
+        </w:rPr>
+      </w:pPr>
+    </w:p>
+    <w:p>
+      <w:pPr>
+        <w:rPr>
+          <w:lang w:val="en-US"/>
+        </w:rPr>
+      </w:pPr>
+      <w:r>
+        <w:rPr>
+          <w:lang w:val="en-US"/>
+        </w:rPr>
+        <w:t>Consider a network graph, G, with a set of vertices (points) “V(G)”</w:t>
+      </w:r>
+      <w:r>
+        <w:rPr>
+          <w:lang w:val="en-US"/>
+        </w:rPr>
+        <w:t xml:space="preserve"> and a set of edges “E(G)”, each of which corresponds to a weight “W(</w:t>
+      </w:r>
+      <w:proofErr w:type="spellStart"/>
+      <w:r>
+        <w:rPr>
+          <w:lang w:val="en-US"/>
+        </w:rPr>
+        <w:t>i,j</w:t>
+      </w:r>
+      <w:proofErr w:type="spellEnd"/>
+      <w:r>
+        <w:rPr>
+          <w:lang w:val="en-US"/>
+        </w:rPr>
+        <w:t>)”</w:t>
+      </w:r>
+      <w:r>
+        <w:rPr>
+          <w:lang w:val="en-US"/>
+        </w:rPr>
+        <w:t>. If we split the graph “G” into</w:t>
+      </w:r>
+      <w:r>
+        <w:rPr>
+          <w:lang w:val="en-US"/>
+        </w:rPr>
+        <w:t xml:space="preserve"> </w:t>
+      </w:r>
+      <w:r>
+        <w:rPr>
+          <w:lang w:val="en-US"/>
+        </w:rPr>
+        <w:t xml:space="preserve">two groups, one where each vertex it denoted 1 and the other where each vertex is denoted -1, the maximum cut problem aims to select groups 1 and -1 that maximize the total weight of edges between vertices from opposing groups. In another sense, one can consider this problem as cutting some line in the network graph that splits it into two groups and summing the weight of each connection that is crossed, or broken, by the line. </w:t>
+      </w:r>
+      <w:r>
+        <w:rPr>
+          <w:lang w:val="en-US"/>
+        </w:rPr>
+        <w:t xml:space="preserve">In comparing the max cut problem with the Ising problem, we can consider neighboring sites with opposite electron spins as “cut edges”. </w:t>
+      </w:r>
+    </w:p>
+    <w:p>
+      <w:pPr>
+        <w:rPr>
+          <w:lang w:val="en-US"/>
+        </w:rPr>
+      </w:pPr>
+    </w:p>
+    <w:p>
+      <w:pPr>
+        <w:rPr>
+          <w:lang w:val="en-US"/>
+        </w:rPr>
+      </w:pPr>
+      <w:r>
+        <w:rPr>
+          <w:lang w:val="en-US"/>
+        </w:rPr>
+        <w:t xml:space="preserve">For the max-cut problem, we can define </w:t>
+      </w:r>
+      <w:r>
+        <w:rPr>
+          <w:lang w:val="en-US"/>
+        </w:rPr>
+        <w:t>δ</w:t>
+      </w:r>
+      <w:r>
+        <w:rPr>
+          <w:lang w:val="en-US"/>
+        </w:rPr>
+        <w:t>(V+) as the set of edges that connect vertices from separate groups (cut edges). The size of a cut is equal to the following:</w:t>
+      </w:r>
+    </w:p>
+    <w:p>
+      <w:pPr>
+        <w:rPr>
+          <w:lang w:val="en-US"/>
+        </w:rPr>
+      </w:pPr>
+    </w:p>
+    <w:p>
+      <w:pPr>
+        <w:rPr>
+          <w:lang w:val="en-US"/>
+        </w:rPr>
+      </w:pPr>
+      <w:r>
+        <w:rPr>
+          <w:lang w:val="en-US"/>
+        </w:rPr>
+        <w:drawing>
+          <wp:inline distT="0" distB="0" distL="0" distR="0" wp14:anchorId="687F217D" wp14:editId="3014424C">
+            <wp:extent cx="2219635" cy="666843"/>
+            <wp:effectExtent l="0" t="0" r="9525" b="0"/>
+            <wp:docPr id="607960784" name="Picture 1" descr="A mathematical equation with numbers and symbols&#10;&#10;Description automatically generated"/>
+            <wp:cNvGraphicFramePr>
+              <a:graphicFrameLocks xmlns:a="http://schemas.openxmlformats.org/drawingml/2006/main" noChangeAspect="1"/>
+            </wp:cNvGraphicFramePr>
+            <a:graphic xmlns:a="http://schemas.openxmlformats.org/drawingml/2006/main">
+              <a:graphicData uri="http://schemas.openxmlformats.org/drawingml/2006/picture">
+                <pic:pic xmlns:pic="http://schemas.openxmlformats.org/drawingml/2006/picture">
+                  <pic:nvPicPr>
+                    <pic:cNvPr id="607960784" name="Picture 1" descr="A mathematical equation with numbers and symbols&#10;&#10;Description automatically generated"/>
+                    <pic:cNvPicPr/>
+                  </pic:nvPicPr>
+                  <pic:blipFill>
+                    <a:blip r:embed="rId25"/>
+                    <a:stretch>
+                      <a:fillRect/>
+                    </a:stretch>
+                  </pic:blipFill>
+                  <pic:spPr>
+                    <a:xfrm>
+                      <a:off x="0" y="0"/>
+                      <a:ext cx="2219635" cy="666843"/>
+                    </a:xfrm>
+                    <a:prstGeom prst="rect">
+                      <a:avLst/>
+                    </a:prstGeom>
+                  </pic:spPr>
+                </pic:pic>
+              </a:graphicData>
+            </a:graphic>
+          </wp:inline>
+        </w:drawing>
+      </w:r>
+    </w:p>
+    <w:p>
+      <w:pPr>
+        <w:rPr>
+          <w:lang w:val="en-US"/>
+        </w:rPr>
+      </w:pPr>
+    </w:p>
+    <w:p>
+      <w:pPr>
+        <w:rPr>
+          <w:lang w:val="en-US"/>
+        </w:rPr>
+      </w:pPr>
+      <w:r>
+        <w:rPr>
+          <w:lang w:val="en-US"/>
+        </w:rPr>
+        <w:t>Where W(</w:t>
+      </w:r>
+      <w:proofErr w:type="spellStart"/>
+      <w:r>
+        <w:rPr>
+          <w:lang w:val="en-US"/>
+        </w:rPr>
+        <w:t>i,j</w:t>
+      </w:r>
+      <w:proofErr w:type="spellEnd"/>
+      <w:r>
+        <w:rPr>
+          <w:lang w:val="en-US"/>
+        </w:rPr>
+        <w:t>) is the corresponding weight of the edge between the two vertices of different groups. We divide by two to counteract the double-counting for (</w:t>
+      </w:r>
+      <w:proofErr w:type="spellStart"/>
+      <w:r>
+        <w:rPr>
+          <w:lang w:val="en-US"/>
+        </w:rPr>
+        <w:t>i,j</w:t>
+      </w:r>
+      <w:proofErr w:type="spellEnd"/>
+      <w:r>
+        <w:rPr>
+          <w:lang w:val="en-US"/>
+        </w:rPr>
+        <w:t>) and (</w:t>
+      </w:r>
+      <w:proofErr w:type="spellStart"/>
+      <w:r>
+        <w:rPr>
+          <w:lang w:val="en-US"/>
+        </w:rPr>
+        <w:t>j,i</w:t>
+      </w:r>
+      <w:proofErr w:type="spellEnd"/>
+      <w:r>
+        <w:rPr>
+          <w:lang w:val="en-US"/>
+        </w:rPr>
+        <w:t>) sets between the same two vertices. A popular problem is, given some network graph, what is the cut that leads to the largest size.</w:t>
+      </w:r>
+    </w:p>
+    <w:p>
+      <w:pPr>
+        <w:rPr>
+          <w:lang w:val="en-US"/>
+        </w:rPr>
+      </w:pPr>
+    </w:p>
+    <w:p>
+      <w:pPr>
+        <w:rPr>
+          <w:lang w:val="en-US"/>
+        </w:rPr>
+      </w:pPr>
+      <w:r>
+        <w:rPr>
+          <w:lang w:val="en-US"/>
+        </w:rPr>
+        <w:t>We can relate this to the Ising problem as follows. First, we define E(V+) as edges between vertices with positive spins and E(V-) as edges between vertices with negative spins. In both cases, these are not “cut” edges.</w:t>
+      </w:r>
+      <w:r>
+        <w:rPr>
+          <w:lang w:val="en-US"/>
+        </w:rPr>
+        <w:t xml:space="preserve"> We can then define the total energy of our Ising lattice as follows:</w:t>
+      </w:r>
+    </w:p>
+    <w:p>
+      <w:pPr>
+        <w:rPr>
+          <w:lang w:val="en-US"/>
+        </w:rPr>
+      </w:pPr>
+      <w:r>
+        <w:rPr>
+          <w:lang w:val="en-US"/>
+        </w:rPr>
+        <w:drawing>
+          <wp:inline distT="0" distB="0" distL="0" distR="0" wp14:anchorId="4DAFB980" wp14:editId="7854A5F5">
+            <wp:extent cx="3896269" cy="1209844"/>
+            <wp:effectExtent l="0" t="0" r="9525" b="9525"/>
+            <wp:docPr id="671390060" name="Picture 1" descr="A group of mathematical symbols&#10;&#10;Description automatically generated"/>
+            <wp:cNvGraphicFramePr>
+              <a:graphicFrameLocks xmlns:a="http://schemas.openxmlformats.org/drawingml/2006/main" noChangeAspect="1"/>
+            </wp:cNvGraphicFramePr>
+            <a:graphic xmlns:a="http://schemas.openxmlformats.org/drawingml/2006/main">
+              <a:graphicData uri="http://schemas.openxmlformats.org/drawingml/2006/picture">
+                <pic:pic xmlns:pic="http://schemas.openxmlformats.org/drawingml/2006/picture">
+                  <pic:nvPicPr>
+                    <pic:cNvPr id="671390060" name="Picture 1" descr="A group of mathematical symbols&#10;&#10;Description automatically generated"/>
+                    <pic:cNvPicPr/>
+                  </pic:nvPicPr>
+                  <pic:blipFill>
+                    <a:blip r:embed="rId26"/>
+                    <a:stretch>
+                      <a:fillRect/>
+                    </a:stretch>
+                  </pic:blipFill>
+                  <pic:spPr>
+                    <a:xfrm>
+                      <a:off x="0" y="0"/>
+                      <a:ext cx="3896269" cy="1209844"/>
+                    </a:xfrm>
+                    <a:prstGeom prst="rect">
+                      <a:avLst/>
+                    </a:prstGeom>
+                  </pic:spPr>
+                </pic:pic>
+              </a:graphicData>
+            </a:graphic>
+          </wp:inline>
+        </w:drawing>
+      </w:r>
+    </w:p>
+    <w:p>
+      <w:pPr>
+        <w:rPr>
+          <w:lang w:val="en-US"/>
+        </w:rPr>
+      </w:pPr>
+      <w:r>
+        <w:rPr>
+          <w:lang w:val="en-US"/>
+        </w:rPr>
+        <w:lastRenderedPageBreak/>
+        <w:t xml:space="preserve">Here, we first split the first term of our Ising formula (recall, we assume no external magnetic field here) into three parts. Edges between electrons with spins that are both positive, edges between electrons that are both negative, and spins between electrons with opposite spins. In the second formulation (at the bottom of the image) it then subtracts the edge effects between all vertices in each group. However, edges between opposite groups should be added on net, so it adds this in twice as you can see (effect*2) in the second term of the equation. Apparently, only this second term is dependent on the total energy, so maximizing (minimizing) this term is equivalent to maximizing (minimizing) the total energy of the lattice through setting electron spins (or making a cut in a network graph). </w:t>
+      </w:r>
+    </w:p>
+    <w:p>
+      <w:pPr>
+        <w:rPr>
+          <w:lang w:val="en-US"/>
+        </w:rPr>
+      </w:pPr>
+    </w:p>
+    <w:p>
+      <w:pPr>
+        <w:rPr>
+          <w:lang w:val="en-US"/>
+        </w:rPr>
+      </w:pPr>
+      <w:r>
+        <w:rPr>
+          <w:lang w:val="en-US"/>
+        </w:rPr>
+        <w:t>We can relate the Ising problem to the max-cut problem as follows:</w:t>
+      </w:r>
+    </w:p>
+    <w:p>
+      <w:pPr>
+        <w:rPr>
+          <w:lang w:val="en-US"/>
+        </w:rPr>
+      </w:pPr>
+      <w:r>
+        <w:rPr>
+          <w:lang w:val="en-US"/>
+        </w:rPr>
+        <w:drawing>
+          <wp:inline distT="0" distB="0" distL="0" distR="0" wp14:anchorId="3B25DDA1" wp14:editId="3A52E8A3">
+            <wp:extent cx="2800741" cy="609685"/>
+            <wp:effectExtent l="0" t="0" r="0" b="0"/>
+            <wp:docPr id="766369418" name="Picture 1" descr="A black text on a white background&#10;&#10;Description automatically generated"/>
+            <wp:cNvGraphicFramePr>
+              <a:graphicFrameLocks xmlns:a="http://schemas.openxmlformats.org/drawingml/2006/main" noChangeAspect="1"/>
+            </wp:cNvGraphicFramePr>
+            <a:graphic xmlns:a="http://schemas.openxmlformats.org/drawingml/2006/main">
+              <a:graphicData uri="http://schemas.openxmlformats.org/drawingml/2006/picture">
+                <pic:pic xmlns:pic="http://schemas.openxmlformats.org/drawingml/2006/picture">
+                  <pic:nvPicPr>
+                    <pic:cNvPr id="766369418" name="Picture 1" descr="A black text on a white background&#10;&#10;Description automatically generated"/>
+                    <pic:cNvPicPr/>
+                  </pic:nvPicPr>
+                  <pic:blipFill>
+                    <a:blip r:embed="rId27"/>
+                    <a:stretch>
+                      <a:fillRect/>
+                    </a:stretch>
+                  </pic:blipFill>
+                  <pic:spPr>
+                    <a:xfrm>
+                      <a:off x="0" y="0"/>
+                      <a:ext cx="2800741" cy="609685"/>
+                    </a:xfrm>
+                    <a:prstGeom prst="rect">
+                      <a:avLst/>
+                    </a:prstGeom>
+                  </pic:spPr>
+                </pic:pic>
+              </a:graphicData>
+            </a:graphic>
+          </wp:inline>
+        </w:drawing>
+      </w:r>
+    </w:p>
+    <w:p>
+      <w:pPr>
+        <w:rPr>
+          <w:lang w:val="en-US"/>
+        </w:rPr>
+      </w:pPr>
+    </w:p>
+    <w:p>
+      <w:pPr>
+        <w:rPr>
+          <w:lang w:val="en-US"/>
+        </w:rPr>
+      </w:pPr>
+      <w:r>
+        <w:rPr>
+          <w:lang w:val="en-US"/>
+        </w:rPr>
+        <w:t>Q: Any more context needed?</w:t>
+      </w:r>
+    </w:p>
+    <w:p>
+      <w:pPr>
+        <w:rPr>
+          <w:lang w:val="en-US"/>
+        </w:rPr>
+      </w:pPr>
+      <w:r>
+        <w:rPr>
+          <w:lang w:val="en-US"/>
+        </w:rPr>
+        <w:t>Q: Why is it that the second term of the Ising reformulation is the only term related to the total energy of the lattice?</w:t>
+      </w:r>
+    </w:p>
+    <w:p>
+      <w:pPr>
+        <w:rPr>
+          <w:lang w:val="en-US"/>
+        </w:rPr>
+      </w:pPr>
+      <w:r>
+        <w:rPr>
+          <w:lang w:val="en-US"/>
+        </w:rPr>
+        <w:t xml:space="preserve">Q: </w:t>
+      </w:r>
+      <w:r>
+        <w:rPr>
+          <w:lang w:val="en-US"/>
+        </w:rPr>
+        <w:t>Why is it that we scale the Max-Cut size by ½ but we do not scale the Ising term by ½?</w:t>
+      </w:r>
+    </w:p>
+    <w:p>
+      <w:pPr>
+        <w:rPr>
+          <w:lang w:val="en-US"/>
+        </w:rPr>
+      </w:pPr>
+      <w:r>
+        <w:rPr>
+          <w:lang w:val="en-US"/>
+        </w:rPr>
+        <w:t>Q: Why is it that the Ising total energy, as a function of max-cut weight, multiplies the size by 4? What is being done to transform this formula and what is the rationale behind it?</w:t>
+      </w:r>
     </w:p>
     <w:sectPr>
       <w:pgSz w:w="12240" w:h="15840"/>

</xml_diff>

<commit_message>
Further updates on Ising model/max-cut information in document
</commit_message>
<xml_diff>
--- a/Research Assistant Work - Readable File.docx
+++ b/Research Assistant Work - Readable File.docx
@@ -108,7 +108,21 @@
           <w:lang w:val="en-US"/>
         </w:rPr>
         <w:tab/>
-        <w:t>- Unordered sets can be used for representing non-numeric vectors, such as Strings. They are most commonly initialized through a standard vector. Other methods include using a dictionary (each key is associated with some value), and using Julia's Set functionality, which allows you to iterate through elements of a vector/dictionary and assign the result to a new set. This method will also remove duplicate elements</w:t>
+        <w:t xml:space="preserve">- Unordered sets can be used for representing non-numeric vectors, such as Strings. They are </w:t>
+      </w:r>
+      <w:proofErr w:type="gramStart"/>
+      <w:r>
+        <w:rPr>
+          <w:lang w:val="en-US"/>
+        </w:rPr>
+        <w:t>most commonly initialized</w:t>
+      </w:r>
+      <w:proofErr w:type="gramEnd"/>
+      <w:r>
+        <w:rPr>
+          <w:lang w:val="en-US"/>
+        </w:rPr>
+        <w:t xml:space="preserve"> through a standard vector. Other methods include using a dictionary (each key is associated with some value), and using Julia's Set functionality, which allows you to iterate through elements of a vector/dictionary and assign the result to a new set. This method will also remove duplicate elements</w:t>
       </w:r>
     </w:p>
     <w:p>
@@ -125,11 +139,19 @@
         <w:t>- Numbered sets are used for numeric variables. These are often initialized using ranges to automatically create a vector that includes each element within the range. You can use the syntax [</w:t>
       </w:r>
       <w:proofErr w:type="spellStart"/>
-      <w:r>
-        <w:rPr>
-          <w:lang w:val="en-US"/>
-        </w:rPr>
-        <w:t>start:step:stop</w:t>
+      <w:proofErr w:type="gramStart"/>
+      <w:r>
+        <w:rPr>
+          <w:lang w:val="en-US"/>
+        </w:rPr>
+        <w:t>start:step</w:t>
+      </w:r>
+      <w:proofErr w:type="gramEnd"/>
+      <w:r>
+        <w:rPr>
+          <w:lang w:val="en-US"/>
+        </w:rPr>
+        <w:t>:stop</w:t>
       </w:r>
       <w:proofErr w:type="spellEnd"/>
       <w:r>
@@ -178,7 +200,21 @@
         <w:rPr>
           <w:lang w:val="en-US"/>
         </w:rPr>
-        <w:t>)] or iterating through tuple combinations. For multi-dimensional sets, you can construct containers using x[tuple_1,tuple_2], where tuple_1 is the first dimension and tuple_2 is the second dimension.</w:t>
+        <w:t>)] or iterating through tuple combinations. For multi-dimensional sets, you can construct containers using x[tuple_</w:t>
+      </w:r>
+      <w:proofErr w:type="gramStart"/>
+      <w:r>
+        <w:rPr>
+          <w:lang w:val="en-US"/>
+        </w:rPr>
+        <w:t>1,tuple</w:t>
+      </w:r>
+      <w:proofErr w:type="gramEnd"/>
+      <w:r>
+        <w:rPr>
+          <w:lang w:val="en-US"/>
+        </w:rPr>
+        <w:t>_2], where tuple_1 is the first dimension and tuple_2 is the second dimension.</w:t>
       </w:r>
     </w:p>
     <w:p>
@@ -209,6 +245,7 @@
         <w:t>(</w:t>
       </w:r>
       <w:proofErr w:type="spellStart"/>
+      <w:proofErr w:type="gramStart"/>
       <w:r>
         <w:rPr>
           <w:lang w:val="en-US"/>
@@ -216,6 +253,7 @@
         <w:t>x,y</w:t>
       </w:r>
       <w:proofErr w:type="spellEnd"/>
+      <w:proofErr w:type="gramEnd"/>
       <w:r>
         <w:rPr>
           <w:lang w:val="en-US"/>
@@ -223,6 +261,7 @@
         <w:t>) which returns all elements that are not common between x and y. Another operation is union(</w:t>
       </w:r>
       <w:proofErr w:type="spellStart"/>
+      <w:proofErr w:type="gramStart"/>
       <w:r>
         <w:rPr>
           <w:lang w:val="en-US"/>
@@ -230,6 +269,7 @@
         <w:t>x,y</w:t>
       </w:r>
       <w:proofErr w:type="spellEnd"/>
+      <w:proofErr w:type="gramEnd"/>
       <w:r>
         <w:rPr>
           <w:lang w:val="en-US"/>
@@ -248,7 +288,21 @@
           <w:lang w:val="en-US"/>
         </w:rPr>
         <w:tab/>
-        <w:t>- You can test for set membership using the "in" keyword, and combine with "for" and "if" keywords in expressions to filter and create new sets.</w:t>
+        <w:t xml:space="preserve">- You can test for set membership using the "in" </w:t>
+      </w:r>
+      <w:proofErr w:type="gramStart"/>
+      <w:r>
+        <w:rPr>
+          <w:lang w:val="en-US"/>
+        </w:rPr>
+        <w:t>keyword, and</w:t>
+      </w:r>
+      <w:proofErr w:type="gramEnd"/>
+      <w:r>
+        <w:rPr>
+          <w:lang w:val="en-US"/>
+        </w:rPr>
+        <w:t xml:space="preserve"> combine with "for" and "if" keywords in expressions to filter and create new sets.</w:t>
       </w:r>
     </w:p>
     <w:p>
@@ -396,12 +450,20 @@
         <w:tab/>
         <w:t xml:space="preserve">- Syntax: @variable to determine decision variables, @constraint to determine constraint function (cost), @objective to determine objective function. Use function </w:t>
       </w:r>
+      <w:proofErr w:type="gramStart"/>
       <w:r>
         <w:rPr>
           <w:lang w:val="en-US"/>
         </w:rPr>
         <w:lastRenderedPageBreak/>
-        <w:t xml:space="preserve">optimize!(model) to solve program and </w:t>
+        <w:t>optimize!(</w:t>
+      </w:r>
+      <w:proofErr w:type="gramEnd"/>
+      <w:r>
+        <w:rPr>
+          <w:lang w:val="en-US"/>
+        </w:rPr>
+        <w:t xml:space="preserve">model) to solve program and </w:t>
       </w:r>
       <w:proofErr w:type="spellStart"/>
       <w:r>
@@ -638,9 +700,17 @@
         <w:rPr>
           <w:lang w:val="en-US"/>
         </w:rPr>
-        <w:t>We then set the objective function (min cost -&gt; min sum(</w:t>
+        <w:t xml:space="preserve">We then set the objective function (min cost -&gt; min </w:t>
+      </w:r>
+      <w:proofErr w:type="gramStart"/>
+      <w:r>
+        <w:rPr>
+          <w:lang w:val="en-US"/>
+        </w:rPr>
+        <w:t>sum(</w:t>
       </w:r>
       <w:proofErr w:type="spellStart"/>
+      <w:proofErr w:type="gramEnd"/>
       <w:r>
         <w:rPr>
           <w:lang w:val="en-US"/>
@@ -670,7 +740,21 @@
         <w:rPr>
           <w:lang w:val="en-US"/>
         </w:rPr>
-        <w:t>We then define our constraints, (min macro &lt; sum(x*macronutrient per unit) over all foods f &lt; max macro, with separate constraints for each type of macronutrient)</w:t>
+        <w:t xml:space="preserve">We then define our constraints, (min macro &lt; </w:t>
+      </w:r>
+      <w:proofErr w:type="gramStart"/>
+      <w:r>
+        <w:rPr>
+          <w:lang w:val="en-US"/>
+        </w:rPr>
+        <w:t>sum(</w:t>
+      </w:r>
+      <w:proofErr w:type="gramEnd"/>
+      <w:r>
+        <w:rPr>
+          <w:lang w:val="en-US"/>
+        </w:rPr>
+        <w:t>x*macronutrient per unit) over all foods f &lt; max macro, with separate constraints for each type of macronutrient)</w:t>
       </w:r>
     </w:p>
     <w:p>
@@ -833,6 +917,7 @@
         <w:t>is denoted “d(</w:t>
       </w:r>
       <w:proofErr w:type="spellStart"/>
+      <w:proofErr w:type="gramStart"/>
       <w:r>
         <w:rPr>
           <w:lang w:val="en-US"/>
@@ -840,6 +925,7 @@
         <w:t>p,m</w:t>
       </w:r>
       <w:proofErr w:type="spellEnd"/>
+      <w:proofErr w:type="gramEnd"/>
       <w:r>
         <w:rPr>
           <w:lang w:val="en-US"/>
@@ -847,6 +933,7 @@
         <w:t>)”. Objective is to minimize total cost (d(</w:t>
       </w:r>
       <w:proofErr w:type="spellStart"/>
+      <w:proofErr w:type="gramStart"/>
       <w:r>
         <w:rPr>
           <w:lang w:val="en-US"/>
@@ -854,6 +941,7 @@
         <w:t>m,p</w:t>
       </w:r>
       <w:proofErr w:type="spellEnd"/>
+      <w:proofErr w:type="gramEnd"/>
       <w:r>
         <w:rPr>
           <w:lang w:val="en-US"/>
@@ -974,7 +1062,21 @@
         <w:rPr>
           <w:lang w:val="en-US"/>
         </w:rPr>
-        <w:t>** Would like to review this syntax, nested dictionary?**</w:t>
+        <w:t xml:space="preserve">** Would like to review this syntax, nested </w:t>
+      </w:r>
+      <w:proofErr w:type="gramStart"/>
+      <w:r>
+        <w:rPr>
+          <w:lang w:val="en-US"/>
+        </w:rPr>
+        <w:t>dictionary?*</w:t>
+      </w:r>
+      <w:proofErr w:type="gramEnd"/>
+      <w:r>
+        <w:rPr>
+          <w:lang w:val="en-US"/>
+        </w:rPr>
+        <w:t>*</w:t>
       </w:r>
     </w:p>
     <w:p>
@@ -1178,6 +1280,7 @@
         <w:t>Z(</w:t>
       </w:r>
       <w:proofErr w:type="spellStart"/>
+      <w:proofErr w:type="gramStart"/>
       <w:r>
         <w:rPr>
           <w:lang w:val="en-US"/>
@@ -1185,6 +1288,7 @@
         <w:t>m,f</w:t>
       </w:r>
       <w:proofErr w:type="spellEnd"/>
+      <w:proofErr w:type="gramEnd"/>
       <w:r>
         <w:rPr>
           <w:lang w:val="en-US"/>
@@ -1449,13 +1553,27 @@
         <w:rPr>
           <w:lang w:val="en-US"/>
         </w:rPr>
-        <w:t xml:space="preserve"> (origins)</w:t>
-      </w:r>
-      <w:r>
-        <w:rPr>
-          <w:lang w:val="en-US"/>
-        </w:rPr>
-        <w:t xml:space="preserve">,  and retail stores are represented by a vector of </w:t>
+        <w:t xml:space="preserve"> (origins</w:t>
+      </w:r>
+      <w:proofErr w:type="gramStart"/>
+      <w:r>
+        <w:rPr>
+          <w:lang w:val="en-US"/>
+        </w:rPr>
+        <w:t>)</w:t>
+      </w:r>
+      <w:r>
+        <w:rPr>
+          <w:lang w:val="en-US"/>
+        </w:rPr>
+        <w:t>,  and</w:t>
+      </w:r>
+      <w:proofErr w:type="gramEnd"/>
+      <w:r>
+        <w:rPr>
+          <w:lang w:val="en-US"/>
+        </w:rPr>
+        <w:t xml:space="preserve"> retail stores are represented by a vector of </w:t>
       </w:r>
       <w:r>
         <w:rPr>
@@ -1523,7 +1641,21 @@
         <w:rPr>
           <w:lang w:val="en-US"/>
         </w:rPr>
-        <w:t>Decision variable is x(i,j), representing the number of units from “</w:t>
+        <w:t>Decision variable is x(</w:t>
+      </w:r>
+      <w:proofErr w:type="gramStart"/>
+      <w:r>
+        <w:rPr>
+          <w:lang w:val="en-US"/>
+        </w:rPr>
+        <w:t>i,j</w:t>
+      </w:r>
+      <w:proofErr w:type="gramEnd"/>
+      <w:r>
+        <w:rPr>
+          <w:lang w:val="en-US"/>
+        </w:rPr>
+        <w:t>), representing the number of units from “</w:t>
       </w:r>
       <w:proofErr w:type="spellStart"/>
       <w:r>
@@ -1692,7 +1824,21 @@
         <w:rPr>
           <w:lang w:val="en-US"/>
         </w:rPr>
-        <w:t xml:space="preserve"> as distinct nodes, each node has both a supply capacity and demand level (although either can also be zero). Each node is represented by some instance “</w:t>
+        <w:t xml:space="preserve"> as distinct nodes, each node has both a supply capacity and demand level (although </w:t>
+      </w:r>
+      <w:proofErr w:type="gramStart"/>
+      <w:r>
+        <w:rPr>
+          <w:lang w:val="en-US"/>
+        </w:rPr>
+        <w:t>either can</w:t>
+      </w:r>
+      <w:proofErr w:type="gramEnd"/>
+      <w:r>
+        <w:rPr>
+          <w:lang w:val="en-US"/>
+        </w:rPr>
+        <w:t xml:space="preserve"> also be zero). Each node is represented by some instance “</w:t>
       </w:r>
       <w:proofErr w:type="spellStart"/>
       <w:r>
@@ -1706,7 +1852,21 @@
         <w:rPr>
           <w:lang w:val="en-US"/>
         </w:rPr>
-        <w:t>” in vector N. Instances (i,j) in E represents the connections between all nodes, with shipment cost c(</w:t>
+        <w:t>” in vector N. Instances (</w:t>
+      </w:r>
+      <w:proofErr w:type="gramStart"/>
+      <w:r>
+        <w:rPr>
+          <w:lang w:val="en-US"/>
+        </w:rPr>
+        <w:t>i,j</w:t>
+      </w:r>
+      <w:proofErr w:type="gramEnd"/>
+      <w:r>
+        <w:rPr>
+          <w:lang w:val="en-US"/>
+        </w:rPr>
+        <w:t>) in E represents the connections between all nodes, with shipment cost c(</w:t>
       </w:r>
       <w:proofErr w:type="spellStart"/>
       <w:r>
@@ -1741,6 +1901,7 @@
         <w:t>Supply capacity for each node “u(</w:t>
       </w:r>
       <w:proofErr w:type="spellStart"/>
+      <w:proofErr w:type="gramStart"/>
       <w:r>
         <w:rPr>
           <w:lang w:val="en-US"/>
@@ -1748,6 +1909,7 @@
         <w:t>I,p</w:t>
       </w:r>
       <w:proofErr w:type="spellEnd"/>
+      <w:proofErr w:type="gramEnd"/>
       <w:r>
         <w:rPr>
           <w:lang w:val="en-US"/>
@@ -1781,11 +1943,19 @@
         <w:t xml:space="preserve"> variables are “x(</w:t>
       </w:r>
       <w:proofErr w:type="spellStart"/>
-      <w:r>
-        <w:rPr>
-          <w:lang w:val="en-US"/>
-        </w:rPr>
-        <w:t>i,j,p</w:t>
+      <w:proofErr w:type="gramStart"/>
+      <w:r>
+        <w:rPr>
+          <w:lang w:val="en-US"/>
+        </w:rPr>
+        <w:t>i,j</w:t>
+      </w:r>
+      <w:proofErr w:type="gramEnd"/>
+      <w:r>
+        <w:rPr>
+          <w:lang w:val="en-US"/>
+        </w:rPr>
+        <w:t>,p</w:t>
       </w:r>
       <w:proofErr w:type="spellEnd"/>
       <w:r>
@@ -2153,6 +2323,7 @@
         <w:t>To model t&gt;=max{</w:t>
       </w:r>
       <w:proofErr w:type="spellStart"/>
+      <w:proofErr w:type="gramStart"/>
       <w:r>
         <w:rPr>
           <w:lang w:val="en-US"/>
@@ -2160,6 +2331,7 @@
         <w:t>x,y</w:t>
       </w:r>
       <w:proofErr w:type="spellEnd"/>
+      <w:proofErr w:type="gramEnd"/>
       <w:r>
         <w:rPr>
           <w:lang w:val="en-US"/>
@@ -2203,6 +2375,7 @@
         <w:t>To model t&lt;=min{</w:t>
       </w:r>
       <w:proofErr w:type="spellStart"/>
+      <w:proofErr w:type="gramStart"/>
       <w:r>
         <w:rPr>
           <w:lang w:val="en-US"/>
@@ -2210,6 +2383,7 @@
         <w:t>y,x</w:t>
       </w:r>
       <w:proofErr w:type="spellEnd"/>
+      <w:proofErr w:type="gramEnd"/>
       <w:r>
         <w:rPr>
           <w:lang w:val="en-US"/>
@@ -2403,7 +2577,21 @@
         <w:rPr>
           <w:lang w:val="en-US"/>
         </w:rPr>
-        <w:t xml:space="preserve">Create 3 element binary vector (0 or 1), and set a constraint where x[3] </w:t>
+        <w:t xml:space="preserve">Create 3 element binary vector (0 or 1), and set a constraint where </w:t>
+      </w:r>
+      <w:proofErr w:type="gramStart"/>
+      <w:r>
+        <w:rPr>
+          <w:lang w:val="en-US"/>
+        </w:rPr>
+        <w:t>x[</w:t>
+      </w:r>
+      <w:proofErr w:type="gramEnd"/>
+      <w:r>
+        <w:rPr>
+          <w:lang w:val="en-US"/>
+        </w:rPr>
+        <w:t xml:space="preserve">3] </w:t>
       </w:r>
       <w:r>
         <w:rPr>
@@ -2463,7 +2651,21 @@
         <w:rPr>
           <w:lang w:val="en-US"/>
         </w:rPr>
-        <w:t>where x[3] &lt;= x[1], x[3] &lt;= x[2], and x[3] &gt;= x[1] + x[2] -1</w:t>
+        <w:t xml:space="preserve">where </w:t>
+      </w:r>
+      <w:proofErr w:type="gramStart"/>
+      <w:r>
+        <w:rPr>
+          <w:lang w:val="en-US"/>
+        </w:rPr>
+        <w:t>x[</w:t>
+      </w:r>
+      <w:proofErr w:type="gramEnd"/>
+      <w:r>
+        <w:rPr>
+          <w:lang w:val="en-US"/>
+        </w:rPr>
+        <w:t>3] &lt;= x[1], x[3] &lt;= x[2], and x[3] &gt;= x[1] + x[2] -1</w:t>
       </w:r>
     </w:p>
     <w:p>
@@ -2499,7 +2701,21 @@
         <w:rPr>
           <w:lang w:val="en-US"/>
         </w:rPr>
-        <w:t>Set constraint where x[1] + x[2] = 1, where x is a binary vector</w:t>
+        <w:t xml:space="preserve">Set constraint where </w:t>
+      </w:r>
+      <w:proofErr w:type="gramStart"/>
+      <w:r>
+        <w:rPr>
+          <w:lang w:val="en-US"/>
+        </w:rPr>
+        <w:t>x[</w:t>
+      </w:r>
+      <w:proofErr w:type="gramEnd"/>
+      <w:r>
+        <w:rPr>
+          <w:lang w:val="en-US"/>
+        </w:rPr>
+        <w:t>1] + x[2] = 1, where x is a binary vector</w:t>
       </w:r>
     </w:p>
     <w:p>
@@ -2535,7 +2751,21 @@
         <w:rPr>
           <w:lang w:val="en-US"/>
         </w:rPr>
-        <w:t xml:space="preserve">Set x[1] &lt;= x[2], such that </w:t>
+        <w:t xml:space="preserve">Set </w:t>
+      </w:r>
+      <w:proofErr w:type="gramStart"/>
+      <w:r>
+        <w:rPr>
+          <w:lang w:val="en-US"/>
+        </w:rPr>
+        <w:t>x[</w:t>
+      </w:r>
+      <w:proofErr w:type="gramEnd"/>
+      <w:r>
+        <w:rPr>
+          <w:lang w:val="en-US"/>
+        </w:rPr>
+        <w:t xml:space="preserve">1] &lt;= x[2], such that </w:t>
       </w:r>
       <w:r>
         <w:rPr>
@@ -2637,7 +2867,21 @@
         <w:rPr>
           <w:lang w:val="en-US"/>
         </w:rPr>
-        <w:t>To model x1+x2 &lt;= 1 if z=1, use “--&gt;” operator, where z is a binary variable and x is a 2 element vector in the function z--&gt;{sum(x) &lt;=1})</w:t>
+        <w:t xml:space="preserve">To model x1+x2 &lt;= 1 if z=1, use “--&gt;” operator, where z is a binary variable and x is a </w:t>
+      </w:r>
+      <w:proofErr w:type="gramStart"/>
+      <w:r>
+        <w:rPr>
+          <w:lang w:val="en-US"/>
+        </w:rPr>
+        <w:t>2 element</w:t>
+      </w:r>
+      <w:proofErr w:type="gramEnd"/>
+      <w:r>
+        <w:rPr>
+          <w:lang w:val="en-US"/>
+        </w:rPr>
+        <w:t xml:space="preserve"> vector in the function z--&gt;{sum(x) &lt;=1})</w:t>
       </w:r>
     </w:p>
     <w:p>
@@ -2655,7 +2899,21 @@
         <w:rPr>
           <w:lang w:val="en-US"/>
         </w:rPr>
-        <w:t>For modelling the same constraint when z=0, use !z --&gt; {sum(x)&lt;=1})</w:t>
+        <w:t xml:space="preserve">For modelling the same constraint when z=0, </w:t>
+      </w:r>
+      <w:proofErr w:type="gramStart"/>
+      <w:r>
+        <w:rPr>
+          <w:lang w:val="en-US"/>
+        </w:rPr>
+        <w:t>use !z</w:t>
+      </w:r>
+      <w:proofErr w:type="gramEnd"/>
+      <w:r>
+        <w:rPr>
+          <w:lang w:val="en-US"/>
+        </w:rPr>
+        <w:t xml:space="preserve"> --&gt; {sum(x)&lt;=1})</w:t>
       </w:r>
     </w:p>
     <w:p>
@@ -2709,7 +2967,21 @@
         <w:rPr>
           <w:lang w:val="en-US"/>
         </w:rPr>
-        <w:t>Can be modelled using the semicontinuous() function, or using a binary reformulation</w:t>
+        <w:t xml:space="preserve">Can be modelled using the </w:t>
+      </w:r>
+      <w:proofErr w:type="gramStart"/>
+      <w:r>
+        <w:rPr>
+          <w:lang w:val="en-US"/>
+        </w:rPr>
+        <w:t>semicontinuous(</w:t>
+      </w:r>
+      <w:proofErr w:type="gramEnd"/>
+      <w:r>
+        <w:rPr>
+          <w:lang w:val="en-US"/>
+        </w:rPr>
+        <w:t>) function, or using a binary reformulation</w:t>
       </w:r>
     </w:p>
     <w:p>
@@ -2754,6 +3026,7 @@
         <w:t xml:space="preserve">use the </w:t>
       </w:r>
       <w:proofErr w:type="spellStart"/>
+      <w:proofErr w:type="gramStart"/>
       <w:r>
         <w:rPr>
           <w:lang w:val="en-US"/>
@@ -2765,7 +3038,14 @@
         <w:rPr>
           <w:lang w:val="en-US"/>
         </w:rPr>
-        <w:t>() function, or using binary reformulation with x being initialized as an integer type</w:t>
+        <w:t>(</w:t>
+      </w:r>
+      <w:proofErr w:type="gramEnd"/>
+      <w:r>
+        <w:rPr>
+          <w:lang w:val="en-US"/>
+        </w:rPr>
+        <w:t>) function, or using binary reformulation with x being initialized as an integer type</w:t>
       </w:r>
     </w:p>
     <w:p>
@@ -2783,7 +3063,21 @@
         <w:rPr>
           <w:lang w:val="en-US"/>
         </w:rPr>
-        <w:t>Special Ordered Sets of Type 1 (set of variable which at most 1 can take on a non-zero value)</w:t>
+        <w:t xml:space="preserve">Special Ordered Sets of Type 1 (set of </w:t>
+      </w:r>
+      <w:proofErr w:type="gramStart"/>
+      <w:r>
+        <w:rPr>
+          <w:lang w:val="en-US"/>
+        </w:rPr>
+        <w:t>variable</w:t>
+      </w:r>
+      <w:proofErr w:type="gramEnd"/>
+      <w:r>
+        <w:rPr>
+          <w:lang w:val="en-US"/>
+        </w:rPr>
+        <w:t xml:space="preserve"> which at most 1 can take on a non-zero value)</w:t>
       </w:r>
     </w:p>
     <w:p>
@@ -3044,7 +3338,21 @@
         <w:rPr>
           <w:lang w:val="en-US"/>
         </w:rPr>
-        <w:t>If a function that you are approximating is convex, you can minimize down onto it  using an outer approximation</w:t>
+        <w:t xml:space="preserve">If a function that you are approximating is convex, you can minimize down onto </w:t>
+      </w:r>
+      <w:proofErr w:type="gramStart"/>
+      <w:r>
+        <w:rPr>
+          <w:lang w:val="en-US"/>
+        </w:rPr>
+        <w:t>it  using</w:t>
+      </w:r>
+      <w:proofErr w:type="gramEnd"/>
+      <w:r>
+        <w:rPr>
+          <w:lang w:val="en-US"/>
+        </w:rPr>
+        <w:t xml:space="preserve"> an outer approximation</w:t>
       </w:r>
     </w:p>
     <w:p>
@@ -3102,11 +3410,19 @@
         </w:rPr>
         <w:t>x</w:t>
       </w:r>
-      <w:r>
-        <w:rPr>
-          <w:lang w:val="en-US"/>
-        </w:rPr>
-        <w:t>1)(x-x1)</w:t>
+      <w:proofErr w:type="gramStart"/>
+      <w:r>
+        <w:rPr>
+          <w:lang w:val="en-US"/>
+        </w:rPr>
+        <w:t>1)(</w:t>
+      </w:r>
+      <w:proofErr w:type="gramEnd"/>
+      <w:r>
+        <w:rPr>
+          <w:lang w:val="en-US"/>
+        </w:rPr>
+        <w:t>x-x1)</w:t>
       </w:r>
     </w:p>
     <w:p>
@@ -3174,7 +3490,21 @@
         <w:rPr>
           <w:lang w:val="en-US"/>
         </w:rPr>
-        <w:t>(x1)(x-x1)</w:t>
+        <w:t>(x</w:t>
+      </w:r>
+      <w:proofErr w:type="gramStart"/>
+      <w:r>
+        <w:rPr>
+          <w:lang w:val="en-US"/>
+        </w:rPr>
+        <w:t>1)(</w:t>
+      </w:r>
+      <w:proofErr w:type="gramEnd"/>
+      <w:r>
+        <w:rPr>
+          <w:lang w:val="en-US"/>
+        </w:rPr>
+        <w:t>x-x1)</w:t>
       </w:r>
     </w:p>
     <w:p>
@@ -3394,7 +3724,21 @@
         <w:rPr>
           <w:lang w:val="en-US"/>
         </w:rPr>
-        <w:t xml:space="preserve">We are given a set of clients M = {1,…,m} and a set </w:t>
+        <w:t>We are given a set of clients M = {</w:t>
+      </w:r>
+      <w:proofErr w:type="gramStart"/>
+      <w:r>
+        <w:rPr>
+          <w:lang w:val="en-US"/>
+        </w:rPr>
+        <w:t>1,…</w:t>
+      </w:r>
+      <w:proofErr w:type="gramEnd"/>
+      <w:r>
+        <w:rPr>
+          <w:lang w:val="en-US"/>
+        </w:rPr>
+        <w:t xml:space="preserve">,m} and a set </w:t>
       </w:r>
       <w:r>
         <w:rPr>
@@ -3466,7 +3810,21 @@
         <w:rPr>
           <w:lang w:val="en-US"/>
         </w:rPr>
-        <w:t>Binary variable x(i,j) indicates whether client “</w:t>
+        <w:t>Binary variable x(</w:t>
+      </w:r>
+      <w:proofErr w:type="gramStart"/>
+      <w:r>
+        <w:rPr>
+          <w:lang w:val="en-US"/>
+        </w:rPr>
+        <w:t>i,j</w:t>
+      </w:r>
+      <w:proofErr w:type="gramEnd"/>
+      <w:r>
+        <w:rPr>
+          <w:lang w:val="en-US"/>
+        </w:rPr>
+        <w:t>) indicates whether client “</w:t>
       </w:r>
       <w:proofErr w:type="spellStart"/>
       <w:r>
@@ -3558,7 +3916,21 @@
         <w:rPr>
           <w:lang w:val="en-US"/>
         </w:rPr>
-        <w:t>Cost of serving clients from assigned facility (in this case, the Euclidean distance between the two) c(i,j)</w:t>
+        <w:t>Cost of serving clients from assigned facility (in this case, the Euclidean distance between the two) c(</w:t>
+      </w:r>
+      <w:proofErr w:type="gramStart"/>
+      <w:r>
+        <w:rPr>
+          <w:lang w:val="en-US"/>
+        </w:rPr>
+        <w:t>i,j</w:t>
+      </w:r>
+      <w:proofErr w:type="gramEnd"/>
+      <w:r>
+        <w:rPr>
+          <w:lang w:val="en-US"/>
+        </w:rPr>
+        <w:t>)</w:t>
       </w:r>
     </w:p>
     <w:p>
@@ -3667,7 +4039,21 @@
         <w:rPr>
           <w:lang w:val="en-US"/>
         </w:rPr>
-        <w:t>total cost, or c(i,j)*x(i,j) for all factory-client combinations + f(j)*y(j) for all factory locations</w:t>
+        <w:t>total cost, or c(</w:t>
+      </w:r>
+      <w:proofErr w:type="gramStart"/>
+      <w:r>
+        <w:rPr>
+          <w:lang w:val="en-US"/>
+        </w:rPr>
+        <w:t>i,j</w:t>
+      </w:r>
+      <w:proofErr w:type="gramEnd"/>
+      <w:r>
+        <w:rPr>
+          <w:lang w:val="en-US"/>
+        </w:rPr>
+        <w:t>)*x(i,j) for all factory-client combinations + f(j)*y(j) for all factory locations</w:t>
       </w:r>
     </w:p>
     <w:p>
@@ -3797,7 +4183,21 @@
         <w:rPr>
           <w:lang w:val="en-US"/>
         </w:rPr>
-        <w:t>(0 unless x(i,j) = 1</w:t>
+        <w:t>(0 unless x(</w:t>
+      </w:r>
+      <w:proofErr w:type="gramStart"/>
+      <w:r>
+        <w:rPr>
+          <w:lang w:val="en-US"/>
+        </w:rPr>
+        <w:t>i,j</w:t>
+      </w:r>
+      <w:proofErr w:type="gramEnd"/>
+      <w:r>
+        <w:rPr>
+          <w:lang w:val="en-US"/>
+        </w:rPr>
+        <w:t>) = 1</w:t>
       </w:r>
       <w:r>
         <w:rPr>
@@ -3924,7 +4324,21 @@
         <w:rPr>
           <w:lang w:val="en-US"/>
         </w:rPr>
-        <w:t>The set of items available in the auction is M = {1,2,…,m}, and</w:t>
+        <w:t>The set of items available in the auction is M = {</w:t>
+      </w:r>
+      <w:proofErr w:type="gramStart"/>
+      <w:r>
+        <w:rPr>
+          <w:lang w:val="en-US"/>
+        </w:rPr>
+        <w:t>1,2,…</w:t>
+      </w:r>
+      <w:proofErr w:type="gramEnd"/>
+      <w:r>
+        <w:rPr>
+          <w:lang w:val="en-US"/>
+        </w:rPr>
+        <w:t>,m}, and</w:t>
       </w:r>
       <w:r>
         <w:rPr>
@@ -4076,7 +4490,21 @@
         <w:rPr>
           <w:lang w:val="en-US"/>
         </w:rPr>
-        <w:t>Creates lower triangular matrix by calling distance function on each city **why a triangular matrix?**</w:t>
+        <w:t xml:space="preserve">Creates lower triangular matrix by calling distance function on each city **why a triangular </w:t>
+      </w:r>
+      <w:proofErr w:type="gramStart"/>
+      <w:r>
+        <w:rPr>
+          <w:lang w:val="en-US"/>
+        </w:rPr>
+        <w:t>matrix?*</w:t>
+      </w:r>
+      <w:proofErr w:type="gramEnd"/>
+      <w:r>
+        <w:rPr>
+          <w:lang w:val="en-US"/>
+        </w:rPr>
+        <w:t>*</w:t>
       </w:r>
     </w:p>
     <w:p>
@@ -4161,7 +4589,21 @@
           <w:lang w:val="en-US"/>
         </w:rPr>
         <w:lastRenderedPageBreak/>
-        <w:t>We compute the total distance between cities in a group by iterating over all cities using an indicator function z(i,j) for cities within the same group</w:t>
+        <w:t>We compute the total distance between cities in a group by iterating over all cities using an indicator function z(</w:t>
+      </w:r>
+      <w:proofErr w:type="gramStart"/>
+      <w:r>
+        <w:rPr>
+          <w:lang w:val="en-US"/>
+        </w:rPr>
+        <w:t>i,j</w:t>
+      </w:r>
+      <w:proofErr w:type="gramEnd"/>
+      <w:r>
+        <w:rPr>
+          <w:lang w:val="en-US"/>
+        </w:rPr>
+        <w:t>) for cities within the same group</w:t>
       </w:r>
     </w:p>
     <w:p>
@@ -4277,7 +4719,21 @@
         <w:rPr>
           <w:lang w:val="en-US"/>
         </w:rPr>
-        <w:t>Suppose that each arc (i,j) is assigned some scalar cost a(i,j). We want to find a path through all the nodes that minimizes cost</w:t>
+        <w:t>Suppose that each arc (</w:t>
+      </w:r>
+      <w:proofErr w:type="gramStart"/>
+      <w:r>
+        <w:rPr>
+          <w:lang w:val="en-US"/>
+        </w:rPr>
+        <w:t>i,j</w:t>
+      </w:r>
+      <w:proofErr w:type="gramEnd"/>
+      <w:r>
+        <w:rPr>
+          <w:lang w:val="en-US"/>
+        </w:rPr>
+        <w:t>) is assigned some scalar cost a(i,j). We want to find a path through all the nodes that minimizes cost</w:t>
       </w:r>
     </w:p>
     <w:p>
@@ -4295,7 +4751,21 @@
         <w:rPr>
           <w:lang w:val="en-US"/>
         </w:rPr>
-        <w:t>Minimize, for all pairs of (i,j) the cost of the pair times an indicator function for whether the pair is activated</w:t>
+        <w:t>Minimize, for all pairs of (</w:t>
+      </w:r>
+      <w:proofErr w:type="gramStart"/>
+      <w:r>
+        <w:rPr>
+          <w:lang w:val="en-US"/>
+        </w:rPr>
+        <w:t>i,j</w:t>
+      </w:r>
+      <w:proofErr w:type="gramEnd"/>
+      <w:r>
+        <w:rPr>
+          <w:lang w:val="en-US"/>
+        </w:rPr>
+        <w:t>) the cost of the pair times an indicator function for whether the pair is activated</w:t>
       </w:r>
     </w:p>
     <w:p>
@@ -4363,7 +4833,21 @@
         <w:rPr>
           <w:lang w:val="en-US"/>
         </w:rPr>
-        <w:t xml:space="preserve">” represents each person and “j” represents each object. There is some benefit a(i,j) of matching person </w:t>
+        <w:t>” represents each person and “j” represents each object. There is some benefit a(</w:t>
+      </w:r>
+      <w:proofErr w:type="gramStart"/>
+      <w:r>
+        <w:rPr>
+          <w:lang w:val="en-US"/>
+        </w:rPr>
+        <w:t>i,j</w:t>
+      </w:r>
+      <w:proofErr w:type="gramEnd"/>
+      <w:r>
+        <w:rPr>
+          <w:lang w:val="en-US"/>
+        </w:rPr>
+        <w:t xml:space="preserve">) of matching person </w:t>
       </w:r>
       <w:proofErr w:type="spellStart"/>
       <w:r>
@@ -4409,7 +4893,21 @@
         <w:rPr>
           <w:lang w:val="en-US"/>
         </w:rPr>
-        <w:t xml:space="preserve"> can only be assigned to object j if the pair (i,j) belongs to a given set of pairs in A</w:t>
+        <w:t xml:space="preserve"> can only be assigned to object j if the pair (</w:t>
+      </w:r>
+      <w:proofErr w:type="gramStart"/>
+      <w:r>
+        <w:rPr>
+          <w:lang w:val="en-US"/>
+        </w:rPr>
+        <w:t>i,j</w:t>
+      </w:r>
+      <w:proofErr w:type="gramEnd"/>
+      <w:r>
+        <w:rPr>
+          <w:lang w:val="en-US"/>
+        </w:rPr>
+        <w:t>) belongs to a given set of pairs in A</w:t>
       </w:r>
     </w:p>
     <w:p>
@@ -4578,13 +5076,27 @@
         <w:rPr>
           <w:lang w:val="en-US"/>
         </w:rPr>
-        <w:t xml:space="preserve"> Different forms?</w:t>
-      </w:r>
-      <w:r>
-        <w:rPr>
-          <w:lang w:val="en-US"/>
-        </w:rPr>
-        <w:t>**</w:t>
+        <w:t xml:space="preserve"> Different </w:t>
+      </w:r>
+      <w:proofErr w:type="gramStart"/>
+      <w:r>
+        <w:rPr>
+          <w:lang w:val="en-US"/>
+        </w:rPr>
+        <w:t>forms?</w:t>
+      </w:r>
+      <w:r>
+        <w:rPr>
+          <w:lang w:val="en-US"/>
+        </w:rPr>
+        <w:t>*</w:t>
+      </w:r>
+      <w:proofErr w:type="gramEnd"/>
+      <w:r>
+        <w:rPr>
+          <w:lang w:val="en-US"/>
+        </w:rPr>
+        <w:t>*</w:t>
       </w:r>
     </w:p>
     <w:p>
@@ -4758,11 +5270,19 @@
         <w:t>We will initialize a binary variable as an indicator for each possible number in each possible cell occurring. This takes the form x[</w:t>
       </w:r>
       <w:proofErr w:type="spellStart"/>
-      <w:r>
-        <w:rPr>
-          <w:lang w:val="en-US"/>
-        </w:rPr>
-        <w:t>i,j,k</w:t>
+      <w:proofErr w:type="gramStart"/>
+      <w:r>
+        <w:rPr>
+          <w:lang w:val="en-US"/>
+        </w:rPr>
+        <w:t>i,j</w:t>
+      </w:r>
+      <w:proofErr w:type="gramEnd"/>
+      <w:r>
+        <w:rPr>
+          <w:lang w:val="en-US"/>
+        </w:rPr>
+        <w:t>,k</w:t>
       </w:r>
       <w:proofErr w:type="spellEnd"/>
       <w:r>
@@ -4857,7 +5377,21 @@
         <w:rPr>
           <w:lang w:val="en-US"/>
         </w:rPr>
-        <w:t>Involves placing a number of queens on an N*N chessboard such that none of the queens can attack each other</w:t>
+        <w:t xml:space="preserve">Involves placing </w:t>
+      </w:r>
+      <w:proofErr w:type="gramStart"/>
+      <w:r>
+        <w:rPr>
+          <w:lang w:val="en-US"/>
+        </w:rPr>
+        <w:t>a number of</w:t>
+      </w:r>
+      <w:proofErr w:type="gramEnd"/>
+      <w:r>
+        <w:rPr>
+          <w:lang w:val="en-US"/>
+        </w:rPr>
+        <w:t xml:space="preserve"> queens on an N*N chessboard such that none of the queens can attack each other</w:t>
       </w:r>
     </w:p>
     <w:p>
@@ -5013,7 +5547,21 @@
         <w:rPr>
           <w:lang w:val="en-US"/>
         </w:rPr>
-        <w:t>variables can only take on integer forms **is this correct?**</w:t>
+        <w:t xml:space="preserve">variables can only take on integer forms **is this </w:t>
+      </w:r>
+      <w:proofErr w:type="gramStart"/>
+      <w:r>
+        <w:rPr>
+          <w:lang w:val="en-US"/>
+        </w:rPr>
+        <w:t>correct?*</w:t>
+      </w:r>
+      <w:proofErr w:type="gramEnd"/>
+      <w:r>
+        <w:rPr>
+          <w:lang w:val="en-US"/>
+        </w:rPr>
+        <w:t>*</w:t>
       </w:r>
     </w:p>
     <w:p>
@@ -5109,7 +5657,21 @@
         <w:rPr>
           <w:lang w:val="en-US"/>
         </w:rPr>
-        <w:t xml:space="preserve"> set is used for constructing a tour of a list of N variables. (From the textbook) “They will each be assigned an integer from 1 to N that describes the successor to each variable in the list” **I don’t understand this. What is the successor?**</w:t>
+        <w:t xml:space="preserve"> set is used for constructing a tour of a list of N variables. (From the textbook) “They will each be assigned an integer from 1 to N that describes the successor to each variable in the list” **I don’t understand this. What is the </w:t>
+      </w:r>
+      <w:proofErr w:type="gramStart"/>
+      <w:r>
+        <w:rPr>
+          <w:lang w:val="en-US"/>
+        </w:rPr>
+        <w:t>successor?*</w:t>
+      </w:r>
+      <w:proofErr w:type="gramEnd"/>
+      <w:r>
+        <w:rPr>
+          <w:lang w:val="en-US"/>
+        </w:rPr>
+        <w:t>*</w:t>
       </w:r>
     </w:p>
     <w:p>
@@ -5135,7 +5697,21 @@
         <w:rPr>
           <w:lang w:val="en-US"/>
         </w:rPr>
-        <w:t xml:space="preserve"> is used to test whether n elements of a set of variables belong to some set of values. For example, we want to ensure that at least one of x[1] and x[2] in our model takes on the value of 3</w:t>
+        <w:t xml:space="preserve"> is used to test whether n elements of a set of variables belong to some set of values. For example, we want to ensure that at least one of </w:t>
+      </w:r>
+      <w:proofErr w:type="gramStart"/>
+      <w:r>
+        <w:rPr>
+          <w:lang w:val="en-US"/>
+        </w:rPr>
+        <w:t>x[</w:t>
+      </w:r>
+      <w:proofErr w:type="gramEnd"/>
+      <w:r>
+        <w:rPr>
+          <w:lang w:val="en-US"/>
+        </w:rPr>
+        <w:t>1] and x[2] in our model takes on the value of 3</w:t>
       </w:r>
     </w:p>
     <w:p>
@@ -5354,7 +5930,21 @@
         <w:rPr>
           <w:lang w:val="en-US"/>
         </w:rPr>
-        <w:t>**How do you select the row #?**</w:t>
+        <w:t xml:space="preserve">**How do you select the row </w:t>
+      </w:r>
+      <w:proofErr w:type="gramStart"/>
+      <w:r>
+        <w:rPr>
+          <w:lang w:val="en-US"/>
+        </w:rPr>
+        <w:t>#?*</w:t>
+      </w:r>
+      <w:proofErr w:type="gramEnd"/>
+      <w:r>
+        <w:rPr>
+          <w:lang w:val="en-US"/>
+        </w:rPr>
+        <w:t>*</w:t>
       </w:r>
     </w:p>
     <w:p>
@@ -5431,7 +6021,21 @@
         <w:rPr>
           <w:lang w:val="en-US"/>
         </w:rPr>
-        <w:t xml:space="preserve"> function can create a sensitivity report of an LP similar to excel solver</w:t>
+        <w:t xml:space="preserve"> function can create a sensitivity report of an LP </w:t>
+      </w:r>
+      <w:proofErr w:type="gramStart"/>
+      <w:r>
+        <w:rPr>
+          <w:lang w:val="en-US"/>
+        </w:rPr>
+        <w:t>similar to</w:t>
+      </w:r>
+      <w:proofErr w:type="gramEnd"/>
+      <w:r>
+        <w:rPr>
+          <w:lang w:val="en-US"/>
+        </w:rPr>
+        <w:t xml:space="preserve"> excel solver</w:t>
       </w:r>
     </w:p>
     <w:p>
@@ -5722,7 +6326,21 @@
         <w:rPr>
           <w:lang w:val="en-US"/>
         </w:rPr>
-        <w:t>Mixed-integer nonlinear programs (MINLPs) enforce integrality for non-linear programs, similar to LPs</w:t>
+        <w:t xml:space="preserve">Mixed-integer nonlinear programs (MINLPs) enforce integrality for non-linear programs, </w:t>
+      </w:r>
+      <w:proofErr w:type="gramStart"/>
+      <w:r>
+        <w:rPr>
+          <w:lang w:val="en-US"/>
+        </w:rPr>
+        <w:t>similar to</w:t>
+      </w:r>
+      <w:proofErr w:type="gramEnd"/>
+      <w:r>
+        <w:rPr>
+          <w:lang w:val="en-US"/>
+        </w:rPr>
+        <w:t xml:space="preserve"> LPs</w:t>
       </w:r>
     </w:p>
     <w:p>
@@ -5996,6 +6614,7 @@
         <w:t>“</w:t>
       </w:r>
       <w:proofErr w:type="spellStart"/>
+      <w:proofErr w:type="gramStart"/>
       <w:r>
         <w:rPr>
           <w:lang w:val="en-US"/>
@@ -6003,6 +6622,7 @@
         <w:t>randn</w:t>
       </w:r>
       <w:proofErr w:type="spellEnd"/>
+      <w:proofErr w:type="gramEnd"/>
       <w:r>
         <w:rPr>
           <w:lang w:val="en-US"/>
@@ -6140,7 +6760,21 @@
         <w:rPr>
           <w:lang w:val="en-US"/>
         </w:rPr>
-        <w:t>Test that the model is feasible and locally solved **what does locally solved mean in this context?**</w:t>
+        <w:t xml:space="preserve">Test that the model is feasible and locally solved **what does locally solved mean in this </w:t>
+      </w:r>
+      <w:proofErr w:type="gramStart"/>
+      <w:r>
+        <w:rPr>
+          <w:lang w:val="en-US"/>
+        </w:rPr>
+        <w:t>context?*</w:t>
+      </w:r>
+      <w:proofErr w:type="gramEnd"/>
+      <w:r>
+        <w:rPr>
+          <w:lang w:val="en-US"/>
+        </w:rPr>
+        <w:t>*</w:t>
       </w:r>
     </w:p>
     <w:p>
@@ -6196,8 +6830,16 @@
         <w:rPr>
           <w:lang w:val="en-US"/>
         </w:rPr>
-        <w:t>We must take into account the mass, fuel consumption, gravity (a function of altitude), and aerodynamic drag D(</w:t>
-      </w:r>
+        <w:t xml:space="preserve">We must take into account the mass, fuel consumption, gravity (a function of altitude), and aerodynamic drag </w:t>
+      </w:r>
+      <w:proofErr w:type="gramStart"/>
+      <w:r>
+        <w:rPr>
+          <w:lang w:val="en-US"/>
+        </w:rPr>
+        <w:t>D(</w:t>
+      </w:r>
+      <w:proofErr w:type="gramEnd"/>
       <w:r>
         <w:rPr>
           <w:lang w:val="en-US"/>
@@ -6365,7 +7007,21 @@
         <w:rPr>
           <w:lang w:val="en-US"/>
         </w:rPr>
-        <w:t>We can use the fix() function to force the first elements of variables to be equal to the starting (initial) values defined for each variable.</w:t>
+        <w:t xml:space="preserve">We can use the </w:t>
+      </w:r>
+      <w:proofErr w:type="gramStart"/>
+      <w:r>
+        <w:rPr>
+          <w:lang w:val="en-US"/>
+        </w:rPr>
+        <w:t>fix(</w:t>
+      </w:r>
+      <w:proofErr w:type="gramEnd"/>
+      <w:r>
+        <w:rPr>
+          <w:lang w:val="en-US"/>
+        </w:rPr>
+        <w:t>) function to force the first elements of variables to be equal to the starting (initial) values defined for each variable.</w:t>
       </w:r>
     </w:p>
     <w:p>
@@ -6383,8 +7039,16 @@
         <w:rPr>
           <w:lang w:val="en-US"/>
         </w:rPr>
-        <w:t>Objective is to maximize the height of the rocket at the final time period</w:t>
-      </w:r>
+        <w:t xml:space="preserve">Objective is to maximize the height of the rocket at the final </w:t>
+      </w:r>
+      <w:proofErr w:type="gramStart"/>
+      <w:r>
+        <w:rPr>
+          <w:lang w:val="en-US"/>
+        </w:rPr>
+        <w:t>time period</w:t>
+      </w:r>
+      <w:proofErr w:type="gramEnd"/>
     </w:p>
     <w:p>
       <w:pPr>
@@ -6425,6 +7089,7 @@
         <w:t xml:space="preserve"> </w:t>
       </w:r>
       <w:proofErr w:type="spellStart"/>
+      <w:proofErr w:type="gramStart"/>
       <w:r>
         <w:rPr>
           <w:lang w:val="en-US"/>
@@ -6436,7 +7101,14 @@
         <w:rPr>
           <w:lang w:val="en-US"/>
         </w:rPr>
-        <w:t xml:space="preserve">(x::Vector, t::Int) </w:t>
+        <w:t>(</w:t>
+      </w:r>
+      <w:proofErr w:type="gramEnd"/>
+      <w:r>
+        <w:rPr>
+          <w:lang w:val="en-US"/>
+        </w:rPr>
+        <w:t xml:space="preserve">x::Vector, t::Int) </w:t>
       </w:r>
       <w:r>
         <w:rPr>
@@ -6481,6 +7153,7 @@
         <w:t xml:space="preserve"> (</w:t>
       </w:r>
       <w:proofErr w:type="spellStart"/>
+      <w:proofErr w:type="gramStart"/>
       <w:r>
         <w:rPr>
           <w:lang w:val="en-US"/>
@@ -6492,7 +7165,14 @@
         <w:rPr>
           <w:lang w:val="en-US"/>
         </w:rPr>
-        <w:t>(or seconds per frame)</w:t>
+        <w:t>(</w:t>
+      </w:r>
+      <w:proofErr w:type="gramEnd"/>
+      <w:r>
+        <w:rPr>
+          <w:lang w:val="en-US"/>
+        </w:rPr>
+        <w:t>or seconds per frame)</w:t>
       </w:r>
       <w:r>
         <w:rPr>
@@ -6612,7 +7292,21 @@
         <w:rPr>
           <w:lang w:val="en-US"/>
         </w:rPr>
-        <w:t xml:space="preserve">Risk is measured as the variance of portfolio returns, and can be simplified as the sum of the product of weights ($ invested in this case)  for each security combination times </w:t>
+        <w:t xml:space="preserve">Risk is measured as the variance of portfolio returns, and can be simplified as the sum of the product of weights ($ invested in this </w:t>
+      </w:r>
+      <w:proofErr w:type="gramStart"/>
+      <w:r>
+        <w:rPr>
+          <w:lang w:val="en-US"/>
+        </w:rPr>
+        <w:t>case)  for</w:t>
+      </w:r>
+      <w:proofErr w:type="gramEnd"/>
+      <w:r>
+        <w:rPr>
+          <w:lang w:val="en-US"/>
+        </w:rPr>
+        <w:t xml:space="preserve"> each security combination times </w:t>
       </w:r>
       <w:r>
         <w:rPr>
@@ -6666,7 +7360,21 @@
         <w:rPr>
           <w:lang w:val="en-US"/>
         </w:rPr>
-        <w:t>Understanding these rules, we can define our objective as minimizing the total variance of the portfolio returns. We set constraints, such as total return(or profit) being at least 50 and the total amount invested being less than or equal to 1000. You cannot invest negative amounts (x must be greater than 0 for each stock)</w:t>
+        <w:t xml:space="preserve">Understanding these rules, we can define our objective as minimizing the total variance of the portfolio returns. We set constraints, such as total </w:t>
+      </w:r>
+      <w:proofErr w:type="gramStart"/>
+      <w:r>
+        <w:rPr>
+          <w:lang w:val="en-US"/>
+        </w:rPr>
+        <w:t>return(</w:t>
+      </w:r>
+      <w:proofErr w:type="gramEnd"/>
+      <w:r>
+        <w:rPr>
+          <w:lang w:val="en-US"/>
+        </w:rPr>
+        <w:t>or profit) being at least 50 and the total amount invested being less than or equal to 1000. You cannot invest negative amounts (x must be greater than 0 for each stock)</w:t>
       </w:r>
     </w:p>
     <w:p>
@@ -7113,14 +7821,30 @@
           <w:highlight w:val="yellow"/>
           <w:lang w:val="en-US"/>
         </w:rPr>
-        <w:t xml:space="preserve"> Do they have the same effect in this case?</w:t>
-      </w:r>
+        <w:t xml:space="preserve"> Do they have the same effect in this </w:t>
+      </w:r>
+      <w:proofErr w:type="gramStart"/>
       <w:r>
         <w:rPr>
           <w:highlight w:val="yellow"/>
           <w:lang w:val="en-US"/>
         </w:rPr>
-        <w:t>**</w:t>
+        <w:t>case?</w:t>
+      </w:r>
+      <w:r>
+        <w:rPr>
+          <w:highlight w:val="yellow"/>
+          <w:lang w:val="en-US"/>
+        </w:rPr>
+        <w:t>*</w:t>
+      </w:r>
+      <w:proofErr w:type="gramEnd"/>
+      <w:r>
+        <w:rPr>
+          <w:highlight w:val="yellow"/>
+          <w:lang w:val="en-US"/>
+        </w:rPr>
+        <w:t>*</w:t>
       </w:r>
     </w:p>
     <w:p>
@@ -7299,13 +8023,27 @@
         <w:rPr>
           <w:lang w:val="en-US"/>
         </w:rPr>
-        <w:t>Can you explain how memoization works</w:t>
-      </w:r>
-      <w:r>
-        <w:rPr>
-          <w:lang w:val="en-US"/>
-        </w:rPr>
-        <w:t>?**</w:t>
+        <w:t xml:space="preserve">Can you explain how memoization </w:t>
+      </w:r>
+      <w:proofErr w:type="gramStart"/>
+      <w:r>
+        <w:rPr>
+          <w:lang w:val="en-US"/>
+        </w:rPr>
+        <w:t>works</w:t>
+      </w:r>
+      <w:r>
+        <w:rPr>
+          <w:lang w:val="en-US"/>
+        </w:rPr>
+        <w:t>?*</w:t>
+      </w:r>
+      <w:proofErr w:type="gramEnd"/>
+      <w:r>
+        <w:rPr>
+          <w:lang w:val="en-US"/>
+        </w:rPr>
+        <w:t>*</w:t>
       </w:r>
     </w:p>
     <w:p>
@@ -7325,7 +8063,23 @@
           <w:highlight w:val="yellow"/>
           <w:lang w:val="en-US"/>
         </w:rPr>
-        <w:t>**What does @operator do, seems like it integrates an existing function into a model. How is this different from @expression? Why is it useful?**</w:t>
+        <w:t xml:space="preserve">**What does @operator do, seems like it integrates an existing function into a model. How is this different from @expression? Why is it </w:t>
+      </w:r>
+      <w:proofErr w:type="gramStart"/>
+      <w:r>
+        <w:rPr>
+          <w:highlight w:val="yellow"/>
+          <w:lang w:val="en-US"/>
+        </w:rPr>
+        <w:t>useful?*</w:t>
+      </w:r>
+      <w:proofErr w:type="gramEnd"/>
+      <w:r>
+        <w:rPr>
+          <w:highlight w:val="yellow"/>
+          <w:lang w:val="en-US"/>
+        </w:rPr>
+        <w:t>*</w:t>
       </w:r>
     </w:p>
     <w:p>
@@ -7387,11 +8141,33 @@
           <w:lang w:val="en-US"/>
         </w:rPr>
       </w:pPr>
-      <w:r>
-        <w:rPr>
-          <w:lang w:val="en-US"/>
-        </w:rPr>
-        <w:t>Hessian matrix contains all of the second partial derivatives of a multi-variate function. In other words, the second derivative of a function with respect to its variables in each possible combination (with respect to x, y, y then x, and x then y</w:t>
+      <w:proofErr w:type="gramStart"/>
+      <w:r>
+        <w:rPr>
+          <w:lang w:val="en-US"/>
+        </w:rPr>
+        <w:t>Hessian</w:t>
+      </w:r>
+      <w:proofErr w:type="gramEnd"/>
+      <w:r>
+        <w:rPr>
+          <w:lang w:val="en-US"/>
+        </w:rPr>
+        <w:t xml:space="preserve"> matrix contains </w:t>
+      </w:r>
+      <w:proofErr w:type="gramStart"/>
+      <w:r>
+        <w:rPr>
+          <w:lang w:val="en-US"/>
+        </w:rPr>
+        <w:t>all of</w:t>
+      </w:r>
+      <w:proofErr w:type="gramEnd"/>
+      <w:r>
+        <w:rPr>
+          <w:lang w:val="en-US"/>
+        </w:rPr>
+        <w:t xml:space="preserve"> the second partial derivatives of a multi-variate function. In other words, the second derivative of a function with respect to its variables in each possible combination (with respect to x, y, y then x, and x then y</w:t>
       </w:r>
     </w:p>
     <w:p>
@@ -7630,20 +8406,36 @@
           <w:highlight w:val="yellow"/>
           <w:lang w:val="en-US"/>
         </w:rPr>
-        <w:t>**Why do we need to define our second and third-order functions with respect to the x’s (the objective function decision variables)</w:t>
-      </w:r>
+        <w:t>**Why do we need to define our second and third-order functions with respect to the x’s (the objective function decision variables</w:t>
+      </w:r>
+      <w:proofErr w:type="gramStart"/>
       <w:r>
         <w:rPr>
           <w:highlight w:val="yellow"/>
           <w:lang w:val="en-US"/>
         </w:rPr>
-        <w:t>?, What is the point of providing the first and second order derivatives, anyway if you’re going to brute force the calculation?</w:t>
+        <w:t>)</w:t>
       </w:r>
       <w:r>
         <w:rPr>
           <w:highlight w:val="yellow"/>
           <w:lang w:val="en-US"/>
         </w:rPr>
+        <w:t>?,</w:t>
+      </w:r>
+      <w:proofErr w:type="gramEnd"/>
+      <w:r>
+        <w:rPr>
+          <w:highlight w:val="yellow"/>
+          <w:lang w:val="en-US"/>
+        </w:rPr>
+        <w:t xml:space="preserve"> What is the point of providing the first and second order derivatives, anyway if you’re going to brute force the calculation?</w:t>
+      </w:r>
+      <w:r>
+        <w:rPr>
+          <w:highlight w:val="yellow"/>
+          <w:lang w:val="en-US"/>
+        </w:rPr>
         <w:t xml:space="preserve"> In other words, do solvers work through </w:t>
       </w:r>
       <w:r>
@@ -7652,7 +8444,23 @@
           <w:lang w:val="en-US"/>
         </w:rPr>
         <w:lastRenderedPageBreak/>
-        <w:t>fast brute force, or do they exercise calculus (derivatives) to determine maximum, minimum, etc. points for these models?**</w:t>
+        <w:t xml:space="preserve">fast brute force, or do they exercise calculus (derivatives) to determine maximum, minimum, etc. points for these </w:t>
+      </w:r>
+      <w:proofErr w:type="gramStart"/>
+      <w:r>
+        <w:rPr>
+          <w:highlight w:val="yellow"/>
+          <w:lang w:val="en-US"/>
+        </w:rPr>
+        <w:t>models?*</w:t>
+      </w:r>
+      <w:proofErr w:type="gramEnd"/>
+      <w:r>
+        <w:rPr>
+          <w:highlight w:val="yellow"/>
+          <w:lang w:val="en-US"/>
+        </w:rPr>
+        <w:t>*</w:t>
       </w:r>
     </w:p>
     <w:p>
@@ -8147,8 +8955,16 @@
         <w:rPr>
           <w:lang w:val="en-US"/>
         </w:rPr>
-        <w:t>Objective function has a degree of 2: 1/2 (x-transpose)*</w:t>
-      </w:r>
+        <w:t>Objective function has a degree of 2: 1/2 (x-</w:t>
+      </w:r>
+      <w:proofErr w:type="gramStart"/>
+      <w:r>
+        <w:rPr>
+          <w:lang w:val="en-US"/>
+        </w:rPr>
+        <w:t>transpose)*</w:t>
+      </w:r>
+      <w:proofErr w:type="gramEnd"/>
       <w:r>
         <w:rPr>
           <w:lang w:val="en-US"/>
@@ -8237,7 +9053,21 @@
         <w:rPr>
           <w:lang w:val="en-US"/>
         </w:rPr>
-        <w:t>The QP solver only understands a particular format (1/2 times quadratic term, &lt;= and not &gt;= for inequality constraints. **Why is this?**</w:t>
+        <w:t xml:space="preserve">The QP solver only understands a particular format (1/2 times quadratic term, &lt;= and not &gt;= for inequality constraints. **Why is </w:t>
+      </w:r>
+      <w:proofErr w:type="gramStart"/>
+      <w:r>
+        <w:rPr>
+          <w:lang w:val="en-US"/>
+        </w:rPr>
+        <w:t>this?*</w:t>
+      </w:r>
+      <w:proofErr w:type="gramEnd"/>
+      <w:r>
+        <w:rPr>
+          <w:lang w:val="en-US"/>
+        </w:rPr>
+        <w:t>*</w:t>
       </w:r>
     </w:p>
     <w:p>
@@ -8283,13 +9113,27 @@
         <w:rPr>
           <w:lang w:val="en-US"/>
         </w:rPr>
-        <w:t xml:space="preserve"> what this is and what it represents</w:t>
-      </w:r>
-      <w:r>
-        <w:rPr>
-          <w:lang w:val="en-US"/>
-        </w:rPr>
-        <w:t>?**</w:t>
+        <w:t xml:space="preserve"> what this is and what it </w:t>
+      </w:r>
+      <w:proofErr w:type="gramStart"/>
+      <w:r>
+        <w:rPr>
+          <w:lang w:val="en-US"/>
+        </w:rPr>
+        <w:t>represents</w:t>
+      </w:r>
+      <w:r>
+        <w:rPr>
+          <w:lang w:val="en-US"/>
+        </w:rPr>
+        <w:t>?*</w:t>
+      </w:r>
+      <w:proofErr w:type="gramEnd"/>
+      <w:r>
+        <w:rPr>
+          <w:lang w:val="en-US"/>
+        </w:rPr>
+        <w:t>*</w:t>
       </w:r>
     </w:p>
     <w:p>
@@ -8343,11 +9187,19 @@
           <w:lang w:val="en-US"/>
         </w:rPr>
       </w:pPr>
-      <w:r>
-        <w:rPr>
-          <w:lang w:val="en-US"/>
-        </w:rPr>
-        <w:t>Takes into account the trade-off between expected return and risk of a portfolio</w:t>
+      <w:proofErr w:type="gramStart"/>
+      <w:r>
+        <w:rPr>
+          <w:lang w:val="en-US"/>
+        </w:rPr>
+        <w:t>Takes into account</w:t>
+      </w:r>
+      <w:proofErr w:type="gramEnd"/>
+      <w:r>
+        <w:rPr>
+          <w:lang w:val="en-US"/>
+        </w:rPr>
+        <w:t xml:space="preserve"> the trade-off between expected return and risk of a portfolio</w:t>
       </w:r>
     </w:p>
     <w:p>
@@ -8615,6 +9467,7 @@
         <w:t>denoted as the sum, over each (</w:t>
       </w:r>
       <w:proofErr w:type="spellStart"/>
+      <w:proofErr w:type="gramStart"/>
       <w:r>
         <w:rPr>
           <w:lang w:val="en-US"/>
@@ -8622,6 +9475,7 @@
         <w:t>i,j</w:t>
       </w:r>
       <w:proofErr w:type="spellEnd"/>
+      <w:proofErr w:type="gramEnd"/>
       <w:r>
         <w:rPr>
           <w:lang w:val="en-US"/>
@@ -8912,7 +9766,21 @@
         <w:rPr>
           <w:lang w:val="en-US"/>
         </w:rPr>
-        <w:t>Changes in asset returns and risk will likely lead to dramatic shifts in output weights. This results in overly-expensive rebalancing due to transaction costs of trading out of securities and into new ones.</w:t>
+        <w:t xml:space="preserve">Changes in asset returns and risk will likely lead to dramatic shifts in output weights. This results in </w:t>
+      </w:r>
+      <w:proofErr w:type="gramStart"/>
+      <w:r>
+        <w:rPr>
+          <w:lang w:val="en-US"/>
+        </w:rPr>
+        <w:t>overly-expensive</w:t>
+      </w:r>
+      <w:proofErr w:type="gramEnd"/>
+      <w:r>
+        <w:rPr>
+          <w:lang w:val="en-US"/>
+        </w:rPr>
+        <w:t xml:space="preserve"> rebalancing due to transaction costs of trading out of securities and into new ones.</w:t>
       </w:r>
     </w:p>
     <w:p>
@@ -8983,7 +9851,21 @@
         <w:rPr>
           <w:lang w:val="en-US"/>
         </w:rPr>
-        <w:t xml:space="preserve"> We can calculate the mean equilibrium return using the Capital Asset Pricing Model (CAPM) and estimate the variance of the mean equilibrium return by taking the sampling distribution of the mean (in the textbook, they assume some “t”&lt;1 that is multiplied by the variance of asset returns). Once we have determined our </w:t>
+        <w:t xml:space="preserve"> We can calculate the mean equilibrium return using the Capital Asset Pricing Model (CAPM) and estimate the variance of the mean equilibrium return by taking the sampling distribution of the mean (in the textbook, they assume some “</w:t>
+      </w:r>
+      <w:proofErr w:type="gramStart"/>
+      <w:r>
+        <w:rPr>
+          <w:lang w:val="en-US"/>
+        </w:rPr>
+        <w:t>t”&lt;</w:t>
+      </w:r>
+      <w:proofErr w:type="gramEnd"/>
+      <w:r>
+        <w:rPr>
+          <w:lang w:val="en-US"/>
+        </w:rPr>
+        <w:t xml:space="preserve">1 that is multiplied by the variance of asset returns). Once we have determined our </w:t>
       </w:r>
       <w:r>
         <w:rPr>
@@ -9671,7 +10553,21 @@
         <w:rPr>
           <w:lang w:val="en-US"/>
         </w:rPr>
-        <w:t xml:space="preserve">This paper looks at the classic Markowitz MVO model, and aims to </w:t>
+        <w:t xml:space="preserve">This paper looks at the classic Markowitz MVO </w:t>
+      </w:r>
+      <w:proofErr w:type="gramStart"/>
+      <w:r>
+        <w:rPr>
+          <w:lang w:val="en-US"/>
+        </w:rPr>
+        <w:t>model, and</w:t>
+      </w:r>
+      <w:proofErr w:type="gramEnd"/>
+      <w:r>
+        <w:rPr>
+          <w:lang w:val="en-US"/>
+        </w:rPr>
+        <w:t xml:space="preserve"> aims to </w:t>
       </w:r>
       <w:r>
         <w:rPr>
@@ -9798,7 +10694,21 @@
           <w:lang w:val="en-US"/>
         </w:rPr>
         <w:lastRenderedPageBreak/>
-        <w:t>The classic (branch and bound) solution is the optimal solution. The research found that, having run the model on nine IBM quantum computers (known as Noisy Intermediate Scale Quantum devices or NISQ), three of them returned the optimal solution. It goes on to conclude that as quantum computers evolve to more appropriate characteristics, MVO across a wider range of assets will be possible.</w:t>
+        <w:t xml:space="preserve">The classic (branch and bound) solution </w:t>
+      </w:r>
+      <w:proofErr w:type="gramStart"/>
+      <w:r>
+        <w:rPr>
+          <w:lang w:val="en-US"/>
+        </w:rPr>
+        <w:t>is</w:t>
+      </w:r>
+      <w:proofErr w:type="gramEnd"/>
+      <w:r>
+        <w:rPr>
+          <w:lang w:val="en-US"/>
+        </w:rPr>
+        <w:t xml:space="preserve"> the optimal solution. The research found that, having run the model on nine IBM quantum computers (known as Noisy Intermediate Scale Quantum devices or NISQ), three of them returned the optimal solution. It goes on to conclude that as quantum computers evolve to more appropriate characteristics, MVO across a wider range of assets will be possible.</w:t>
       </w:r>
     </w:p>
     <w:p>
@@ -10133,35 +11043,7 @@
             <w:rStyle w:val="Hyperlink"/>
             <w:lang w:val="en-US"/>
           </w:rPr>
-          <w:t>https://iee</w:t>
-        </w:r>
-        <w:r>
-          <w:rPr>
-            <w:rStyle w:val="Hyperlink"/>
-            <w:lang w:val="en-US"/>
-          </w:rPr>
-          <w:t>e</w:t>
-        </w:r>
-        <w:r>
-          <w:rPr>
-            <w:rStyle w:val="Hyperlink"/>
-            <w:lang w:val="en-US"/>
-          </w:rPr>
-          <w:t>xp</w:t>
-        </w:r>
-        <w:r>
-          <w:rPr>
-            <w:rStyle w:val="Hyperlink"/>
-            <w:lang w:val="en-US"/>
-          </w:rPr>
-          <w:t>l</w:t>
-        </w:r>
-        <w:r>
-          <w:rPr>
-            <w:rStyle w:val="Hyperlink"/>
-            <w:lang w:val="en-US"/>
-          </w:rPr>
-          <w:t>ore.ieee.org/document/10254556</w:t>
+          <w:t>https://ieeexplore.ieee.org/document/10254556</w:t>
         </w:r>
       </w:hyperlink>
     </w:p>
@@ -10643,6 +11525,19 @@
           <w:lang w:val="en-US"/>
         </w:rPr>
       </w:pPr>
+      <w:r>
+        <w:rPr>
+          <w:lang w:val="en-US"/>
+        </w:rPr>
+        <w:t>Time: 5 hours</w:t>
+      </w:r>
+    </w:p>
+    <w:p>
+      <w:pPr>
+        <w:rPr>
+          <w:lang w:val="en-US"/>
+        </w:rPr>
+      </w:pPr>
     </w:p>
     <w:p>
       <w:pPr>
@@ -10680,7 +11575,13 @@
         <w:rPr>
           <w:lang w:val="en-US"/>
         </w:rPr>
-        <w:t>The Ising model represents a network of sites, indexed “</w:t>
+        <w:t xml:space="preserve">The Ising model represents a </w:t>
+      </w:r>
+      <w:r>
+        <w:rPr>
+          <w:lang w:val="en-US"/>
+        </w:rPr>
+        <w:t>square lattice split into a set of sites, indexed “</w:t>
       </w:r>
       <w:proofErr w:type="spellStart"/>
       <w:r>
@@ -10694,47 +11595,163 @@
         <w:rPr>
           <w:lang w:val="en-US"/>
         </w:rPr>
-        <w:t xml:space="preserve">” in a square lattice. Each site has a binary state, 1 or -1. </w:t>
-      </w:r>
-      <w:r>
-        <w:rPr>
-          <w:lang w:val="en-US"/>
-        </w:rPr>
-        <w:t xml:space="preserve">We can consider this model to represent a ferromagnet like Iron. Iron can become a permanent magnet if placed under an external magnetic field that leads each “site” in the material to hold the same electron spin. In this case, the electron dipoles together form a negatively or positively charged magnetic force and can </w:t>
-      </w:r>
-      <w:r>
-        <w:rPr>
-          <w:lang w:val="en-US"/>
-        </w:rPr>
-        <w:t>attract other magnetic materials. Looking at the Ising problem without an external field yields an equivalent formulation as the Max-Cut problem.</w:t>
-      </w:r>
-      <w:r>
-        <w:rPr>
-          <w:lang w:val="en-US"/>
-        </w:rPr>
-        <w:t xml:space="preserve"> </w:t>
-      </w:r>
-    </w:p>
-    <w:p>
-      <w:pPr>
-        <w:rPr>
-          <w:lang w:val="en-US"/>
-        </w:rPr>
-      </w:pPr>
-    </w:p>
-    <w:p>
-      <w:pPr>
-        <w:rPr>
-          <w:lang w:val="en-US"/>
-        </w:rPr>
-      </w:pPr>
-      <w:r>
-        <w:rPr>
-          <w:lang w:val="en-US"/>
-        </w:rPr>
-        <w:t>In the traditional Ising model, each site also has some interaction, J(</w:t>
+        <w:t>”</w:t>
+      </w:r>
+      <w:r>
+        <w:rPr>
+          <w:lang w:val="en-US"/>
+        </w:rPr>
+        <w:t xml:space="preserve">. Each site has a binary state, 1 or -1. </w:t>
+      </w:r>
+      <w:r>
+        <w:rPr>
+          <w:lang w:val="en-US"/>
+        </w:rPr>
+        <w:t xml:space="preserve">We can consider this model to represent a ferromagnet </w:t>
+      </w:r>
+      <w:r>
+        <w:rPr>
+          <w:lang w:val="en-US"/>
+        </w:rPr>
+        <w:t xml:space="preserve">such as </w:t>
+      </w:r>
+      <w:r>
+        <w:rPr>
+          <w:lang w:val="en-US"/>
+        </w:rPr>
+        <w:t xml:space="preserve">Iron. Iron can become a permanent magnet if placed under an external magnetic field that leads each “site” in the material to hold the same electron spin. In this case, the electron dipoles together form a negatively or positively charged magnetic force and can </w:t>
+      </w:r>
+      <w:r>
+        <w:rPr>
+          <w:lang w:val="en-US"/>
+        </w:rPr>
+        <w:t xml:space="preserve">attract other magnetic materials. </w:t>
+      </w:r>
+    </w:p>
+    <w:p>
+      <w:pPr>
+        <w:rPr>
+          <w:lang w:val="en-US"/>
+        </w:rPr>
+      </w:pPr>
+    </w:p>
+    <w:p>
+      <w:pPr>
+        <w:rPr>
+          <w:lang w:val="en-US"/>
+        </w:rPr>
+      </w:pPr>
+      <w:r>
+        <w:rPr>
+          <w:noProof/>
+        </w:rPr>
+        <w:drawing>
+          <wp:inline distT="0" distB="0" distL="0" distR="0" wp14:anchorId="7D5C5998" wp14:editId="4B6AF8B8">
+            <wp:extent cx="1879288" cy="1340599"/>
+            <wp:effectExtent l="0" t="0" r="6985" b="0"/>
+            <wp:docPr id="821059933" name="Picture 1" descr="3: Schematic representation of a configuration of the 2D Ising model on...  | Download Scientific Diagram"/>
+            <wp:cNvGraphicFramePr>
+              <a:graphicFrameLocks xmlns:a="http://schemas.openxmlformats.org/drawingml/2006/main" noChangeAspect="1"/>
+            </wp:cNvGraphicFramePr>
+            <a:graphic xmlns:a="http://schemas.openxmlformats.org/drawingml/2006/main">
+              <a:graphicData uri="http://schemas.openxmlformats.org/drawingml/2006/picture">
+                <pic:pic xmlns:pic="http://schemas.openxmlformats.org/drawingml/2006/picture">
+                  <pic:nvPicPr>
+                    <pic:cNvPr id="0" name="Picture 1" descr="3: Schematic representation of a configuration of the 2D Ising model on...  | Download Scientific Diagram"/>
+                    <pic:cNvPicPr>
+                      <a:picLocks noChangeAspect="1" noChangeArrowheads="1"/>
+                    </pic:cNvPicPr>
+                  </pic:nvPicPr>
+                  <pic:blipFill>
+                    <a:blip r:embed="rId24" cstate="print">
+                      <a:extLst>
+                        <a:ext uri="{28A0092B-C50C-407E-A947-70E740481C1C}">
+                          <a14:useLocalDpi xmlns:a14="http://schemas.microsoft.com/office/drawing/2010/main" val="0"/>
+                        </a:ext>
+                      </a:extLst>
+                    </a:blip>
+                    <a:srcRect/>
+                    <a:stretch>
+                      <a:fillRect/>
+                    </a:stretch>
+                  </pic:blipFill>
+                  <pic:spPr bwMode="auto">
+                    <a:xfrm flipV="1">
+                      <a:off x="0" y="0"/>
+                      <a:ext cx="1889501" cy="1347884"/>
+                    </a:xfrm>
+                    <a:prstGeom prst="rect">
+                      <a:avLst/>
+                    </a:prstGeom>
+                    <a:noFill/>
+                    <a:ln>
+                      <a:noFill/>
+                    </a:ln>
+                  </pic:spPr>
+                </pic:pic>
+              </a:graphicData>
+            </a:graphic>
+          </wp:inline>
+        </w:drawing>
+      </w:r>
+    </w:p>
+    <w:p>
+      <w:pPr>
+        <w:rPr>
+          <w:lang w:val="en-US"/>
+        </w:rPr>
+      </w:pPr>
+    </w:p>
+    <w:p>
+      <w:pPr>
+        <w:rPr>
+          <w:lang w:val="en-US"/>
+        </w:rPr>
+      </w:pPr>
+      <w:r>
+        <w:rPr>
+          <w:lang w:val="en-US"/>
+        </w:rPr>
+        <w:t xml:space="preserve">In </w:t>
+      </w:r>
+      <w:r>
+        <w:rPr>
+          <w:lang w:val="en-US"/>
+        </w:rPr>
+        <w:t xml:space="preserve">a </w:t>
+      </w:r>
+      <w:r>
+        <w:rPr>
+          <w:lang w:val="en-US"/>
+        </w:rPr>
+        <w:t xml:space="preserve">traditional Ising model, each site </w:t>
+      </w:r>
+      <w:r>
+        <w:rPr>
+          <w:lang w:val="en-US"/>
+        </w:rPr>
+        <w:t xml:space="preserve">not only has its binary state, or electron spin, but it </w:t>
+      </w:r>
+      <w:r>
+        <w:rPr>
+          <w:lang w:val="en-US"/>
+        </w:rPr>
+        <w:t xml:space="preserve">also has some interaction, </w:t>
+      </w:r>
+      <w:r>
+        <w:rPr>
+          <w:lang w:val="en-US"/>
+        </w:rPr>
+        <w:t>J</w:t>
+      </w:r>
+      <w:r>
+        <w:rPr>
+          <w:lang w:val="en-US"/>
+        </w:rPr>
+        <w:t>(</w:t>
       </w:r>
       <w:proofErr w:type="spellStart"/>
+      <w:proofErr w:type="gramStart"/>
       <w:r>
         <w:rPr>
           <w:lang w:val="en-US"/>
@@ -10742,11 +11759,48 @@
         <w:t>i,j</w:t>
       </w:r>
       <w:proofErr w:type="spellEnd"/>
-      <w:r>
-        <w:rPr>
-          <w:lang w:val="en-US"/>
-        </w:rPr>
-        <w:t xml:space="preserve">), external magnetic field  h(j) [for point j] interacting with it. We can consider the </w:t>
+      <w:proofErr w:type="gramEnd"/>
+      <w:r>
+        <w:rPr>
+          <w:lang w:val="en-US"/>
+        </w:rPr>
+        <w:t>)</w:t>
+      </w:r>
+      <w:r>
+        <w:rPr>
+          <w:lang w:val="en-US"/>
+        </w:rPr>
+        <w:t xml:space="preserve"> between neighboring sites that impacts the energy of the system. The traditional Ising model also features an</w:t>
+      </w:r>
+      <w:r>
+        <w:rPr>
+          <w:lang w:val="en-US"/>
+        </w:rPr>
+        <w:t xml:space="preserve"> external magnetic </w:t>
+      </w:r>
+      <w:r>
+        <w:rPr>
+          <w:lang w:val="en-US"/>
+        </w:rPr>
+        <w:t xml:space="preserve">force </w:t>
+      </w:r>
+      <w:r>
+        <w:rPr>
+          <w:lang w:val="en-US"/>
+        </w:rPr>
+        <w:t xml:space="preserve">h(j) </w:t>
+      </w:r>
+      <w:r>
+        <w:rPr>
+          <w:lang w:val="en-US"/>
+        </w:rPr>
+        <w:t>for each point j.</w:t>
+      </w:r>
+      <w:r>
+        <w:rPr>
+          <w:lang w:val="en-US"/>
+        </w:rPr>
+        <w:t xml:space="preserve"> We can consider the </w:t>
       </w:r>
       <w:r>
         <w:rPr>
@@ -10758,24 +11812,65 @@
         <w:rPr>
           <w:lang w:val="en-US"/>
         </w:rPr>
-        <w:t xml:space="preserve">energy of some Ising lattice configuration as the following formula: </w:t>
-      </w:r>
-    </w:p>
-    <w:p>
-      <w:pPr>
-        <w:rPr>
-          <w:lang w:val="en-US"/>
-        </w:rPr>
-      </w:pPr>
-    </w:p>
-    <w:p>
-      <w:pPr>
-        <w:rPr>
-          <w:lang w:val="en-US"/>
-        </w:rPr>
-      </w:pPr>
-      <w:r>
-        <w:rPr>
+        <w:t xml:space="preserve">energy of some Ising </w:t>
+      </w:r>
+      <w:r>
+        <w:rPr>
+          <w:lang w:val="en-US"/>
+        </w:rPr>
+        <w:t xml:space="preserve">model </w:t>
+      </w:r>
+      <w:r>
+        <w:rPr>
+          <w:lang w:val="en-US"/>
+        </w:rPr>
+        <w:t>as the following formula</w:t>
+      </w:r>
+      <w:r>
+        <w:rPr>
+          <w:lang w:val="en-US"/>
+        </w:rPr>
+        <w:t>, where &lt;</w:t>
+      </w:r>
+      <w:proofErr w:type="spellStart"/>
+      <w:proofErr w:type="gramStart"/>
+      <w:r>
+        <w:rPr>
+          <w:lang w:val="en-US"/>
+        </w:rPr>
+        <w:t>i,j</w:t>
+      </w:r>
+      <w:proofErr w:type="spellEnd"/>
+      <w:proofErr w:type="gramEnd"/>
+      <w:r>
+        <w:rPr>
+          <w:lang w:val="en-US"/>
+        </w:rPr>
+        <w:t>&gt; denotes neighboring pairs</w:t>
+      </w:r>
+      <w:r>
+        <w:rPr>
+          <w:lang w:val="en-US"/>
+        </w:rPr>
+        <w:t xml:space="preserve">: </w:t>
+      </w:r>
+    </w:p>
+    <w:p>
+      <w:pPr>
+        <w:rPr>
+          <w:lang w:val="en-US"/>
+        </w:rPr>
+      </w:pPr>
+    </w:p>
+    <w:p>
+      <w:pPr>
+        <w:rPr>
+          <w:lang w:val="en-US"/>
+        </w:rPr>
+      </w:pPr>
+      <w:r>
+        <w:rPr>
+          <w:noProof/>
           <w:lang w:val="en-US"/>
         </w:rPr>
         <w:drawing>
@@ -10794,7 +11889,7 @@
                     <pic:cNvPicPr/>
                   </pic:nvPicPr>
                   <pic:blipFill>
-                    <a:blip r:embed="rId24"/>
+                    <a:blip r:embed="rId25"/>
                     <a:stretch>
                       <a:fillRect/>
                     </a:stretch>
@@ -10847,65 +11942,143 @@
         </w:rPr>
         <w:t xml:space="preserve">We can consider that if two sites have the same electron spin and a positive interaction effect, the energy of the lattice will decrease overall. </w:t>
       </w:r>
-    </w:p>
-    <w:p>
-      <w:pPr>
-        <w:rPr>
-          <w:lang w:val="en-US"/>
-        </w:rPr>
-      </w:pPr>
-      <w:r>
-        <w:rPr>
-          <w:lang w:val="en-US"/>
-        </w:rPr>
-        <w:lastRenderedPageBreak/>
-        <w:t xml:space="preserve">The second term iterates through each site, taking the sum, at each site, of the external field multiplied by the electron spin in that area and then multiplies the sum by </w:t>
-      </w:r>
-      <w:r>
-        <w:rPr>
-          <w:lang w:val="en-US"/>
-        </w:rPr>
-        <w:t xml:space="preserve">mu, our dipole moment. </w:t>
-      </w:r>
-    </w:p>
-    <w:p>
-      <w:pPr>
-        <w:rPr>
-          <w:lang w:val="en-US"/>
-        </w:rPr>
-      </w:pPr>
-    </w:p>
-    <w:p>
-      <w:pPr>
-        <w:rPr>
-          <w:lang w:val="en-US"/>
-        </w:rPr>
-      </w:pPr>
-      <w:r>
-        <w:rPr>
-          <w:lang w:val="en-US"/>
-        </w:rPr>
-        <w:t xml:space="preserve">We can consider a simplified version of the Ising model where there is no external magnetic field operating on the lattice sites. This would cause our second term in the total energy formula to evaluate to zero, and our total energy of the lattice becomes only a function of the first term. </w:t>
-      </w:r>
-    </w:p>
-    <w:p>
-      <w:pPr>
-        <w:rPr>
-          <w:lang w:val="en-US"/>
-        </w:rPr>
-      </w:pPr>
-    </w:p>
-    <w:p>
-      <w:pPr>
-        <w:rPr>
-          <w:lang w:val="en-US"/>
-        </w:rPr>
-      </w:pPr>
-      <w:r>
-        <w:rPr>
-          <w:lang w:val="en-US"/>
-        </w:rPr>
-        <w:t>As mentioned, in this case, the problem becomes similar to a graph maximum cut (max-cut) problem. The Max-Cut problem will be described below.</w:t>
+      <w:r>
+        <w:rPr>
+          <w:lang w:val="en-US"/>
+        </w:rPr>
+        <w:t>Neighboring electrons with opposite spins lead to an increase in total lattice energy.</w:t>
+      </w:r>
+    </w:p>
+    <w:p>
+      <w:pPr>
+        <w:rPr>
+          <w:lang w:val="en-US"/>
+        </w:rPr>
+      </w:pPr>
+    </w:p>
+    <w:p>
+      <w:pPr>
+        <w:rPr>
+          <w:lang w:val="en-US"/>
+        </w:rPr>
+      </w:pPr>
+      <w:r>
+        <w:rPr>
+          <w:lang w:val="en-US"/>
+        </w:rPr>
+        <w:t xml:space="preserve">The second term </w:t>
+      </w:r>
+      <w:r>
+        <w:rPr>
+          <w:lang w:val="en-US"/>
+        </w:rPr>
+        <w:t xml:space="preserve">of the total energy formula </w:t>
+      </w:r>
+      <w:r>
+        <w:rPr>
+          <w:lang w:val="en-US"/>
+        </w:rPr>
+        <w:t>iterates through each site, taking the sum</w:t>
+      </w:r>
+      <w:r>
+        <w:rPr>
+          <w:lang w:val="en-US"/>
+        </w:rPr>
+        <w:t xml:space="preserve"> </w:t>
+      </w:r>
+      <w:r>
+        <w:rPr>
+          <w:lang w:val="en-US"/>
+        </w:rPr>
+        <w:t xml:space="preserve">of the external field multiplied by the electron spin </w:t>
+      </w:r>
+      <w:r>
+        <w:rPr>
+          <w:lang w:val="en-US"/>
+        </w:rPr>
+        <w:t xml:space="preserve">for each. It then multiplies this sum by mu, the dipole moment for the overall lattice. </w:t>
+      </w:r>
+    </w:p>
+    <w:p>
+      <w:pPr>
+        <w:rPr>
+          <w:lang w:val="en-US"/>
+        </w:rPr>
+      </w:pPr>
+    </w:p>
+    <w:p>
+      <w:pPr>
+        <w:rPr>
+          <w:lang w:val="en-US"/>
+        </w:rPr>
+      </w:pPr>
+      <w:r>
+        <w:rPr>
+          <w:lang w:val="en-US"/>
+        </w:rPr>
+        <w:t>However, w</w:t>
+      </w:r>
+      <w:r>
+        <w:rPr>
+          <w:lang w:val="en-US"/>
+        </w:rPr>
+        <w:t xml:space="preserve">e can consider a simplified version of the Ising model where there is no external magnetic field operating on the lattice sites. This would cause our second term in the total energy formula to evaluate to zero, and our total energy of the lattice becomes only a function of the first term. </w:t>
+      </w:r>
+      <w:r>
+        <w:rPr>
+          <w:lang w:val="en-US"/>
+        </w:rPr>
+        <w:t>I</w:t>
+      </w:r>
+      <w:r>
+        <w:rPr>
+          <w:lang w:val="en-US"/>
+        </w:rPr>
+        <w:t xml:space="preserve">n this case, the problem becomes </w:t>
+      </w:r>
+      <w:proofErr w:type="gramStart"/>
+      <w:r>
+        <w:rPr>
+          <w:lang w:val="en-US"/>
+        </w:rPr>
+        <w:t>similar to</w:t>
+      </w:r>
+      <w:proofErr w:type="gramEnd"/>
+      <w:r>
+        <w:rPr>
+          <w:lang w:val="en-US"/>
+        </w:rPr>
+        <w:t xml:space="preserve"> a graph maximum cut (max-cut) problem. The </w:t>
+      </w:r>
+      <w:r>
+        <w:rPr>
+          <w:lang w:val="en-US"/>
+        </w:rPr>
+        <w:t>m</w:t>
+      </w:r>
+      <w:r>
+        <w:rPr>
+          <w:lang w:val="en-US"/>
+        </w:rPr>
+        <w:t>ax-</w:t>
+      </w:r>
+      <w:r>
+        <w:rPr>
+          <w:lang w:val="en-US"/>
+        </w:rPr>
+        <w:t>c</w:t>
+      </w:r>
+      <w:r>
+        <w:rPr>
+          <w:lang w:val="en-US"/>
+        </w:rPr>
+        <w:t>ut problem will be described below</w:t>
+      </w:r>
+      <w:r>
+        <w:rPr>
+          <w:lang w:val="en-US"/>
+        </w:rPr>
+        <w:t>, alongside its relation to the simplified Ising problem.</w:t>
       </w:r>
     </w:p>
     <w:p>
@@ -10931,9 +12104,34 @@
         <w:rPr>
           <w:lang w:val="en-US"/>
         </w:rPr>
-        <w:t xml:space="preserve"> and a set of edges “E(G)”, each of which corresponds to a weight “W(</w:t>
+        <w:t xml:space="preserve"> and a set of edges “E(G)”, </w:t>
+      </w:r>
+      <w:r>
+        <w:rPr>
+          <w:lang w:val="en-US"/>
+        </w:rPr>
+        <w:t xml:space="preserve">where each edge E(G) has a </w:t>
+      </w:r>
+      <w:r>
+        <w:rPr>
+          <w:lang w:val="en-US"/>
+        </w:rPr>
+        <w:t>correspond</w:t>
+      </w:r>
+      <w:r>
+        <w:rPr>
+          <w:lang w:val="en-US"/>
+        </w:rPr>
+        <w:t xml:space="preserve">ing </w:t>
+      </w:r>
+      <w:r>
+        <w:rPr>
+          <w:lang w:val="en-US"/>
+        </w:rPr>
+        <w:t>weight “W(</w:t>
       </w:r>
       <w:proofErr w:type="spellStart"/>
+      <w:proofErr w:type="gramStart"/>
       <w:r>
         <w:rPr>
           <w:lang w:val="en-US"/>
@@ -10941,6 +12139,7 @@
         <w:t>i,j</w:t>
       </w:r>
       <w:proofErr w:type="spellEnd"/>
+      <w:proofErr w:type="gramEnd"/>
       <w:r>
         <w:rPr>
           <w:lang w:val="en-US"/>
@@ -10951,25 +12150,115 @@
         <w:rPr>
           <w:lang w:val="en-US"/>
         </w:rPr>
-        <w:t>. If we split the graph “G” into</w:t>
-      </w:r>
-      <w:r>
-        <w:rPr>
-          <w:lang w:val="en-US"/>
-        </w:rPr>
-        <w:t xml:space="preserve"> </w:t>
-      </w:r>
-      <w:r>
-        <w:rPr>
-          <w:lang w:val="en-US"/>
-        </w:rPr>
-        <w:t xml:space="preserve">two groups, one where each vertex it denoted 1 and the other where each vertex is denoted -1, the maximum cut problem aims to select groups 1 and -1 that maximize the total weight of edges between vertices from opposing groups. In another sense, one can consider this problem as cutting some line in the network graph that splits it into two groups and summing the weight of each connection that is crossed, or broken, by the line. </w:t>
-      </w:r>
-      <w:r>
-        <w:rPr>
-          <w:lang w:val="en-US"/>
-        </w:rPr>
-        <w:t xml:space="preserve">In comparing the max cut problem with the Ising problem, we can consider neighboring sites with opposite electron spins as “cut edges”. </w:t>
+        <w:t xml:space="preserve">. If we split the graph “G” into </w:t>
+      </w:r>
+      <w:r>
+        <w:rPr>
+          <w:lang w:val="en-US"/>
+        </w:rPr>
+        <w:t xml:space="preserve">two groups, one </w:t>
+      </w:r>
+      <w:r>
+        <w:rPr>
+          <w:lang w:val="en-US"/>
+        </w:rPr>
+        <w:t xml:space="preserve">with vertices </w:t>
+      </w:r>
+      <w:r>
+        <w:rPr>
+          <w:lang w:val="en-US"/>
+        </w:rPr>
+        <w:t xml:space="preserve">denoted 1 and the other </w:t>
+      </w:r>
+      <w:r>
+        <w:rPr>
+          <w:lang w:val="en-US"/>
+        </w:rPr>
+        <w:t>with vertices denoted -</w:t>
+      </w:r>
+      <w:r>
+        <w:rPr>
+          <w:lang w:val="en-US"/>
+        </w:rPr>
+        <w:t xml:space="preserve">1, the maximum cut problem aims to select groups </w:t>
+      </w:r>
+      <w:r>
+        <w:rPr>
+          <w:lang w:val="en-US"/>
+        </w:rPr>
+        <w:t>that maximize</w:t>
+      </w:r>
+      <w:r>
+        <w:rPr>
+          <w:lang w:val="en-US"/>
+        </w:rPr>
+        <w:t xml:space="preserve"> the total weight of edges between vertices from opposing groups. In another sense, one can consider this problem as cutting some line in the network graph that splits it into two groups and summing the weight of each connection that is crossed, or broken, by the line. </w:t>
+      </w:r>
+      <w:r>
+        <w:rPr>
+          <w:lang w:val="en-US"/>
+        </w:rPr>
+        <w:t>As it relates to the Ising problem, the edges between vertices in opposing groups are equivalent to neighboring electrons with opposite electron spins. Below is a visualization of the maximum-cut problem, where the aim is to maximize the score of the edges crossed by a line. The main decision variable here is which line to draw (or which group to assign each vertex).</w:t>
+      </w:r>
+    </w:p>
+    <w:p>
+      <w:pPr>
+        <w:rPr>
+          <w:lang w:val="en-US"/>
+        </w:rPr>
+      </w:pPr>
+      <w:r>
+        <w:rPr>
+          <w:noProof/>
+        </w:rPr>
+        <w:drawing>
+          <wp:inline distT="0" distB="0" distL="0" distR="0" wp14:anchorId="7C6CF945" wp14:editId="59571E9F">
+            <wp:extent cx="2546856" cy="2036942"/>
+            <wp:effectExtent l="0" t="0" r="0" b="0"/>
+            <wp:docPr id="1641386420" name="Picture 2" descr="Maximum cut - Wikipedia"/>
+            <wp:cNvGraphicFramePr>
+              <a:graphicFrameLocks xmlns:a="http://schemas.openxmlformats.org/drawingml/2006/main" noChangeAspect="1"/>
+            </wp:cNvGraphicFramePr>
+            <a:graphic xmlns:a="http://schemas.openxmlformats.org/drawingml/2006/main">
+              <a:graphicData uri="http://schemas.openxmlformats.org/drawingml/2006/picture">
+                <pic:pic xmlns:pic="http://schemas.openxmlformats.org/drawingml/2006/picture">
+                  <pic:nvPicPr>
+                    <pic:cNvPr id="0" name="Picture 3" descr="Maximum cut - Wikipedia"/>
+                    <pic:cNvPicPr>
+                      <a:picLocks noChangeAspect="1" noChangeArrowheads="1"/>
+                    </pic:cNvPicPr>
+                  </pic:nvPicPr>
+                  <pic:blipFill>
+                    <a:blip r:embed="rId26" cstate="print">
+                      <a:extLst>
+                        <a:ext uri="{28A0092B-C50C-407E-A947-70E740481C1C}">
+                          <a14:useLocalDpi xmlns:a14="http://schemas.microsoft.com/office/drawing/2010/main" val="0"/>
+                        </a:ext>
+                      </a:extLst>
+                    </a:blip>
+                    <a:srcRect/>
+                    <a:stretch>
+                      <a:fillRect/>
+                    </a:stretch>
+                  </pic:blipFill>
+                  <pic:spPr bwMode="auto">
+                    <a:xfrm>
+                      <a:off x="0" y="0"/>
+                      <a:ext cx="2601142" cy="2080360"/>
+                    </a:xfrm>
+                    <a:prstGeom prst="rect">
+                      <a:avLst/>
+                    </a:prstGeom>
+                    <a:noFill/>
+                    <a:ln>
+                      <a:noFill/>
+                    </a:ln>
+                  </pic:spPr>
+                </pic:pic>
+              </a:graphicData>
+            </a:graphic>
+          </wp:inline>
+        </w:drawing>
       </w:r>
     </w:p>
     <w:p>
@@ -11001,24 +12290,37 @@
         <w:rPr>
           <w:lang w:val="en-US"/>
         </w:rPr>
-        <w:t>(V+) as the set of edges that connect vertices from separate groups (cut edges). The size of a cut is equal to the following:</w:t>
-      </w:r>
-    </w:p>
-    <w:p>
-      <w:pPr>
-        <w:rPr>
-          <w:lang w:val="en-US"/>
-        </w:rPr>
-      </w:pPr>
-    </w:p>
-    <w:p>
-      <w:pPr>
-        <w:rPr>
-          <w:lang w:val="en-US"/>
-        </w:rPr>
-      </w:pPr>
-      <w:r>
-        <w:rPr>
+        <w:t xml:space="preserve">(V+) as the set of edges that connect vertices from separate groups (cut edges). The size of a cut </w:t>
+      </w:r>
+      <w:r>
+        <w:rPr>
+          <w:lang w:val="en-US"/>
+        </w:rPr>
+        <w:t xml:space="preserve">(scenario) </w:t>
+      </w:r>
+      <w:r>
+        <w:rPr>
+          <w:lang w:val="en-US"/>
+        </w:rPr>
+        <w:t>is equal to the following:</w:t>
+      </w:r>
+    </w:p>
+    <w:p>
+      <w:pPr>
+        <w:rPr>
+          <w:lang w:val="en-US"/>
+        </w:rPr>
+      </w:pPr>
+    </w:p>
+    <w:p>
+      <w:pPr>
+        <w:rPr>
+          <w:lang w:val="en-US"/>
+        </w:rPr>
+      </w:pPr>
+      <w:r>
+        <w:rPr>
+          <w:noProof/>
           <w:lang w:val="en-US"/>
         </w:rPr>
         <w:drawing>
@@ -11037,7 +12339,7 @@
                     <pic:cNvPicPr/>
                   </pic:nvPicPr>
                   <pic:blipFill>
-                    <a:blip r:embed="rId25"/>
+                    <a:blip r:embed="rId27"/>
                     <a:stretch>
                       <a:fillRect/>
                     </a:stretch>
@@ -11078,6 +12380,7 @@
         <w:t>Where W(</w:t>
       </w:r>
       <w:proofErr w:type="spellStart"/>
+      <w:proofErr w:type="gramStart"/>
       <w:r>
         <w:rPr>
           <w:lang w:val="en-US"/>
@@ -11085,11 +12388,18 @@
         <w:t>i,j</w:t>
       </w:r>
       <w:proofErr w:type="spellEnd"/>
-      <w:r>
-        <w:rPr>
-          <w:lang w:val="en-US"/>
-        </w:rPr>
-        <w:t>) is the corresponding weight of the edge between the two vertices of different groups. We divide by two to counteract the double-counting for (</w:t>
+      <w:proofErr w:type="gramEnd"/>
+      <w:r>
+        <w:rPr>
+          <w:lang w:val="en-US"/>
+        </w:rPr>
+        <w:t>) is the corresponding weight of the edge between the two vertices of different groups</w:t>
+      </w:r>
+      <w:r>
+        <w:rPr>
+          <w:lang w:val="en-US"/>
+        </w:rPr>
+        <w:t>, similar to J(</w:t>
       </w:r>
       <w:proofErr w:type="spellStart"/>
       <w:r>
@@ -11103,6 +12413,40 @@
         <w:rPr>
           <w:lang w:val="en-US"/>
         </w:rPr>
+        <w:t>) from the Ising model</w:t>
+      </w:r>
+      <w:r>
+        <w:rPr>
+          <w:lang w:val="en-US"/>
+        </w:rPr>
+        <w:t xml:space="preserve">. We </w:t>
+      </w:r>
+      <w:r>
+        <w:rPr>
+          <w:lang w:val="en-US"/>
+        </w:rPr>
+        <w:t xml:space="preserve">divide this sum by two </w:t>
+      </w:r>
+      <w:r>
+        <w:rPr>
+          <w:lang w:val="en-US"/>
+        </w:rPr>
+        <w:t>to counteract the double-counting for (</w:t>
+      </w:r>
+      <w:proofErr w:type="spellStart"/>
+      <w:proofErr w:type="gramStart"/>
+      <w:r>
+        <w:rPr>
+          <w:lang w:val="en-US"/>
+        </w:rPr>
+        <w:t>i,j</w:t>
+      </w:r>
+      <w:proofErr w:type="spellEnd"/>
+      <w:proofErr w:type="gramEnd"/>
+      <w:r>
+        <w:rPr>
+          <w:lang w:val="en-US"/>
+        </w:rPr>
         <w:t>) and (</w:t>
       </w:r>
       <w:proofErr w:type="spellStart"/>
@@ -11117,27 +12461,87 @@
         <w:rPr>
           <w:lang w:val="en-US"/>
         </w:rPr>
-        <w:t>) sets between the same two vertices. A popular problem is, given some network graph, what is the cut that leads to the largest size.</w:t>
-      </w:r>
-    </w:p>
-    <w:p>
-      <w:pPr>
-        <w:rPr>
-          <w:lang w:val="en-US"/>
-        </w:rPr>
-      </w:pPr>
-    </w:p>
-    <w:p>
-      <w:pPr>
-        <w:rPr>
-          <w:lang w:val="en-US"/>
-        </w:rPr>
-      </w:pPr>
-      <w:r>
-        <w:rPr>
-          <w:lang w:val="en-US"/>
-        </w:rPr>
-        <w:t>We can relate this to the Ising problem as follows. First, we define E(V+) as edges between vertices with positive spins and E(V-) as edges between vertices with negative spins. In both cases, these are not “cut” edges.</w:t>
+        <w:t xml:space="preserve">) </w:t>
+      </w:r>
+      <w:r>
+        <w:rPr>
+          <w:lang w:val="en-US"/>
+        </w:rPr>
+        <w:t>edges</w:t>
+      </w:r>
+      <w:r>
+        <w:rPr>
+          <w:lang w:val="en-US"/>
+        </w:rPr>
+        <w:t xml:space="preserve"> between the same two vertices. </w:t>
+      </w:r>
+      <w:r>
+        <w:rPr>
+          <w:lang w:val="en-US"/>
+        </w:rPr>
+        <w:t>One</w:t>
+      </w:r>
+      <w:r>
+        <w:rPr>
+          <w:lang w:val="en-US"/>
+        </w:rPr>
+        <w:t xml:space="preserve"> popular problem </w:t>
+      </w:r>
+      <w:r>
+        <w:rPr>
+          <w:lang w:val="en-US"/>
+        </w:rPr>
+        <w:t>applied to this model is</w:t>
+      </w:r>
+      <w:r>
+        <w:rPr>
+          <w:lang w:val="en-US"/>
+        </w:rPr>
+        <w:t>, given some network graph, what is the cut that leads to the largest size.</w:t>
+      </w:r>
+    </w:p>
+    <w:p>
+      <w:pPr>
+        <w:rPr>
+          <w:lang w:val="en-US"/>
+        </w:rPr>
+      </w:pPr>
+    </w:p>
+    <w:p>
+      <w:pPr>
+        <w:rPr>
+          <w:lang w:val="en-US"/>
+        </w:rPr>
+      </w:pPr>
+      <w:r>
+        <w:rPr>
+          <w:lang w:val="en-US"/>
+        </w:rPr>
+        <w:t>We can relate this to the Ising problem as follows. First, we define E(V+) as edges between v</w:t>
+      </w:r>
+      <w:r>
+        <w:rPr>
+          <w:lang w:val="en-US"/>
+        </w:rPr>
+        <w:t>ertices (or neighboring electrons)</w:t>
+      </w:r>
+      <w:r>
+        <w:rPr>
+          <w:lang w:val="en-US"/>
+        </w:rPr>
+        <w:t xml:space="preserve"> with positive spins and E(V-) as edges between vertices with negative spins. In both cases, these are not “cut” edges</w:t>
+      </w:r>
+      <w:r>
+        <w:rPr>
+          <w:lang w:val="en-US"/>
+        </w:rPr>
+        <w:t xml:space="preserve"> because they have the same spin, or binary state</w:t>
+      </w:r>
+      <w:r>
+        <w:rPr>
+          <w:lang w:val="en-US"/>
+        </w:rPr>
+        <w:t>.</w:t>
       </w:r>
       <w:r>
         <w:rPr>
@@ -11154,6 +12558,7 @@
       </w:pPr>
       <w:r>
         <w:rPr>
+          <w:noProof/>
           <w:lang w:val="en-US"/>
         </w:rPr>
         <w:drawing>
@@ -11172,7 +12577,7 @@
                     <pic:cNvPicPr/>
                   </pic:nvPicPr>
                   <pic:blipFill>
-                    <a:blip r:embed="rId26"/>
+                    <a:blip r:embed="rId28"/>
                     <a:stretch>
                       <a:fillRect/>
                     </a:stretch>
@@ -11199,47 +12604,240 @@
           <w:lang w:val="en-US"/>
         </w:rPr>
       </w:pPr>
-      <w:r>
-        <w:rPr>
-          <w:lang w:val="en-US"/>
-        </w:rPr>
-        <w:lastRenderedPageBreak/>
-        <w:t xml:space="preserve">Here, we first split the first term of our Ising formula (recall, we assume no external magnetic field here) into three parts. Edges between electrons with spins that are both positive, edges between electrons that are both negative, and spins between electrons with opposite spins. In the second formulation (at the bottom of the image) it then subtracts the edge effects between all vertices in each group. However, edges between opposite groups should be added on net, so it adds this in twice as you can see (effect*2) in the second term of the equation. Apparently, only this second term is dependent on the total energy, so maximizing (minimizing) this term is equivalent to maximizing (minimizing) the total energy of the lattice through setting electron spins (or making a cut in a network graph). </w:t>
-      </w:r>
-    </w:p>
-    <w:p>
-      <w:pPr>
-        <w:rPr>
-          <w:lang w:val="en-US"/>
-        </w:rPr>
-      </w:pPr>
-    </w:p>
-    <w:p>
-      <w:pPr>
-        <w:rPr>
-          <w:lang w:val="en-US"/>
-        </w:rPr>
-      </w:pPr>
-      <w:r>
-        <w:rPr>
-          <w:lang w:val="en-US"/>
-        </w:rPr>
-        <w:t>We can relate the Ising problem to the max-cut problem as follows:</w:t>
-      </w:r>
-    </w:p>
-    <w:p>
-      <w:pPr>
-        <w:rPr>
-          <w:lang w:val="en-US"/>
-        </w:rPr>
-      </w:pPr>
-      <w:r>
-        <w:rPr>
+    </w:p>
+    <w:p>
+      <w:pPr>
+        <w:rPr>
+          <w:lang w:val="en-US"/>
+        </w:rPr>
+      </w:pPr>
+      <w:r>
+        <w:rPr>
+          <w:lang w:val="en-US"/>
+        </w:rPr>
+        <w:t xml:space="preserve">In the first transformation, the simplified Ising formula </w:t>
+      </w:r>
+      <w:r>
+        <w:rPr>
+          <w:lang w:val="en-US"/>
+        </w:rPr>
+        <w:t xml:space="preserve">(recall, we assume no external magnetic field here) </w:t>
+      </w:r>
+      <w:r>
+        <w:rPr>
+          <w:lang w:val="en-US"/>
+        </w:rPr>
+        <w:t xml:space="preserve">is split </w:t>
+      </w:r>
+      <w:r>
+        <w:rPr>
+          <w:lang w:val="en-US"/>
+        </w:rPr>
+        <w:t xml:space="preserve">into </w:t>
+      </w:r>
+      <w:r>
+        <w:rPr>
+          <w:lang w:val="en-US"/>
+        </w:rPr>
+        <w:t xml:space="preserve">its </w:t>
+      </w:r>
+      <w:r>
+        <w:rPr>
+          <w:lang w:val="en-US"/>
+        </w:rPr>
+        <w:t xml:space="preserve">three parts. Edges between electrons with spins that are both positive, edges between electrons that are both </w:t>
+      </w:r>
+      <w:r>
+        <w:rPr>
+          <w:lang w:val="en-US"/>
+        </w:rPr>
+        <w:t xml:space="preserve">spinning in the </w:t>
+      </w:r>
+      <w:r>
+        <w:rPr>
+          <w:lang w:val="en-US"/>
+        </w:rPr>
+        <w:t>negative</w:t>
+      </w:r>
+      <w:r>
+        <w:rPr>
+          <w:lang w:val="en-US"/>
+        </w:rPr>
+        <w:t xml:space="preserve"> direction</w:t>
+      </w:r>
+      <w:r>
+        <w:rPr>
+          <w:lang w:val="en-US"/>
+        </w:rPr>
+        <w:t xml:space="preserve">, and </w:t>
+      </w:r>
+      <w:r>
+        <w:rPr>
+          <w:lang w:val="en-US"/>
+        </w:rPr>
+        <w:t xml:space="preserve">electrons spinning in opposite ways. </w:t>
+      </w:r>
+      <w:r>
+        <w:rPr>
+          <w:lang w:val="en-US"/>
+        </w:rPr>
+        <w:t xml:space="preserve">In the second </w:t>
+      </w:r>
+      <w:r>
+        <w:rPr>
+          <w:lang w:val="en-US"/>
+        </w:rPr>
+        <w:t>transformation,</w:t>
+      </w:r>
+      <w:r>
+        <w:rPr>
+          <w:lang w:val="en-US"/>
+        </w:rPr>
+        <w:t xml:space="preserve"> </w:t>
+      </w:r>
+      <w:r>
+        <w:rPr>
+          <w:lang w:val="en-US"/>
+        </w:rPr>
+        <w:t xml:space="preserve">the first term takes the negative edge weight between </w:t>
+      </w:r>
+      <w:r>
+        <w:rPr>
+          <w:lang w:val="en-US"/>
+        </w:rPr>
+        <w:t xml:space="preserve">all </w:t>
+      </w:r>
+      <w:r>
+        <w:rPr>
+          <w:lang w:val="en-US"/>
+        </w:rPr>
+        <w:t xml:space="preserve">(neighboring) </w:t>
+      </w:r>
+      <w:r>
+        <w:rPr>
+          <w:lang w:val="en-US"/>
+        </w:rPr>
+        <w:t xml:space="preserve">vertices in each group. However, edges between opposite groups should be </w:t>
+      </w:r>
+      <w:r>
+        <w:rPr>
+          <w:lang w:val="en-US"/>
+        </w:rPr>
+        <w:t>additive</w:t>
+      </w:r>
+      <w:r>
+        <w:rPr>
+          <w:lang w:val="en-US"/>
+        </w:rPr>
+        <w:t xml:space="preserve"> </w:t>
+      </w:r>
+      <w:r>
+        <w:rPr>
+          <w:lang w:val="en-US"/>
+        </w:rPr>
+        <w:t xml:space="preserve">to the total energy, so this must be added back to neutralize the negative effect and then again to reach a </w:t>
+      </w:r>
+      <w:r>
+        <w:rPr>
+          <w:lang w:val="en-US"/>
+        </w:rPr>
+        <w:t>net</w:t>
+      </w:r>
+      <w:r>
+        <w:rPr>
+          <w:lang w:val="en-US"/>
+        </w:rPr>
+        <w:t>-positive effect</w:t>
+      </w:r>
+      <w:r>
+        <w:rPr>
+          <w:lang w:val="en-US"/>
+        </w:rPr>
+        <w:t>,</w:t>
+      </w:r>
+      <w:r>
+        <w:rPr>
+          <w:lang w:val="en-US"/>
+        </w:rPr>
+        <w:t xml:space="preserve"> which is why the second term is multiplied by two for cut edges. </w:t>
+      </w:r>
+    </w:p>
+    <w:p>
+      <w:pPr>
+        <w:rPr>
+          <w:lang w:val="en-US"/>
+        </w:rPr>
+      </w:pPr>
+    </w:p>
+    <w:p>
+      <w:pPr>
+        <w:rPr>
+          <w:lang w:val="en-US"/>
+        </w:rPr>
+      </w:pPr>
+      <w:r>
+        <w:rPr>
+          <w:lang w:val="en-US"/>
+        </w:rPr>
+        <w:t xml:space="preserve">Apparently, only </w:t>
+      </w:r>
+      <w:r>
+        <w:rPr>
+          <w:lang w:val="en-US"/>
+        </w:rPr>
+        <w:t xml:space="preserve">the </w:t>
+      </w:r>
+      <w:r>
+        <w:rPr>
+          <w:lang w:val="en-US"/>
+        </w:rPr>
+        <w:t xml:space="preserve">second term </w:t>
+      </w:r>
+      <w:r>
+        <w:rPr>
+          <w:lang w:val="en-US"/>
+        </w:rPr>
+        <w:t xml:space="preserve">of this final transformation </w:t>
+      </w:r>
+      <w:r>
+        <w:rPr>
+          <w:lang w:val="en-US"/>
+        </w:rPr>
+        <w:t>is dependent on the total energy</w:t>
+      </w:r>
+      <w:r>
+        <w:rPr>
+          <w:lang w:val="en-US"/>
+        </w:rPr>
+        <w:t xml:space="preserve"> of the lattice</w:t>
+      </w:r>
+      <w:r>
+        <w:rPr>
+          <w:lang w:val="en-US"/>
+        </w:rPr>
+        <w:t>, so maximizing (minimizing) this term is equivalent to maximizing (minimizing) the total energy of the lattice</w:t>
+      </w:r>
+      <w:r>
+        <w:rPr>
+          <w:lang w:val="en-US"/>
+        </w:rPr>
+        <w:t>. In this sense, both the Ising problem and max-cut problem aim to maximize the weight of cut edges. A mathematical formula that relates the Ising problem to the Max-Cut problem is defined formally below:</w:t>
+      </w:r>
+    </w:p>
+    <w:p>
+      <w:pPr>
+        <w:rPr>
+          <w:lang w:val="en-US"/>
+        </w:rPr>
+      </w:pPr>
+      <w:r>
+        <w:rPr>
+          <w:noProof/>
           <w:lang w:val="en-US"/>
         </w:rPr>
         <w:drawing>
-          <wp:inline distT="0" distB="0" distL="0" distR="0" wp14:anchorId="3B25DDA1" wp14:editId="3A52E8A3">
-            <wp:extent cx="2800741" cy="609685"/>
+          <wp:inline distT="0" distB="0" distL="0" distR="0" wp14:anchorId="3B25DDA1" wp14:editId="1C6B7AB8">
+            <wp:extent cx="3015104" cy="656348"/>
             <wp:effectExtent l="0" t="0" r="0" b="0"/>
             <wp:docPr id="766369418" name="Picture 1" descr="A black text on a white background&#10;&#10;Description automatically generated"/>
             <wp:cNvGraphicFramePr>
@@ -11253,7 +12851,7 @@
                     <pic:cNvPicPr/>
                   </pic:nvPicPr>
                   <pic:blipFill>
-                    <a:blip r:embed="rId27"/>
+                    <a:blip r:embed="rId29"/>
                     <a:stretch>
                       <a:fillRect/>
                     </a:stretch>
@@ -11261,7 +12859,7 @@
                   <pic:spPr>
                     <a:xfrm>
                       <a:off x="0" y="0"/>
-                      <a:ext cx="2800741" cy="609685"/>
+                      <a:ext cx="3090551" cy="672772"/>
                     </a:xfrm>
                     <a:prstGeom prst="rect">
                       <a:avLst/>
@@ -11291,7 +12889,19 @@
         <w:rPr>
           <w:lang w:val="en-US"/>
         </w:rPr>
-        <w:t>Q: Any more context needed?</w:t>
+        <w:t>Q: Any more context needed</w:t>
+      </w:r>
+      <w:r>
+        <w:rPr>
+          <w:lang w:val="en-US"/>
+        </w:rPr>
+        <w:t xml:space="preserve"> here, any areas I should investigate further before diving into the finance application of these problems</w:t>
+      </w:r>
+      <w:r>
+        <w:rPr>
+          <w:lang w:val="en-US"/>
+        </w:rPr>
+        <w:t>?</w:t>
       </w:r>
     </w:p>
     <w:p>
@@ -11306,6 +12916,12 @@
         </w:rPr>
         <w:t>Q: Why is it that the second term of the Ising reformulation is the only term related to the total energy of the lattice?</w:t>
       </w:r>
+      <w:r>
+        <w:rPr>
+          <w:lang w:val="en-US"/>
+        </w:rPr>
+        <w:t xml:space="preserve"> This is the critical part that relates the simplified Ising problem to the max-cut. </w:t>
+      </w:r>
     </w:p>
     <w:p>
       <w:pPr>
@@ -11323,20 +12939,116 @@
         <w:rPr>
           <w:lang w:val="en-US"/>
         </w:rPr>
-        <w:t>Why is it that we scale the Max-Cut size by ½ but we do not scale the Ising term by ½?</w:t>
-      </w:r>
-    </w:p>
-    <w:p>
-      <w:pPr>
-        <w:rPr>
-          <w:lang w:val="en-US"/>
-        </w:rPr>
-      </w:pPr>
-      <w:r>
-        <w:rPr>
-          <w:lang w:val="en-US"/>
-        </w:rPr>
-        <w:t>Q: Why is it that the Ising total energy, as a function of max-cut weight, multiplies the size by 4? What is being done to transform this formula and what is the rationale behind it?</w:t>
+        <w:t xml:space="preserve">Why is it that we scale the </w:t>
+      </w:r>
+      <w:r>
+        <w:rPr>
+          <w:lang w:val="en-US"/>
+        </w:rPr>
+        <w:t>m</w:t>
+      </w:r>
+      <w:r>
+        <w:rPr>
+          <w:lang w:val="en-US"/>
+        </w:rPr>
+        <w:t>ax-</w:t>
+      </w:r>
+      <w:r>
+        <w:rPr>
+          <w:lang w:val="en-US"/>
+        </w:rPr>
+        <w:t>c</w:t>
+      </w:r>
+      <w:r>
+        <w:rPr>
+          <w:lang w:val="en-US"/>
+        </w:rPr>
+        <w:t xml:space="preserve">ut size by ½ </w:t>
+      </w:r>
+      <w:r>
+        <w:rPr>
+          <w:lang w:val="en-US"/>
+        </w:rPr>
+        <w:t xml:space="preserve">due to double-counting </w:t>
+      </w:r>
+      <w:proofErr w:type="gramStart"/>
+      <w:r>
+        <w:rPr>
+          <w:lang w:val="en-US"/>
+        </w:rPr>
+        <w:t>edges</w:t>
+      </w:r>
+      <w:proofErr w:type="gramEnd"/>
+      <w:r>
+        <w:rPr>
+          <w:lang w:val="en-US"/>
+        </w:rPr>
+        <w:t xml:space="preserve"> </w:t>
+      </w:r>
+      <w:r>
+        <w:rPr>
+          <w:lang w:val="en-US"/>
+        </w:rPr>
+        <w:t>but we do not scale the Ising term by ½?</w:t>
+      </w:r>
+      <w:r>
+        <w:rPr>
+          <w:lang w:val="en-US"/>
+        </w:rPr>
+        <w:t xml:space="preserve"> Is it defined here that the Ising term only counts each edge once?</w:t>
+      </w:r>
+    </w:p>
+    <w:p>
+      <w:pPr>
+        <w:rPr>
+          <w:lang w:val="en-US"/>
+        </w:rPr>
+      </w:pPr>
+      <w:r>
+        <w:rPr>
+          <w:lang w:val="en-US"/>
+        </w:rPr>
+        <w:t xml:space="preserve">Q: Why is it that the Ising total energy, as a function of max-cut weight, multiplies the size by 4? What </w:t>
+      </w:r>
+      <w:r>
+        <w:rPr>
+          <w:lang w:val="en-US"/>
+        </w:rPr>
+        <w:t xml:space="preserve">transformation is being </w:t>
+      </w:r>
+      <w:proofErr w:type="gramStart"/>
+      <w:r>
+        <w:rPr>
+          <w:lang w:val="en-US"/>
+        </w:rPr>
+        <w:t>done</w:t>
+      </w:r>
+      <w:proofErr w:type="gramEnd"/>
+      <w:r>
+        <w:rPr>
+          <w:lang w:val="en-US"/>
+        </w:rPr>
+        <w:t xml:space="preserve"> and what is the rationale?</w:t>
+      </w:r>
+    </w:p>
+    <w:p>
+      <w:pPr>
+        <w:rPr>
+          <w:lang w:val="en-US"/>
+        </w:rPr>
+      </w:pPr>
+    </w:p>
+    <w:p>
+      <w:pPr>
+        <w:rPr>
+          <w:lang w:val="en-US"/>
+        </w:rPr>
+      </w:pPr>
+      <w:r>
+        <w:rPr>
+          <w:lang w:val="en-US"/>
+        </w:rPr>
+        <w:t>Hours: 5</w:t>
       </w:r>
     </w:p>
     <w:sectPr>
@@ -12398,7 +14110,6 @@
   <w:style w:type="character" w:default="1" w:styleId="DefaultParagraphFont">
     <w:name w:val="Default Paragraph Font"/>
     <w:uiPriority w:val="1"/>
-    <w:semiHidden/>
     <w:unhideWhenUsed/>
   </w:style>
   <w:style w:type="table" w:default="1" w:styleId="TableNormal">

</xml_diff>

<commit_message>
New Commit, pairs-trading paper summary
</commit_message>
<xml_diff>
--- a/Research Assistant Work - Readable File.docx
+++ b/Research Assistant Work - Readable File.docx
@@ -1,6 +1,6 @@
 
 <file path=word/document.xml><?xml version="1.0" encoding="utf-8"?>
-<w:document xmlns:wpc="http://schemas.microsoft.com/office/word/2010/wordprocessingCanvas" xmlns:cx="http://schemas.microsoft.com/office/drawing/2014/chartex" xmlns:cx1="http://schemas.microsoft.com/office/drawing/2015/9/8/chartex" xmlns:cx2="http://schemas.microsoft.com/office/drawing/2015/10/21/chartex" xmlns:cx3="http://schemas.microsoft.com/office/drawing/2016/5/9/chartex" xmlns:cx4="http://schemas.microsoft.com/office/drawing/2016/5/10/chartex" xmlns:cx5="http://schemas.microsoft.com/office/drawing/2016/5/11/chartex" xmlns:cx6="http://schemas.microsoft.com/office/drawing/2016/5/12/chartex" xmlns:cx7="http://schemas.microsoft.com/office/drawing/2016/5/13/chartex" xmlns:cx8="http://schemas.microsoft.com/office/drawing/2016/5/14/chartex" xmlns:mc="http://schemas.openxmlformats.org/markup-compatibility/2006" xmlns:aink="http://schemas.microsoft.com/office/drawing/2016/ink" xmlns:am3d="http://schemas.microsoft.com/office/drawing/2017/model3d" xmlns:o="urn:schemas-microsoft-com:office:office" xmlns:oel="http://schemas.microsoft.com/office/2019/extlst" xmlns:r="http://schemas.openxmlformats.org/officeDocument/2006/relationships" xmlns:m="http://schemas.openxmlformats.org/officeDocument/2006/math" xmlns:v="urn:schemas-microsoft-com:vml" xmlns:wp14="http://schemas.microsoft.com/office/word/2010/wordprocessingDrawing" xmlns:wp="http://schemas.openxmlformats.org/drawingml/2006/wordprocessingDrawing" xmlns:w10="urn:schemas-microsoft-com:office:word" xmlns:w="http://schemas.openxmlformats.org/wordprocessingml/2006/main" xmlns:w14="http://schemas.microsoft.com/office/word/2010/wordml" xmlns:w15="http://schemas.microsoft.com/office/word/2012/wordml" xmlns:w16cex="http://schemas.microsoft.com/office/word/2018/wordml/cex" xmlns:w16cid="http://schemas.microsoft.com/office/word/2016/wordml/cid" xmlns:w16="http://schemas.microsoft.com/office/word/2018/wordml" xmlns:w16du="http://schemas.microsoft.com/office/word/2023/wordml/word16du" xmlns:w16sdtdh="http://schemas.microsoft.com/office/word/2020/wordml/sdtdatahash" xmlns:w16se="http://schemas.microsoft.com/office/word/2015/wordml/symex" xmlns:wpg="http://schemas.microsoft.com/office/word/2010/wordprocessingGroup" xmlns:wpi="http://schemas.microsoft.com/office/word/2010/wordprocessingInk" xmlns:wne="http://schemas.microsoft.com/office/word/2006/wordml" xmlns:wps="http://schemas.microsoft.com/office/word/2010/wordprocessingShape" mc:Ignorable="w14 w15 w16se w16cid w16 w16cex w16sdtdh w16du wp14">
+<w:document xmlns:wpc="http://schemas.microsoft.com/office/word/2010/wordprocessingCanvas" xmlns:cx="http://schemas.microsoft.com/office/drawing/2014/chartex" xmlns:cx1="http://schemas.microsoft.com/office/drawing/2015/9/8/chartex" xmlns:cx2="http://schemas.microsoft.com/office/drawing/2015/10/21/chartex" xmlns:cx3="http://schemas.microsoft.com/office/drawing/2016/5/9/chartex" xmlns:cx4="http://schemas.microsoft.com/office/drawing/2016/5/10/chartex" xmlns:cx5="http://schemas.microsoft.com/office/drawing/2016/5/11/chartex" xmlns:cx6="http://schemas.microsoft.com/office/drawing/2016/5/12/chartex" xmlns:cx7="http://schemas.microsoft.com/office/drawing/2016/5/13/chartex" xmlns:cx8="http://schemas.microsoft.com/office/drawing/2016/5/14/chartex" xmlns:mc="http://schemas.openxmlformats.org/markup-compatibility/2006" xmlns:aink="http://schemas.microsoft.com/office/drawing/2016/ink" xmlns:am3d="http://schemas.microsoft.com/office/drawing/2017/model3d" xmlns:o="urn:schemas-microsoft-com:office:office" xmlns:oel="http://schemas.microsoft.com/office/2019/extlst" xmlns:r="http://schemas.openxmlformats.org/officeDocument/2006/relationships" xmlns:m="http://schemas.openxmlformats.org/officeDocument/2006/math" xmlns:v="urn:schemas-microsoft-com:vml" xmlns:wp14="http://schemas.microsoft.com/office/word/2010/wordprocessingDrawing" xmlns:wp="http://schemas.openxmlformats.org/drawingml/2006/wordprocessingDrawing" xmlns:w10="urn:schemas-microsoft-com:office:word" xmlns:w="http://schemas.openxmlformats.org/wordprocessingml/2006/main" xmlns:w14="http://schemas.microsoft.com/office/word/2010/wordml" xmlns:w15="http://schemas.microsoft.com/office/word/2012/wordml" xmlns:w16cex="http://schemas.microsoft.com/office/word/2018/wordml/cex" xmlns:w16cid="http://schemas.microsoft.com/office/word/2016/wordml/cid" xmlns:w16="http://schemas.microsoft.com/office/word/2018/wordml" xmlns:w16sdtdh="http://schemas.microsoft.com/office/word/2020/wordml/sdtdatahash" xmlns:w16se="http://schemas.microsoft.com/office/word/2015/wordml/symex" xmlns:wpg="http://schemas.microsoft.com/office/word/2010/wordprocessingGroup" xmlns:wpi="http://schemas.microsoft.com/office/word/2010/wordprocessingInk" xmlns:wne="http://schemas.microsoft.com/office/word/2006/wordml" xmlns:wps="http://schemas.microsoft.com/office/word/2010/wordprocessingShape" mc:Ignorable="w14 w15 w16se w16cid w16 w16cex w16sdtdh wp14">
   <w:body>
     <w:p>
       <w:pPr>
@@ -5377,22 +5377,16 @@
         <w:rPr>
           <w:lang w:val="en-US"/>
         </w:rPr>
-        <w:t xml:space="preserve">Involves placing </w:t>
+        <w:t xml:space="preserve">Involves placing a number of queens on an N*N chessboard such that none of the queens can attack </w:t>
       </w:r>
       <w:proofErr w:type="gramStart"/>
       <w:r>
         <w:rPr>
           <w:lang w:val="en-US"/>
         </w:rPr>
-        <w:t>a number of</w:t>
+        <w:t>each other</w:t>
       </w:r>
       <w:proofErr w:type="gramEnd"/>
-      <w:r>
-        <w:rPr>
-          <w:lang w:val="en-US"/>
-        </w:rPr>
-        <w:t xml:space="preserve"> queens on an N*N chessboard such that none of the queens can attack each other</w:t>
-      </w:r>
     </w:p>
     <w:p>
       <w:pPr>
@@ -6021,22 +6015,16 @@
         <w:rPr>
           <w:lang w:val="en-US"/>
         </w:rPr>
-        <w:t xml:space="preserve"> function can create a sensitivity report of an LP </w:t>
+        <w:t xml:space="preserve"> function can create a sensitivity report of an LP similar to excel </w:t>
       </w:r>
       <w:proofErr w:type="gramStart"/>
       <w:r>
         <w:rPr>
           <w:lang w:val="en-US"/>
         </w:rPr>
-        <w:t>similar to</w:t>
+        <w:t>solver</w:t>
       </w:r>
       <w:proofErr w:type="gramEnd"/>
-      <w:r>
-        <w:rPr>
-          <w:lang w:val="en-US"/>
-        </w:rPr>
-        <w:t xml:space="preserve"> excel solver</w:t>
-      </w:r>
     </w:p>
     <w:p>
       <w:pPr>
@@ -6326,22 +6314,16 @@
         <w:rPr>
           <w:lang w:val="en-US"/>
         </w:rPr>
-        <w:t xml:space="preserve">Mixed-integer nonlinear programs (MINLPs) enforce integrality for non-linear programs, </w:t>
+        <w:t xml:space="preserve">Mixed-integer nonlinear programs (MINLPs) enforce integrality for non-linear programs, similar to </w:t>
       </w:r>
       <w:proofErr w:type="gramStart"/>
       <w:r>
         <w:rPr>
           <w:lang w:val="en-US"/>
         </w:rPr>
-        <w:t>similar to</w:t>
+        <w:t>LPs</w:t>
       </w:r>
       <w:proofErr w:type="gramEnd"/>
-      <w:r>
-        <w:rPr>
-          <w:lang w:val="en-US"/>
-        </w:rPr>
-        <w:t xml:space="preserve"> LPs</w:t>
-      </w:r>
     </w:p>
     <w:p>
       <w:pPr>
@@ -7039,14 +7021,14 @@
         <w:rPr>
           <w:lang w:val="en-US"/>
         </w:rPr>
-        <w:t xml:space="preserve">Objective is to maximize the height of the rocket at the final </w:t>
+        <w:t xml:space="preserve">Objective is to maximize the height of the rocket at the final time </w:t>
       </w:r>
       <w:proofErr w:type="gramStart"/>
       <w:r>
         <w:rPr>
           <w:lang w:val="en-US"/>
         </w:rPr>
-        <w:t>time period</w:t>
+        <w:t>period</w:t>
       </w:r>
       <w:proofErr w:type="gramEnd"/>
     </w:p>
@@ -8141,19 +8123,11 @@
           <w:lang w:val="en-US"/>
         </w:rPr>
       </w:pPr>
-      <w:proofErr w:type="gramStart"/>
-      <w:r>
-        <w:rPr>
-          <w:lang w:val="en-US"/>
-        </w:rPr>
-        <w:t>Hessian</w:t>
-      </w:r>
-      <w:proofErr w:type="gramEnd"/>
-      <w:r>
-        <w:rPr>
-          <w:lang w:val="en-US"/>
-        </w:rPr>
-        <w:t xml:space="preserve"> matrix contains </w:t>
+      <w:r>
+        <w:rPr>
+          <w:lang w:val="en-US"/>
+        </w:rPr>
+        <w:t xml:space="preserve">Hessian matrix contains </w:t>
       </w:r>
       <w:proofErr w:type="gramStart"/>
       <w:r>
@@ -9187,20 +9161,20 @@
           <w:lang w:val="en-US"/>
         </w:rPr>
       </w:pPr>
+      <w:r>
+        <w:rPr>
+          <w:lang w:val="en-US"/>
+        </w:rPr>
+        <w:t xml:space="preserve">Takes into account the trade-off between expected return and risk of a </w:t>
+      </w:r>
       <w:proofErr w:type="gramStart"/>
       <w:r>
         <w:rPr>
           <w:lang w:val="en-US"/>
         </w:rPr>
-        <w:t>Takes into account</w:t>
+        <w:t>portfolio</w:t>
       </w:r>
       <w:proofErr w:type="gramEnd"/>
-      <w:r>
-        <w:rPr>
-          <w:lang w:val="en-US"/>
-        </w:rPr>
-        <w:t xml:space="preserve"> the trade-off between expected return and risk of a portfolio</w:t>
-      </w:r>
     </w:p>
     <w:p>
       <w:pPr>
@@ -11646,7 +11620,7 @@
           <w:noProof/>
         </w:rPr>
         <w:drawing>
-          <wp:inline distT="0" distB="0" distL="0" distR="0" wp14:anchorId="7D5C5998" wp14:editId="4B6AF8B8">
+          <wp:inline distT="0" distB="0" distL="0" distR="0" wp14:anchorId="7D5C5998" wp14:editId="356E523D">
             <wp:extent cx="1879288" cy="1340599"/>
             <wp:effectExtent l="0" t="0" r="6985" b="0"/>
             <wp:docPr id="821059933" name="Picture 1" descr="3: Schematic representation of a configuration of the 2D Ising model on...  | Download Scientific Diagram"/>
@@ -12413,7 +12387,21 @@
         <w:rPr>
           <w:lang w:val="en-US"/>
         </w:rPr>
-        <w:t>) from the Ising model</w:t>
+        <w:t xml:space="preserve">) from the </w:t>
+      </w:r>
+      <w:proofErr w:type="spellStart"/>
+      <w:r>
+        <w:rPr>
+          <w:lang w:val="en-US"/>
+        </w:rPr>
+        <w:t>Ising</w:t>
+      </w:r>
+      <w:proofErr w:type="spellEnd"/>
+      <w:r>
+        <w:rPr>
+          <w:lang w:val="en-US"/>
+        </w:rPr>
+        <w:t xml:space="preserve"> model</w:t>
       </w:r>
       <w:r>
         <w:rPr>
@@ -13014,43 +13002,400 @@
         <w:rPr>
           <w:lang w:val="en-US"/>
         </w:rPr>
-        <w:t xml:space="preserve">transformation is being </w:t>
-      </w:r>
+        <w:t>transformation is being done and what is the rationale?</w:t>
+      </w:r>
+    </w:p>
+    <w:p>
+      <w:pPr>
+        <w:rPr>
+          <w:lang w:val="en-US"/>
+        </w:rPr>
+      </w:pPr>
+    </w:p>
+    <w:p>
+      <w:pPr>
+        <w:rPr>
+          <w:lang w:val="en-US"/>
+        </w:rPr>
+      </w:pPr>
+      <w:r>
+        <w:rPr>
+          <w:lang w:val="en-US"/>
+        </w:rPr>
+        <w:t>Hours: 5</w:t>
+      </w:r>
+    </w:p>
+    <w:p>
+      <w:pPr>
+        <w:rPr>
+          <w:lang w:val="en-US"/>
+        </w:rPr>
+      </w:pPr>
+    </w:p>
+    <w:p>
+      <w:pPr>
+        <w:rPr>
+          <w:lang w:val="en-US"/>
+        </w:rPr>
+      </w:pPr>
+      <w:r>
+        <w:rPr>
+          <w:lang w:val="en-US"/>
+        </w:rPr>
+        <w:t>Paper Summary: “</w:t>
+      </w:r>
+      <w:r>
+        <w:rPr>
+          <w:lang w:val="en-US"/>
+        </w:rPr>
+        <w:t>Pairs-Trading System Using Quantum-Inspired Combinatorial Optimization Accelerator for Optimal Path Search in Market Graphs</w:t>
+      </w:r>
+      <w:r>
+        <w:rPr>
+          <w:lang w:val="en-US"/>
+        </w:rPr>
+        <w:t>”</w:t>
+      </w:r>
+    </w:p>
+    <w:p>
+      <w:pPr>
+        <w:rPr>
+          <w:lang w:val="en-US"/>
+        </w:rPr>
+      </w:pPr>
+    </w:p>
+    <w:p>
+      <w:pPr>
+        <w:rPr>
+          <w:lang w:val="en-US"/>
+        </w:rPr>
+      </w:pPr>
+      <w:r>
+        <w:rPr>
+          <w:lang w:val="en-US"/>
+        </w:rPr>
+        <w:t>Arbitrage involves selling the sam</w:t>
+      </w:r>
+      <w:r>
+        <w:rPr>
+          <w:lang w:val="en-US"/>
+        </w:rPr>
+        <w:t xml:space="preserve">e or similar securities </w:t>
+      </w:r>
+      <w:r>
+        <w:rPr>
+          <w:lang w:val="en-US"/>
+        </w:rPr>
+        <w:t xml:space="preserve">on two different markets, taking advantage of mispricing opportunities. </w:t>
+      </w:r>
+      <w:r>
+        <w:rPr>
+          <w:lang w:val="en-US"/>
+        </w:rPr>
+        <w:t>The pairs-trading strategy is a form of this, where we look for two historically correlated securities and monitor performance for deviations from the historical correlation (for example, two positively correlated stocks move in opposite directions).</w:t>
+      </w:r>
+    </w:p>
+    <w:p>
+      <w:pPr>
+        <w:rPr>
+          <w:lang w:val="en-US"/>
+        </w:rPr>
+      </w:pPr>
+    </w:p>
+    <w:p>
+      <w:pPr>
+        <w:rPr>
+          <w:lang w:val="en-US"/>
+        </w:rPr>
+      </w:pPr>
+      <w:r>
+        <w:rPr>
+          <w:lang w:val="en-US"/>
+        </w:rPr>
+        <w:t xml:space="preserve">This research uses a network graph to depict the market, with nodes as securities and edges as representing </w:t>
+      </w:r>
+      <w:r>
+        <w:rPr>
+          <w:lang w:val="en-US"/>
+        </w:rPr>
+        <w:t>the relationship between two securities.</w:t>
+      </w:r>
+      <w:r>
+        <w:rPr>
+          <w:lang w:val="en-US"/>
+        </w:rPr>
+        <w:t xml:space="preserve"> </w:t>
+      </w:r>
+    </w:p>
+    <w:p>
+      <w:pPr>
+        <w:rPr>
+          <w:lang w:val="en-US"/>
+        </w:rPr>
+      </w:pPr>
+    </w:p>
+    <w:p>
+      <w:pPr>
+        <w:rPr>
+          <w:lang w:val="en-US"/>
+        </w:rPr>
+      </w:pPr>
+      <w:r>
+        <w:rPr>
+          <w:lang w:val="en-US"/>
+        </w:rPr>
+        <w:t>Aim is to minimize the sum of weights activated by the network graph (cost function):</w:t>
+      </w:r>
+    </w:p>
+    <w:p>
+      <w:pPr>
+        <w:rPr>
+          <w:lang w:val="en-US"/>
+        </w:rPr>
+      </w:pPr>
+      <w:r>
+        <w:rPr>
+          <w:noProof/>
+          <w:lang w:val="en-US"/>
+        </w:rPr>
+        <w:drawing>
+          <wp:inline distT="0" distB="0" distL="0" distR="0" wp14:anchorId="70605557" wp14:editId="2C8F35EE">
+            <wp:extent cx="2476500" cy="812800"/>
+            <wp:effectExtent l="0" t="0" r="0" b="0"/>
+            <wp:docPr id="1620773833" name="Picture 1" descr="A black and white math symbol&#10;&#10;Description automatically generated"/>
+            <wp:cNvGraphicFramePr>
+              <a:graphicFrameLocks xmlns:a="http://schemas.openxmlformats.org/drawingml/2006/main" noChangeAspect="1"/>
+            </wp:cNvGraphicFramePr>
+            <a:graphic xmlns:a="http://schemas.openxmlformats.org/drawingml/2006/main">
+              <a:graphicData uri="http://schemas.openxmlformats.org/drawingml/2006/picture">
+                <pic:pic xmlns:pic="http://schemas.openxmlformats.org/drawingml/2006/picture">
+                  <pic:nvPicPr>
+                    <pic:cNvPr id="1620773833" name="Picture 1" descr="A black and white math symbol&#10;&#10;Description automatically generated"/>
+                    <pic:cNvPicPr/>
+                  </pic:nvPicPr>
+                  <pic:blipFill>
+                    <a:blip r:embed="rId30">
+                      <a:extLst>
+                        <a:ext uri="{28A0092B-C50C-407E-A947-70E740481C1C}">
+                          <a14:useLocalDpi xmlns:a14="http://schemas.microsoft.com/office/drawing/2010/main" val="0"/>
+                        </a:ext>
+                      </a:extLst>
+                    </a:blip>
+                    <a:stretch>
+                      <a:fillRect/>
+                    </a:stretch>
+                  </pic:blipFill>
+                  <pic:spPr>
+                    <a:xfrm>
+                      <a:off x="0" y="0"/>
+                      <a:ext cx="2476500" cy="812800"/>
+                    </a:xfrm>
+                    <a:prstGeom prst="rect">
+                      <a:avLst/>
+                    </a:prstGeom>
+                  </pic:spPr>
+                </pic:pic>
+              </a:graphicData>
+            </a:graphic>
+          </wp:inline>
+        </w:drawing>
+      </w:r>
+    </w:p>
+    <w:p/>
+    <w:p>
+      <w:r>
+        <w:t xml:space="preserve">Each solution will yield a net purchase and sale of two stocks, whether this is direct or bypass (a-&gt;b) vs. (c-&gt;a-&gt;b-&gt;c). </w:t>
+      </w:r>
+      <w:r>
+        <w:t>This is because each pass through the graph must be cyclical.</w:t>
+      </w:r>
+      <w:r>
+        <w:t xml:space="preserve"> </w:t>
+      </w:r>
+      <w:r>
+        <w:t>In the n</w:t>
+      </w:r>
+      <w:r>
+        <w:t xml:space="preserve">etwork graph, </w:t>
+      </w:r>
+      <w:r>
+        <w:t xml:space="preserve">favorable paths may exist other than the optimal solution. The optimization is run multiple times using the tabu search method to yield different results. </w:t>
+      </w:r>
+    </w:p>
+    <w:p/>
+    <w:p/>
+    <w:p/>
+    <w:p/>
+    <w:p/>
+    <w:p/>
+    <w:p/>
+    <w:p/>
+    <w:p>
+      <w:r>
+        <w:lastRenderedPageBreak/>
+        <w:t>The penalty function is defined as follows, which enforces constraints for the Tabu search and cyclicality:</w:t>
+      </w:r>
+    </w:p>
+    <w:p>
+      <w:r>
+        <w:rPr>
+          <w:noProof/>
+        </w:rPr>
+        <w:drawing>
+          <wp:inline distT="0" distB="0" distL="0" distR="0" wp14:anchorId="0A84B7EE" wp14:editId="233FEA92">
+            <wp:extent cx="4099368" cy="2001520"/>
+            <wp:effectExtent l="0" t="0" r="3175" b="5080"/>
+            <wp:docPr id="2054028350" name="Picture 2" descr="A group of mathematical symbols&#10;&#10;Description automatically generated"/>
+            <wp:cNvGraphicFramePr>
+              <a:graphicFrameLocks xmlns:a="http://schemas.openxmlformats.org/drawingml/2006/main" noChangeAspect="1"/>
+            </wp:cNvGraphicFramePr>
+            <a:graphic xmlns:a="http://schemas.openxmlformats.org/drawingml/2006/main">
+              <a:graphicData uri="http://schemas.openxmlformats.org/drawingml/2006/picture">
+                <pic:pic xmlns:pic="http://schemas.openxmlformats.org/drawingml/2006/picture">
+                  <pic:nvPicPr>
+                    <pic:cNvPr id="2054028350" name="Picture 2" descr="A group of mathematical symbols&#10;&#10;Description automatically generated"/>
+                    <pic:cNvPicPr/>
+                  </pic:nvPicPr>
+                  <pic:blipFill>
+                    <a:blip r:embed="rId31">
+                      <a:extLst>
+                        <a:ext uri="{28A0092B-C50C-407E-A947-70E740481C1C}">
+                          <a14:useLocalDpi xmlns:a14="http://schemas.microsoft.com/office/drawing/2010/main" val="0"/>
+                        </a:ext>
+                      </a:extLst>
+                    </a:blip>
+                    <a:stretch>
+                      <a:fillRect/>
+                    </a:stretch>
+                  </pic:blipFill>
+                  <pic:spPr>
+                    <a:xfrm>
+                      <a:off x="0" y="0"/>
+                      <a:ext cx="4134648" cy="2018745"/>
+                    </a:xfrm>
+                    <a:prstGeom prst="rect">
+                      <a:avLst/>
+                    </a:prstGeom>
+                  </pic:spPr>
+                </pic:pic>
+              </a:graphicData>
+            </a:graphic>
+          </wp:inline>
+        </w:drawing>
+      </w:r>
+    </w:p>
+    <w:p/>
+    <w:p>
+      <w:r>
+        <w:t xml:space="preserve">The overall optimization is a QUBO defined as a linear combination of the penalty and cost function:  </w:t>
+      </w:r>
+      <w:r>
+        <w:rPr>
+          <w:noProof/>
+        </w:rPr>
+        <w:drawing>
+          <wp:inline distT="0" distB="0" distL="0" distR="0" wp14:anchorId="41BE1A47" wp14:editId="4F08B07E">
+            <wp:extent cx="5842000" cy="762000"/>
+            <wp:effectExtent l="0" t="0" r="0" b="0"/>
+            <wp:docPr id="1922961282" name="Picture 3" descr="A black and yellow math equation&#10;&#10;Description automatically generated"/>
+            <wp:cNvGraphicFramePr>
+              <a:graphicFrameLocks xmlns:a="http://schemas.openxmlformats.org/drawingml/2006/main" noChangeAspect="1"/>
+            </wp:cNvGraphicFramePr>
+            <a:graphic xmlns:a="http://schemas.openxmlformats.org/drawingml/2006/main">
+              <a:graphicData uri="http://schemas.openxmlformats.org/drawingml/2006/picture">
+                <pic:pic xmlns:pic="http://schemas.openxmlformats.org/drawingml/2006/picture">
+                  <pic:nvPicPr>
+                    <pic:cNvPr id="1922961282" name="Picture 3" descr="A black and yellow math equation&#10;&#10;Description automatically generated"/>
+                    <pic:cNvPicPr/>
+                  </pic:nvPicPr>
+                  <pic:blipFill>
+                    <a:blip r:embed="rId32">
+                      <a:extLst>
+                        <a:ext uri="{28A0092B-C50C-407E-A947-70E740481C1C}">
+                          <a14:useLocalDpi xmlns:a14="http://schemas.microsoft.com/office/drawing/2010/main" val="0"/>
+                        </a:ext>
+                      </a:extLst>
+                    </a:blip>
+                    <a:stretch>
+                      <a:fillRect/>
+                    </a:stretch>
+                  </pic:blipFill>
+                  <pic:spPr>
+                    <a:xfrm>
+                      <a:off x="0" y="0"/>
+                      <a:ext cx="5842000" cy="762000"/>
+                    </a:xfrm>
+                    <a:prstGeom prst="rect">
+                      <a:avLst/>
+                    </a:prstGeom>
+                  </pic:spPr>
+                </pic:pic>
+              </a:graphicData>
+            </a:graphic>
+          </wp:inline>
+        </w:drawing>
+      </w:r>
+    </w:p>
+    <w:p/>
+    <w:p>
+      <w:r>
+        <w:t xml:space="preserve">The </w:t>
+      </w:r>
+      <w:proofErr w:type="spellStart"/>
+      <w:r>
+        <w:t>Ising</w:t>
+      </w:r>
+      <w:proofErr w:type="spellEnd"/>
+      <w:r>
+        <w:t xml:space="preserve"> Machine finds the bit configuration (b(</w:t>
+      </w:r>
+      <w:proofErr w:type="spellStart"/>
       <w:proofErr w:type="gramStart"/>
       <w:r>
-        <w:rPr>
-          <w:lang w:val="en-US"/>
-        </w:rPr>
-        <w:t>done</w:t>
-      </w:r>
+        <w:t>i,j</w:t>
+      </w:r>
+      <w:proofErr w:type="spellEnd"/>
       <w:proofErr w:type="gramEnd"/>
       <w:r>
-        <w:rPr>
-          <w:lang w:val="en-US"/>
-        </w:rPr>
-        <w:t xml:space="preserve"> and what is the rationale?</w:t>
-      </w:r>
-    </w:p>
-    <w:p>
-      <w:pPr>
-        <w:rPr>
-          <w:lang w:val="en-US"/>
-        </w:rPr>
-      </w:pPr>
-    </w:p>
-    <w:p>
-      <w:pPr>
-        <w:rPr>
-          <w:lang w:val="en-US"/>
-        </w:rPr>
-      </w:pPr>
-      <w:r>
-        <w:rPr>
-          <w:lang w:val="en-US"/>
-        </w:rPr>
-        <w:t>Hours: 5</w:t>
-      </w:r>
-    </w:p>
+        <w:t xml:space="preserve">)) that minimizes the QUBO cost function </w:t>
+      </w:r>
+    </w:p>
+    <w:p/>
+    <w:p>
+      <w:r>
+        <w:t>Time: 2 Hours</w:t>
+      </w:r>
+    </w:p>
+    <w:p/>
+    <w:p>
+      <w:r>
+        <w:t xml:space="preserve">To do: </w:t>
+      </w:r>
+    </w:p>
+    <w:p/>
+    <w:p>
+      <w:r>
+        <w:t xml:space="preserve">Begin creating model in Julia using spreadsheet data for </w:t>
+      </w:r>
+      <w:proofErr w:type="gramStart"/>
+      <w:r>
+        <w:t>now</w:t>
+      </w:r>
+      <w:proofErr w:type="gramEnd"/>
+    </w:p>
+    <w:p/>
+    <w:p>
+      <w:r>
+        <w:t>Solve for approximate solution, not using branch-</w:t>
+      </w:r>
+      <w:proofErr w:type="gramStart"/>
+      <w:r>
+        <w:t>bound</w:t>
+      </w:r>
+      <w:proofErr w:type="gramEnd"/>
+    </w:p>
+    <w:p/>
+    <w:p/>
     <w:sectPr>
       <w:pgSz w:w="12240" w:h="15840"/>
       <w:pgMar w:top="1440" w:right="1440" w:bottom="1440" w:left="1440" w:header="708" w:footer="708" w:gutter="0"/>
@@ -13062,7 +13407,7 @@
 </file>
 
 <file path=word/numbering.xml><?xml version="1.0" encoding="utf-8"?>
-<w:numbering xmlns:wpc="http://schemas.microsoft.com/office/word/2010/wordprocessingCanvas" xmlns:cx="http://schemas.microsoft.com/office/drawing/2014/chartex" xmlns:cx1="http://schemas.microsoft.com/office/drawing/2015/9/8/chartex" xmlns:cx2="http://schemas.microsoft.com/office/drawing/2015/10/21/chartex" xmlns:cx3="http://schemas.microsoft.com/office/drawing/2016/5/9/chartex" xmlns:cx4="http://schemas.microsoft.com/office/drawing/2016/5/10/chartex" xmlns:cx5="http://schemas.microsoft.com/office/drawing/2016/5/11/chartex" xmlns:cx6="http://schemas.microsoft.com/office/drawing/2016/5/12/chartex" xmlns:cx7="http://schemas.microsoft.com/office/drawing/2016/5/13/chartex" xmlns:cx8="http://schemas.microsoft.com/office/drawing/2016/5/14/chartex" xmlns:mc="http://schemas.openxmlformats.org/markup-compatibility/2006" xmlns:aink="http://schemas.microsoft.com/office/drawing/2016/ink" xmlns:am3d="http://schemas.microsoft.com/office/drawing/2017/model3d" xmlns:o="urn:schemas-microsoft-com:office:office" xmlns:oel="http://schemas.microsoft.com/office/2019/extlst" xmlns:r="http://schemas.openxmlformats.org/officeDocument/2006/relationships" xmlns:m="http://schemas.openxmlformats.org/officeDocument/2006/math" xmlns:v="urn:schemas-microsoft-com:vml" xmlns:wp14="http://schemas.microsoft.com/office/word/2010/wordprocessingDrawing" xmlns:wp="http://schemas.openxmlformats.org/drawingml/2006/wordprocessingDrawing" xmlns:w10="urn:schemas-microsoft-com:office:word" xmlns:w="http://schemas.openxmlformats.org/wordprocessingml/2006/main" xmlns:w14="http://schemas.microsoft.com/office/word/2010/wordml" xmlns:w15="http://schemas.microsoft.com/office/word/2012/wordml" xmlns:w16cex="http://schemas.microsoft.com/office/word/2018/wordml/cex" xmlns:w16cid="http://schemas.microsoft.com/office/word/2016/wordml/cid" xmlns:w16="http://schemas.microsoft.com/office/word/2018/wordml" xmlns:w16du="http://schemas.microsoft.com/office/word/2023/wordml/word16du" xmlns:w16sdtdh="http://schemas.microsoft.com/office/word/2020/wordml/sdtdatahash" xmlns:w16se="http://schemas.microsoft.com/office/word/2015/wordml/symex" xmlns:wpg="http://schemas.microsoft.com/office/word/2010/wordprocessingGroup" xmlns:wpi="http://schemas.microsoft.com/office/word/2010/wordprocessingInk" xmlns:wne="http://schemas.microsoft.com/office/word/2006/wordml" xmlns:wps="http://schemas.microsoft.com/office/word/2010/wordprocessingShape" mc:Ignorable="w14 w15 w16se w16cid w16 w16cex w16sdtdh w16du wp14">
+<w:numbering xmlns:wpc="http://schemas.microsoft.com/office/word/2010/wordprocessingCanvas" xmlns:cx="http://schemas.microsoft.com/office/drawing/2014/chartex" xmlns:cx1="http://schemas.microsoft.com/office/drawing/2015/9/8/chartex" xmlns:cx2="http://schemas.microsoft.com/office/drawing/2015/10/21/chartex" xmlns:cx3="http://schemas.microsoft.com/office/drawing/2016/5/9/chartex" xmlns:cx4="http://schemas.microsoft.com/office/drawing/2016/5/10/chartex" xmlns:cx5="http://schemas.microsoft.com/office/drawing/2016/5/11/chartex" xmlns:cx6="http://schemas.microsoft.com/office/drawing/2016/5/12/chartex" xmlns:cx7="http://schemas.microsoft.com/office/drawing/2016/5/13/chartex" xmlns:cx8="http://schemas.microsoft.com/office/drawing/2016/5/14/chartex" xmlns:mc="http://schemas.openxmlformats.org/markup-compatibility/2006" xmlns:aink="http://schemas.microsoft.com/office/drawing/2016/ink" xmlns:am3d="http://schemas.microsoft.com/office/drawing/2017/model3d" xmlns:o="urn:schemas-microsoft-com:office:office" xmlns:oel="http://schemas.microsoft.com/office/2019/extlst" xmlns:r="http://schemas.openxmlformats.org/officeDocument/2006/relationships" xmlns:m="http://schemas.openxmlformats.org/officeDocument/2006/math" xmlns:v="urn:schemas-microsoft-com:vml" xmlns:wp14="http://schemas.microsoft.com/office/word/2010/wordprocessingDrawing" xmlns:wp="http://schemas.openxmlformats.org/drawingml/2006/wordprocessingDrawing" xmlns:w10="urn:schemas-microsoft-com:office:word" xmlns:w="http://schemas.openxmlformats.org/wordprocessingml/2006/main" xmlns:w14="http://schemas.microsoft.com/office/word/2010/wordml" xmlns:w15="http://schemas.microsoft.com/office/word/2012/wordml" xmlns:w16cex="http://schemas.microsoft.com/office/word/2018/wordml/cex" xmlns:w16cid="http://schemas.microsoft.com/office/word/2016/wordml/cid" xmlns:w16="http://schemas.microsoft.com/office/word/2018/wordml" xmlns:w16sdtdh="http://schemas.microsoft.com/office/word/2020/wordml/sdtdatahash" xmlns:w16se="http://schemas.microsoft.com/office/word/2015/wordml/symex" xmlns:wpg="http://schemas.microsoft.com/office/word/2010/wordprocessingGroup" xmlns:wpi="http://schemas.microsoft.com/office/word/2010/wordprocessingInk" xmlns:wne="http://schemas.microsoft.com/office/word/2006/wordml" xmlns:wps="http://schemas.microsoft.com/office/word/2010/wordprocessingShape" mc:Ignorable="w14 w15 w16se w16cid w16 w16cex w16sdtdh wp14">
   <w:abstractNum w:abstractNumId="0" w15:restartNumberingAfterBreak="0">
     <w:nsid w:val="090F3B2F"/>
     <w:multiLevelType w:val="hybridMultilevel"/>
@@ -13713,7 +14058,7 @@
 </file>
 
 <file path=word/styles.xml><?xml version="1.0" encoding="utf-8"?>
-<w:styles xmlns:mc="http://schemas.openxmlformats.org/markup-compatibility/2006" xmlns:r="http://schemas.openxmlformats.org/officeDocument/2006/relationships" xmlns:w="http://schemas.openxmlformats.org/wordprocessingml/2006/main" xmlns:w14="http://schemas.microsoft.com/office/word/2010/wordml" xmlns:w15="http://schemas.microsoft.com/office/word/2012/wordml" xmlns:w16cex="http://schemas.microsoft.com/office/word/2018/wordml/cex" xmlns:w16cid="http://schemas.microsoft.com/office/word/2016/wordml/cid" xmlns:w16="http://schemas.microsoft.com/office/word/2018/wordml" xmlns:w16du="http://schemas.microsoft.com/office/word/2023/wordml/word16du" xmlns:w16sdtdh="http://schemas.microsoft.com/office/word/2020/wordml/sdtdatahash" xmlns:w16se="http://schemas.microsoft.com/office/word/2015/wordml/symex" mc:Ignorable="w14 w15 w16se w16cid w16 w16cex w16sdtdh w16du">
+<w:styles xmlns:mc="http://schemas.openxmlformats.org/markup-compatibility/2006" xmlns:r="http://schemas.openxmlformats.org/officeDocument/2006/relationships" xmlns:w="http://schemas.openxmlformats.org/wordprocessingml/2006/main" xmlns:w14="http://schemas.microsoft.com/office/word/2010/wordml" xmlns:w15="http://schemas.microsoft.com/office/word/2012/wordml" xmlns:w16cex="http://schemas.microsoft.com/office/word/2018/wordml/cex" xmlns:w16cid="http://schemas.microsoft.com/office/word/2016/wordml/cid" xmlns:w16="http://schemas.microsoft.com/office/word/2018/wordml" xmlns:w16sdtdh="http://schemas.microsoft.com/office/word/2020/wordml/sdtdatahash" xmlns:w16se="http://schemas.microsoft.com/office/word/2015/wordml/symex" mc:Ignorable="w14 w15 w16se w16cid w16 w16cex w16sdtdh">
   <w:docDefaults>
     <w:rPrDefault>
       <w:rPr>
@@ -14110,6 +14455,7 @@
   <w:style w:type="character" w:default="1" w:styleId="DefaultParagraphFont">
     <w:name w:val="Default Paragraph Font"/>
     <w:uiPriority w:val="1"/>
+    <w:semiHidden/>
     <w:unhideWhenUsed/>
   </w:style>
   <w:style w:type="table" w:default="1" w:styleId="TableNormal">

</xml_diff>

<commit_message>
New commit, added updated summary info on research paper, resources for relevant market data for backtesting
</commit_message>
<xml_diff>
--- a/Research Assistant Work - Readable File.docx
+++ b/Research Assistant Work - Readable File.docx
@@ -1,6 +1,6 @@
 
 <file path=word/document.xml><?xml version="1.0" encoding="utf-8"?>
-<w:document xmlns:wpc="http://schemas.microsoft.com/office/word/2010/wordprocessingCanvas" xmlns:cx="http://schemas.microsoft.com/office/drawing/2014/chartex" xmlns:cx1="http://schemas.microsoft.com/office/drawing/2015/9/8/chartex" xmlns:cx2="http://schemas.microsoft.com/office/drawing/2015/10/21/chartex" xmlns:cx3="http://schemas.microsoft.com/office/drawing/2016/5/9/chartex" xmlns:cx4="http://schemas.microsoft.com/office/drawing/2016/5/10/chartex" xmlns:cx5="http://schemas.microsoft.com/office/drawing/2016/5/11/chartex" xmlns:cx6="http://schemas.microsoft.com/office/drawing/2016/5/12/chartex" xmlns:cx7="http://schemas.microsoft.com/office/drawing/2016/5/13/chartex" xmlns:cx8="http://schemas.microsoft.com/office/drawing/2016/5/14/chartex" xmlns:mc="http://schemas.openxmlformats.org/markup-compatibility/2006" xmlns:aink="http://schemas.microsoft.com/office/drawing/2016/ink" xmlns:am3d="http://schemas.microsoft.com/office/drawing/2017/model3d" xmlns:o="urn:schemas-microsoft-com:office:office" xmlns:oel="http://schemas.microsoft.com/office/2019/extlst" xmlns:r="http://schemas.openxmlformats.org/officeDocument/2006/relationships" xmlns:m="http://schemas.openxmlformats.org/officeDocument/2006/math" xmlns:v="urn:schemas-microsoft-com:vml" xmlns:wp14="http://schemas.microsoft.com/office/word/2010/wordprocessingDrawing" xmlns:wp="http://schemas.openxmlformats.org/drawingml/2006/wordprocessingDrawing" xmlns:w10="urn:schemas-microsoft-com:office:word" xmlns:w="http://schemas.openxmlformats.org/wordprocessingml/2006/main" xmlns:w14="http://schemas.microsoft.com/office/word/2010/wordml" xmlns:w15="http://schemas.microsoft.com/office/word/2012/wordml" xmlns:w16cex="http://schemas.microsoft.com/office/word/2018/wordml/cex" xmlns:w16cid="http://schemas.microsoft.com/office/word/2016/wordml/cid" xmlns:w16="http://schemas.microsoft.com/office/word/2018/wordml" xmlns:w16sdtdh="http://schemas.microsoft.com/office/word/2020/wordml/sdtdatahash" xmlns:w16se="http://schemas.microsoft.com/office/word/2015/wordml/symex" xmlns:wpg="http://schemas.microsoft.com/office/word/2010/wordprocessingGroup" xmlns:wpi="http://schemas.microsoft.com/office/word/2010/wordprocessingInk" xmlns:wne="http://schemas.microsoft.com/office/word/2006/wordml" xmlns:wps="http://schemas.microsoft.com/office/word/2010/wordprocessingShape" mc:Ignorable="w14 w15 w16se w16cid w16 w16cex w16sdtdh wp14">
+<w:document xmlns:wpc="http://schemas.microsoft.com/office/word/2010/wordprocessingCanvas" xmlns:cx="http://schemas.microsoft.com/office/drawing/2014/chartex" xmlns:cx1="http://schemas.microsoft.com/office/drawing/2015/9/8/chartex" xmlns:cx2="http://schemas.microsoft.com/office/drawing/2015/10/21/chartex" xmlns:cx3="http://schemas.microsoft.com/office/drawing/2016/5/9/chartex" xmlns:cx4="http://schemas.microsoft.com/office/drawing/2016/5/10/chartex" xmlns:cx5="http://schemas.microsoft.com/office/drawing/2016/5/11/chartex" xmlns:cx6="http://schemas.microsoft.com/office/drawing/2016/5/12/chartex" xmlns:cx7="http://schemas.microsoft.com/office/drawing/2016/5/13/chartex" xmlns:cx8="http://schemas.microsoft.com/office/drawing/2016/5/14/chartex" xmlns:mc="http://schemas.openxmlformats.org/markup-compatibility/2006" xmlns:aink="http://schemas.microsoft.com/office/drawing/2016/ink" xmlns:am3d="http://schemas.microsoft.com/office/drawing/2017/model3d" xmlns:o="urn:schemas-microsoft-com:office:office" xmlns:oel="http://schemas.microsoft.com/office/2019/extlst" xmlns:r="http://schemas.openxmlformats.org/officeDocument/2006/relationships" xmlns:m="http://schemas.openxmlformats.org/officeDocument/2006/math" xmlns:v="urn:schemas-microsoft-com:vml" xmlns:wp14="http://schemas.microsoft.com/office/word/2010/wordprocessingDrawing" xmlns:wp="http://schemas.openxmlformats.org/drawingml/2006/wordprocessingDrawing" xmlns:w10="urn:schemas-microsoft-com:office:word" xmlns:w="http://schemas.openxmlformats.org/wordprocessingml/2006/main" xmlns:w14="http://schemas.microsoft.com/office/word/2010/wordml" xmlns:w15="http://schemas.microsoft.com/office/word/2012/wordml" xmlns:w16cex="http://schemas.microsoft.com/office/word/2018/wordml/cex" xmlns:w16cid="http://schemas.microsoft.com/office/word/2016/wordml/cid" xmlns:w16="http://schemas.microsoft.com/office/word/2018/wordml" xmlns:w16du="http://schemas.microsoft.com/office/word/2023/wordml/word16du" xmlns:w16sdtdh="http://schemas.microsoft.com/office/word/2020/wordml/sdtdatahash" xmlns:w16se="http://schemas.microsoft.com/office/word/2015/wordml/symex" xmlns:wpg="http://schemas.microsoft.com/office/word/2010/wordprocessingGroup" xmlns:wpi="http://schemas.microsoft.com/office/word/2010/wordprocessingInk" xmlns:wne="http://schemas.microsoft.com/office/word/2006/wordml" xmlns:wps="http://schemas.microsoft.com/office/word/2010/wordprocessingShape" mc:Ignorable="w14 w15 w16se w16cid w16 w16cex w16sdtdh w16du wp14">
   <w:body>
     <w:p>
       <w:pPr>
@@ -5377,16 +5377,22 @@
         <w:rPr>
           <w:lang w:val="en-US"/>
         </w:rPr>
-        <w:t xml:space="preserve">Involves placing a number of queens on an N*N chessboard such that none of the queens can attack </w:t>
+        <w:t xml:space="preserve">Involves placing </w:t>
       </w:r>
       <w:proofErr w:type="gramStart"/>
       <w:r>
         <w:rPr>
           <w:lang w:val="en-US"/>
         </w:rPr>
-        <w:t>each other</w:t>
+        <w:t>a number of</w:t>
       </w:r>
       <w:proofErr w:type="gramEnd"/>
+      <w:r>
+        <w:rPr>
+          <w:lang w:val="en-US"/>
+        </w:rPr>
+        <w:t xml:space="preserve"> queens on an N*N chessboard such that none of the queens can attack each other</w:t>
+      </w:r>
     </w:p>
     <w:p>
       <w:pPr>
@@ -6015,16 +6021,22 @@
         <w:rPr>
           <w:lang w:val="en-US"/>
         </w:rPr>
-        <w:t xml:space="preserve"> function can create a sensitivity report of an LP similar to excel </w:t>
+        <w:t xml:space="preserve"> function can create a sensitivity report of an LP </w:t>
       </w:r>
       <w:proofErr w:type="gramStart"/>
       <w:r>
         <w:rPr>
           <w:lang w:val="en-US"/>
         </w:rPr>
-        <w:t>solver</w:t>
+        <w:t>similar to</w:t>
       </w:r>
       <w:proofErr w:type="gramEnd"/>
+      <w:r>
+        <w:rPr>
+          <w:lang w:val="en-US"/>
+        </w:rPr>
+        <w:t xml:space="preserve"> excel solver</w:t>
+      </w:r>
     </w:p>
     <w:p>
       <w:pPr>
@@ -6314,16 +6326,22 @@
         <w:rPr>
           <w:lang w:val="en-US"/>
         </w:rPr>
-        <w:t xml:space="preserve">Mixed-integer nonlinear programs (MINLPs) enforce integrality for non-linear programs, similar to </w:t>
+        <w:t xml:space="preserve">Mixed-integer nonlinear programs (MINLPs) enforce integrality for non-linear programs, </w:t>
       </w:r>
       <w:proofErr w:type="gramStart"/>
       <w:r>
         <w:rPr>
           <w:lang w:val="en-US"/>
         </w:rPr>
-        <w:t>LPs</w:t>
+        <w:t>similar to</w:t>
       </w:r>
       <w:proofErr w:type="gramEnd"/>
+      <w:r>
+        <w:rPr>
+          <w:lang w:val="en-US"/>
+        </w:rPr>
+        <w:t xml:space="preserve"> LPs</w:t>
+      </w:r>
     </w:p>
     <w:p>
       <w:pPr>
@@ -7021,14 +7039,14 @@
         <w:rPr>
           <w:lang w:val="en-US"/>
         </w:rPr>
-        <w:t xml:space="preserve">Objective is to maximize the height of the rocket at the final time </w:t>
+        <w:t xml:space="preserve">Objective is to maximize the height of the rocket at the final </w:t>
       </w:r>
       <w:proofErr w:type="gramStart"/>
       <w:r>
         <w:rPr>
           <w:lang w:val="en-US"/>
         </w:rPr>
-        <w:t>period</w:t>
+        <w:t>time period</w:t>
       </w:r>
       <w:proofErr w:type="gramEnd"/>
     </w:p>
@@ -8123,11 +8141,19 @@
           <w:lang w:val="en-US"/>
         </w:rPr>
       </w:pPr>
-      <w:r>
-        <w:rPr>
-          <w:lang w:val="en-US"/>
-        </w:rPr>
-        <w:t xml:space="preserve">Hessian matrix contains </w:t>
+      <w:proofErr w:type="gramStart"/>
+      <w:r>
+        <w:rPr>
+          <w:lang w:val="en-US"/>
+        </w:rPr>
+        <w:t>Hessian</w:t>
+      </w:r>
+      <w:proofErr w:type="gramEnd"/>
+      <w:r>
+        <w:rPr>
+          <w:lang w:val="en-US"/>
+        </w:rPr>
+        <w:t xml:space="preserve"> matrix contains </w:t>
       </w:r>
       <w:proofErr w:type="gramStart"/>
       <w:r>
@@ -9161,20 +9187,20 @@
           <w:lang w:val="en-US"/>
         </w:rPr>
       </w:pPr>
-      <w:r>
-        <w:rPr>
-          <w:lang w:val="en-US"/>
-        </w:rPr>
-        <w:t xml:space="preserve">Takes into account the trade-off between expected return and risk of a </w:t>
-      </w:r>
       <w:proofErr w:type="gramStart"/>
       <w:r>
         <w:rPr>
           <w:lang w:val="en-US"/>
         </w:rPr>
-        <w:t>portfolio</w:t>
+        <w:t>Takes into account</w:t>
       </w:r>
       <w:proofErr w:type="gramEnd"/>
+      <w:r>
+        <w:rPr>
+          <w:lang w:val="en-US"/>
+        </w:rPr>
+        <w:t xml:space="preserve"> the trade-off between expected return and risk of a portfolio</w:t>
+      </w:r>
     </w:p>
     <w:p>
       <w:pPr>
@@ -12387,21 +12413,7 @@
         <w:rPr>
           <w:lang w:val="en-US"/>
         </w:rPr>
-        <w:t xml:space="preserve">) from the </w:t>
-      </w:r>
-      <w:proofErr w:type="spellStart"/>
-      <w:r>
-        <w:rPr>
-          <w:lang w:val="en-US"/>
-        </w:rPr>
-        <w:t>Ising</w:t>
-      </w:r>
-      <w:proofErr w:type="spellEnd"/>
-      <w:r>
-        <w:rPr>
-          <w:lang w:val="en-US"/>
-        </w:rPr>
-        <w:t xml:space="preserve"> model</w:t>
+        <w:t>) from the Ising model</w:t>
       </w:r>
       <w:r>
         <w:rPr>
@@ -13339,15 +13351,7 @@
     <w:p/>
     <w:p>
       <w:r>
-        <w:t xml:space="preserve">The </w:t>
-      </w:r>
-      <w:proofErr w:type="spellStart"/>
-      <w:r>
-        <w:t>Ising</w:t>
-      </w:r>
-      <w:proofErr w:type="spellEnd"/>
-      <w:r>
-        <w:t xml:space="preserve"> Machine finds the bit configuration (b(</w:t>
+        <w:t>The Ising Machine finds the bit configuration (b(</w:t>
       </w:r>
       <w:proofErr w:type="spellStart"/>
       <w:proofErr w:type="gramStart"/>
@@ -13375,27 +13379,377 @@
     <w:p/>
     <w:p>
       <w:r>
-        <w:t xml:space="preserve">Begin creating model in Julia using spreadsheet data for </w:t>
-      </w:r>
-      <w:proofErr w:type="gramStart"/>
-      <w:r>
-        <w:t>now</w:t>
-      </w:r>
-      <w:proofErr w:type="gramEnd"/>
+        <w:t>Begin creating model in Julia using spreadsheet data for now</w:t>
+      </w:r>
     </w:p>
     <w:p/>
     <w:p>
       <w:r>
-        <w:t>Solve for approximate solution, not using branch-</w:t>
-      </w:r>
-      <w:proofErr w:type="gramStart"/>
-      <w:r>
-        <w:t>bound</w:t>
-      </w:r>
-      <w:proofErr w:type="gramEnd"/>
+        <w:t>Solve for approximate solution, not using branch-bound</w:t>
+      </w:r>
     </w:p>
     <w:p/>
     <w:p/>
+    <w:p>
+      <w:r>
+        <w:t>Notes</w:t>
+      </w:r>
+      <w:r>
+        <w:t xml:space="preserve"> on Pairs-Trade paper</w:t>
+      </w:r>
+      <w:r>
+        <w:t>:</w:t>
+      </w:r>
+    </w:p>
+    <w:p/>
+    <w:p>
+      <w:r>
+        <w:t xml:space="preserve">Resource for tick-level </w:t>
+      </w:r>
+      <w:r>
+        <w:t xml:space="preserve">security </w:t>
+      </w:r>
+      <w:r>
+        <w:t xml:space="preserve">data: </w:t>
+      </w:r>
+      <w:hyperlink r:id="rId33" w:history="1">
+        <w:r>
+          <w:rPr>
+            <w:rStyle w:val="Hyperlink"/>
+          </w:rPr>
+          <w:t>https://lobsterdata.com/</w:t>
+        </w:r>
+      </w:hyperlink>
+    </w:p>
+    <w:p>
+      <w:r>
+        <w:t xml:space="preserve">Resource for tick-level crypto data: </w:t>
+      </w:r>
+      <w:hyperlink r:id="rId34" w:history="1">
+        <w:r>
+          <w:rPr>
+            <w:rStyle w:val="Hyperlink"/>
+          </w:rPr>
+          <w:t>https://www.binance.com/en/landing/data</w:t>
+        </w:r>
+      </w:hyperlink>
+    </w:p>
+    <w:p>
+      <w:r>
+        <w:t xml:space="preserve">Resource for tick-level crypto data (reasonable pricing): </w:t>
+      </w:r>
+      <w:hyperlink r:id="rId35" w:history="1">
+        <w:r>
+          <w:rPr>
+            <w:rStyle w:val="Hyperlink"/>
+          </w:rPr>
+          <w:t>https://crypto-lake.com/subscribe/</w:t>
+        </w:r>
+      </w:hyperlink>
+    </w:p>
+    <w:p>
+      <w:r>
+        <w:t xml:space="preserve">Resource for tick-level crypto data (less reasonable pricing but better coverage): </w:t>
+      </w:r>
+      <w:hyperlink r:id="rId36" w:history="1">
+        <w:r>
+          <w:rPr>
+            <w:rStyle w:val="Hyperlink"/>
+          </w:rPr>
+          <w:t>https://tardis.dev/</w:t>
+        </w:r>
+      </w:hyperlink>
+    </w:p>
+    <w:p/>
+    <w:p>
+      <w:r>
+        <w:t xml:space="preserve">Forums: </w:t>
+      </w:r>
+    </w:p>
+    <w:p>
+      <w:hyperlink r:id="rId37" w:history="1">
+        <w:r>
+          <w:rPr>
+            <w:rStyle w:val="Hyperlink"/>
+          </w:rPr>
+          <w:t>https://quant.stackexchange.com/questions/71688/are-there-open-source-or-academic-only-limit-order-book-data-sets-available</w:t>
+        </w:r>
+      </w:hyperlink>
+    </w:p>
+    <w:p>
+      <w:hyperlink r:id="rId38" w:history="1">
+        <w:r>
+          <w:rPr>
+            <w:rStyle w:val="Hyperlink"/>
+          </w:rPr>
+          <w:t>https://quant.stackexchange.com/questions/38385/real-time-limit-order-book-data-of-desired-depth</w:t>
+        </w:r>
+      </w:hyperlink>
+    </w:p>
+    <w:p>
+      <w:hyperlink r:id="rId39" w:history="1">
+        <w:r>
+          <w:rPr>
+            <w:rStyle w:val="Hyperlink"/>
+          </w:rPr>
+          <w:t>https://quant.stackexchange.com/questions/76503/how-are-order-book-and-trade-data-consolidated-distilled-into-a-more-tractabl</w:t>
+        </w:r>
+      </w:hyperlink>
+    </w:p>
+    <w:p>
+      <w:hyperlink r:id="rId40" w:history="1">
+        <w:r>
+          <w:rPr>
+            <w:rStyle w:val="Hyperlink"/>
+          </w:rPr>
+          <w:t>https://quant.stackexchange.com/questions/78115/free-historical-limit-order-book-tick-data-with-decent-depth</w:t>
+        </w:r>
+      </w:hyperlink>
+    </w:p>
+    <w:p/>
+    <w:p/>
+    <w:p>
+      <w:r>
+        <w:t xml:space="preserve">Link: </w:t>
+      </w:r>
+      <w:hyperlink r:id="rId41" w:history="1">
+        <w:r>
+          <w:rPr>
+            <w:rStyle w:val="Hyperlink"/>
+          </w:rPr>
+          <w:t>https://ieeexplore.ieee.org/document/10254556</w:t>
+        </w:r>
+      </w:hyperlink>
+    </w:p>
+    <w:p/>
+    <w:p>
+      <w:r>
+        <w:t>How are relative prices calculated?</w:t>
+      </w:r>
+    </w:p>
+    <w:p>
+      <w:r>
+        <w:tab/>
+        <w:t xml:space="preserve">In computing edge weights, the research paper uses bid and ask prices for different stocks. </w:t>
+      </w:r>
+      <w:r>
+        <w:t>It explains them this way: “ask and bids are normalized by the base price on the day”. Does this suggest that we are looking at the daily movement from the base price?</w:t>
+      </w:r>
+    </w:p>
+    <w:p/>
+    <w:p>
+      <w:r>
+        <w:t>How is the similarity factor calculated?</w:t>
+      </w:r>
+    </w:p>
+    <w:p>
+      <w:r>
+        <w:tab/>
+        <w:t>In computing the similarity factor, the research uses a dynamic time warping (DTW) distance between pairs of nodes (stocks).</w:t>
+      </w:r>
+      <w:r>
+        <w:t xml:space="preserve"> The DTW distance is computed on price sequences of the securities and </w:t>
+      </w:r>
+    </w:p>
+    <w:p>
+      <w:r>
+        <w:tab/>
+        <w:t>Dynamic Time Warping (DTW) Distance:</w:t>
+      </w:r>
+    </w:p>
+    <w:p>
+      <w:r>
+        <w:tab/>
+      </w:r>
+      <w:r>
+        <w:tab/>
+      </w:r>
+      <w:r>
+        <w:drawing>
+          <wp:inline distT="0" distB="0" distL="0" distR="0" wp14:anchorId="274AE1F9" wp14:editId="6F5581B4">
+            <wp:extent cx="5153744" cy="1600423"/>
+            <wp:effectExtent l="0" t="0" r="8890" b="0"/>
+            <wp:docPr id="1327445748" name="Picture 1" descr="A close-up of a graph&#10;&#10;Description automatically generated"/>
+            <wp:cNvGraphicFramePr>
+              <a:graphicFrameLocks xmlns:a="http://schemas.openxmlformats.org/drawingml/2006/main" noChangeAspect="1"/>
+            </wp:cNvGraphicFramePr>
+            <a:graphic xmlns:a="http://schemas.openxmlformats.org/drawingml/2006/main">
+              <a:graphicData uri="http://schemas.openxmlformats.org/drawingml/2006/picture">
+                <pic:pic xmlns:pic="http://schemas.openxmlformats.org/drawingml/2006/picture">
+                  <pic:nvPicPr>
+                    <pic:cNvPr id="1327445748" name="Picture 1" descr="A close-up of a graph&#10;&#10;Description automatically generated"/>
+                    <pic:cNvPicPr/>
+                  </pic:nvPicPr>
+                  <pic:blipFill>
+                    <a:blip r:embed="rId42"/>
+                    <a:stretch>
+                      <a:fillRect/>
+                    </a:stretch>
+                  </pic:blipFill>
+                  <pic:spPr>
+                    <a:xfrm>
+                      <a:off x="0" y="0"/>
+                      <a:ext cx="5153744" cy="1600423"/>
+                    </a:xfrm>
+                    <a:prstGeom prst="rect">
+                      <a:avLst/>
+                    </a:prstGeom>
+                  </pic:spPr>
+                </pic:pic>
+              </a:graphicData>
+            </a:graphic>
+          </wp:inline>
+        </w:drawing>
+      </w:r>
+    </w:p>
+    <w:p/>
+    <w:p>
+      <w:r>
+        <w:tab/>
+      </w:r>
+      <w:r>
+        <w:tab/>
+        <w:t xml:space="preserve">DTW is a method of </w:t>
+      </w:r>
+      <w:r>
+        <w:t xml:space="preserve">two time series that differ in speed or velocity. We can say that similarities in the trends between securities </w:t>
+      </w:r>
+      <w:proofErr w:type="gramStart"/>
+      <w:r>
+        <w:t>are happen</w:t>
+      </w:r>
+      <w:proofErr w:type="gramEnd"/>
+      <w:r>
+        <w:t xml:space="preserve"> at different times, and therefore want to look at the similarity between securities where trends occur at different times.</w:t>
+      </w:r>
+      <w:r>
+        <w:t xml:space="preserve"> </w:t>
+      </w:r>
+    </w:p>
+    <w:p/>
+    <w:p>
+      <w:r>
+        <w:tab/>
+      </w:r>
+      <w:r>
+        <w:tab/>
+        <w:t>Restrictions:</w:t>
+      </w:r>
+    </w:p>
+    <w:p>
+      <w:r>
+        <w:tab/>
+      </w:r>
+      <w:r>
+        <w:tab/>
+      </w:r>
+      <w:r>
+        <w:tab/>
+        <w:t>Every index must be matched with at least one index from the other sequence</w:t>
+      </w:r>
+    </w:p>
+    <w:p>
+      <w:pPr>
+        <w:ind w:left="1440" w:firstLine="720"/>
+      </w:pPr>
+      <w:r>
+        <w:t>Each index from the first (last) sequence must be matched with the first (last) index from the second sequence.</w:t>
+      </w:r>
+    </w:p>
+    <w:p>
+      <w:r>
+        <w:tab/>
+      </w:r>
+      <w:r>
+        <w:tab/>
+      </w:r>
+      <w:r>
+        <w:tab/>
+        <w:t>Index mapping between sequences must be monotonically increasing. The lines between sequences can never cross.</w:t>
+      </w:r>
+      <w:r>
+        <w:tab/>
+      </w:r>
+      <w:r>
+        <w:tab/>
+      </w:r>
+    </w:p>
+    <w:p>
+      <w:r>
+        <w:tab/>
+      </w:r>
+      <w:r>
+        <w:tab/>
+      </w:r>
+      <w:r>
+        <w:tab/>
+      </w:r>
+    </w:p>
+    <w:p>
+      <w:r>
+        <w:lastRenderedPageBreak/>
+        <w:tab/>
+      </w:r>
+      <w:r>
+        <w:tab/>
+      </w:r>
+      <w:r>
+        <w:tab/>
+        <w:t xml:space="preserve">Optimal match is one where the sum of differences between matched values is </w:t>
+      </w:r>
+      <w:r>
+        <w:t>the lowest</w:t>
+      </w:r>
+    </w:p>
+    <w:p/>
+    <w:p>
+      <w:r>
+        <w:t>Direct vs. Bypass Paths</w:t>
+      </w:r>
+    </w:p>
+    <w:p>
+      <w:r>
+        <w:tab/>
+        <w:t xml:space="preserve">As mentioned, the research uses a network model of markets and aims to iterate through nodes/edges to compute the best path based on achieving the maximum weight. Any pass through the graph will lead to a buy-sell pair between just two securities. These securities are on the edges of the path: (a -&gt; b -&gt; c) corresponds to a long position in security “a” and a short position in security “c”. </w:t>
+      </w:r>
+    </w:p>
+    <w:p/>
+    <w:p>
+      <w:r>
+        <w:tab/>
+        <w:t>Order Sizing:</w:t>
+      </w:r>
+    </w:p>
+    <w:p>
+      <w:r>
+        <w:tab/>
+      </w:r>
+      <w:r>
+        <w:tab/>
+        <w:t>The size (# of shares) of each order placed depends on the minimum shares that can be purchased (a single lot</w:t>
+      </w:r>
+      <w:r>
+        <w:t>; L</w:t>
+      </w:r>
+      <w:r>
+        <w:t xml:space="preserve">), </w:t>
+      </w:r>
+      <w:r>
+        <w:t xml:space="preserve">the price of a single lot (p), </w:t>
+      </w:r>
+      <w:r>
+        <w:t xml:space="preserve">and </w:t>
+      </w:r>
+      <w:r>
+        <w:t>the amount of money we want to spend per trade (“A”). We can compute trade size per security as: A / (L*p).</w:t>
+      </w:r>
+    </w:p>
+    <w:p/>
+    <w:p>
+      <w:r>
+        <w:tab/>
+      </w:r>
+    </w:p>
     <w:sectPr>
       <w:pgSz w:w="12240" w:h="15840"/>
       <w:pgMar w:top="1440" w:right="1440" w:bottom="1440" w:left="1440" w:header="708" w:footer="708" w:gutter="0"/>
@@ -13407,7 +13761,7 @@
 </file>
 
 <file path=word/numbering.xml><?xml version="1.0" encoding="utf-8"?>
-<w:numbering xmlns:wpc="http://schemas.microsoft.com/office/word/2010/wordprocessingCanvas" xmlns:cx="http://schemas.microsoft.com/office/drawing/2014/chartex" xmlns:cx1="http://schemas.microsoft.com/office/drawing/2015/9/8/chartex" xmlns:cx2="http://schemas.microsoft.com/office/drawing/2015/10/21/chartex" xmlns:cx3="http://schemas.microsoft.com/office/drawing/2016/5/9/chartex" xmlns:cx4="http://schemas.microsoft.com/office/drawing/2016/5/10/chartex" xmlns:cx5="http://schemas.microsoft.com/office/drawing/2016/5/11/chartex" xmlns:cx6="http://schemas.microsoft.com/office/drawing/2016/5/12/chartex" xmlns:cx7="http://schemas.microsoft.com/office/drawing/2016/5/13/chartex" xmlns:cx8="http://schemas.microsoft.com/office/drawing/2016/5/14/chartex" xmlns:mc="http://schemas.openxmlformats.org/markup-compatibility/2006" xmlns:aink="http://schemas.microsoft.com/office/drawing/2016/ink" xmlns:am3d="http://schemas.microsoft.com/office/drawing/2017/model3d" xmlns:o="urn:schemas-microsoft-com:office:office" xmlns:oel="http://schemas.microsoft.com/office/2019/extlst" xmlns:r="http://schemas.openxmlformats.org/officeDocument/2006/relationships" xmlns:m="http://schemas.openxmlformats.org/officeDocument/2006/math" xmlns:v="urn:schemas-microsoft-com:vml" xmlns:wp14="http://schemas.microsoft.com/office/word/2010/wordprocessingDrawing" xmlns:wp="http://schemas.openxmlformats.org/drawingml/2006/wordprocessingDrawing" xmlns:w10="urn:schemas-microsoft-com:office:word" xmlns:w="http://schemas.openxmlformats.org/wordprocessingml/2006/main" xmlns:w14="http://schemas.microsoft.com/office/word/2010/wordml" xmlns:w15="http://schemas.microsoft.com/office/word/2012/wordml" xmlns:w16cex="http://schemas.microsoft.com/office/word/2018/wordml/cex" xmlns:w16cid="http://schemas.microsoft.com/office/word/2016/wordml/cid" xmlns:w16="http://schemas.microsoft.com/office/word/2018/wordml" xmlns:w16sdtdh="http://schemas.microsoft.com/office/word/2020/wordml/sdtdatahash" xmlns:w16se="http://schemas.microsoft.com/office/word/2015/wordml/symex" xmlns:wpg="http://schemas.microsoft.com/office/word/2010/wordprocessingGroup" xmlns:wpi="http://schemas.microsoft.com/office/word/2010/wordprocessingInk" xmlns:wne="http://schemas.microsoft.com/office/word/2006/wordml" xmlns:wps="http://schemas.microsoft.com/office/word/2010/wordprocessingShape" mc:Ignorable="w14 w15 w16se w16cid w16 w16cex w16sdtdh wp14">
+<w:numbering xmlns:wpc="http://schemas.microsoft.com/office/word/2010/wordprocessingCanvas" xmlns:cx="http://schemas.microsoft.com/office/drawing/2014/chartex" xmlns:cx1="http://schemas.microsoft.com/office/drawing/2015/9/8/chartex" xmlns:cx2="http://schemas.microsoft.com/office/drawing/2015/10/21/chartex" xmlns:cx3="http://schemas.microsoft.com/office/drawing/2016/5/9/chartex" xmlns:cx4="http://schemas.microsoft.com/office/drawing/2016/5/10/chartex" xmlns:cx5="http://schemas.microsoft.com/office/drawing/2016/5/11/chartex" xmlns:cx6="http://schemas.microsoft.com/office/drawing/2016/5/12/chartex" xmlns:cx7="http://schemas.microsoft.com/office/drawing/2016/5/13/chartex" xmlns:cx8="http://schemas.microsoft.com/office/drawing/2016/5/14/chartex" xmlns:mc="http://schemas.openxmlformats.org/markup-compatibility/2006" xmlns:aink="http://schemas.microsoft.com/office/drawing/2016/ink" xmlns:am3d="http://schemas.microsoft.com/office/drawing/2017/model3d" xmlns:o="urn:schemas-microsoft-com:office:office" xmlns:oel="http://schemas.microsoft.com/office/2019/extlst" xmlns:r="http://schemas.openxmlformats.org/officeDocument/2006/relationships" xmlns:m="http://schemas.openxmlformats.org/officeDocument/2006/math" xmlns:v="urn:schemas-microsoft-com:vml" xmlns:wp14="http://schemas.microsoft.com/office/word/2010/wordprocessingDrawing" xmlns:wp="http://schemas.openxmlformats.org/drawingml/2006/wordprocessingDrawing" xmlns:w10="urn:schemas-microsoft-com:office:word" xmlns:w="http://schemas.openxmlformats.org/wordprocessingml/2006/main" xmlns:w14="http://schemas.microsoft.com/office/word/2010/wordml" xmlns:w15="http://schemas.microsoft.com/office/word/2012/wordml" xmlns:w16cex="http://schemas.microsoft.com/office/word/2018/wordml/cex" xmlns:w16cid="http://schemas.microsoft.com/office/word/2016/wordml/cid" xmlns:w16="http://schemas.microsoft.com/office/word/2018/wordml" xmlns:w16du="http://schemas.microsoft.com/office/word/2023/wordml/word16du" xmlns:w16sdtdh="http://schemas.microsoft.com/office/word/2020/wordml/sdtdatahash" xmlns:w16se="http://schemas.microsoft.com/office/word/2015/wordml/symex" xmlns:wpg="http://schemas.microsoft.com/office/word/2010/wordprocessingGroup" xmlns:wpi="http://schemas.microsoft.com/office/word/2010/wordprocessingInk" xmlns:wne="http://schemas.microsoft.com/office/word/2006/wordml" xmlns:wps="http://schemas.microsoft.com/office/word/2010/wordprocessingShape" mc:Ignorable="w14 w15 w16se w16cid w16 w16cex w16sdtdh w16du wp14">
   <w:abstractNum w:abstractNumId="0" w15:restartNumberingAfterBreak="0">
     <w:nsid w:val="090F3B2F"/>
     <w:multiLevelType w:val="hybridMultilevel"/>
@@ -14058,7 +14412,7 @@
 </file>
 
 <file path=word/styles.xml><?xml version="1.0" encoding="utf-8"?>
-<w:styles xmlns:mc="http://schemas.openxmlformats.org/markup-compatibility/2006" xmlns:r="http://schemas.openxmlformats.org/officeDocument/2006/relationships" xmlns:w="http://schemas.openxmlformats.org/wordprocessingml/2006/main" xmlns:w14="http://schemas.microsoft.com/office/word/2010/wordml" xmlns:w15="http://schemas.microsoft.com/office/word/2012/wordml" xmlns:w16cex="http://schemas.microsoft.com/office/word/2018/wordml/cex" xmlns:w16cid="http://schemas.microsoft.com/office/word/2016/wordml/cid" xmlns:w16="http://schemas.microsoft.com/office/word/2018/wordml" xmlns:w16sdtdh="http://schemas.microsoft.com/office/word/2020/wordml/sdtdatahash" xmlns:w16se="http://schemas.microsoft.com/office/word/2015/wordml/symex" mc:Ignorable="w14 w15 w16se w16cid w16 w16cex w16sdtdh">
+<w:styles xmlns:mc="http://schemas.openxmlformats.org/markup-compatibility/2006" xmlns:r="http://schemas.openxmlformats.org/officeDocument/2006/relationships" xmlns:w="http://schemas.openxmlformats.org/wordprocessingml/2006/main" xmlns:w14="http://schemas.microsoft.com/office/word/2010/wordml" xmlns:w15="http://schemas.microsoft.com/office/word/2012/wordml" xmlns:w16cex="http://schemas.microsoft.com/office/word/2018/wordml/cex" xmlns:w16cid="http://schemas.microsoft.com/office/word/2016/wordml/cid" xmlns:w16="http://schemas.microsoft.com/office/word/2018/wordml" xmlns:w16du="http://schemas.microsoft.com/office/word/2023/wordml/word16du" xmlns:w16sdtdh="http://schemas.microsoft.com/office/word/2020/wordml/sdtdatahash" xmlns:w16se="http://schemas.microsoft.com/office/word/2015/wordml/symex" mc:Ignorable="w14 w15 w16se w16cid w16 w16cex w16sdtdh w16du">
   <w:docDefaults>
     <w:rPrDefault>
       <w:rPr>

</xml_diff>